<commit_message>
Correções de bug conforme relatório de manutenção de sistemas
</commit_message>
<xml_diff>
--- a/projeto_biblioteca.docx
+++ b/projeto_biblioteca.docx
@@ -1,6 +1,6 @@
 
 <file path=word/document.xml><?xml version="1.0" encoding="utf-8"?>
-<w:document xmlns:wpc="http://schemas.microsoft.com/office/word/2010/wordprocessingCanvas" xmlns:cx="http://schemas.microsoft.com/office/drawing/2014/chartex" xmlns:cx1="http://schemas.microsoft.com/office/drawing/2015/9/8/chartex" xmlns:mc="http://schemas.openxmlformats.org/markup-compatibility/2006" xmlns:o="urn:schemas-microsoft-com:office:office" xmlns:r="http://schemas.openxmlformats.org/officeDocument/2006/relationships" xmlns:m="http://schemas.openxmlformats.org/officeDocument/2006/math" xmlns:v="urn:schemas-microsoft-com:vml" xmlns:wp14="http://schemas.microsoft.com/office/word/2010/wordprocessingDrawing" xmlns:wp="http://schemas.openxmlformats.org/drawingml/2006/wordprocessingDrawing" xmlns:w10="urn:schemas-microsoft-com:office:word" xmlns:w="http://schemas.openxmlformats.org/wordprocessingml/2006/main" xmlns:w14="http://schemas.microsoft.com/office/word/2010/wordml" xmlns:w15="http://schemas.microsoft.com/office/word/2012/wordml" xmlns:w16se="http://schemas.microsoft.com/office/word/2015/wordml/symex" xmlns:wpg="http://schemas.microsoft.com/office/word/2010/wordprocessingGroup" xmlns:wpi="http://schemas.microsoft.com/office/word/2010/wordprocessingInk" xmlns:wne="http://schemas.microsoft.com/office/word/2006/wordml" xmlns:wps="http://schemas.microsoft.com/office/word/2010/wordprocessingShape" mc:Ignorable="w14 w15 w16se wp14">
+<w:document xmlns:wpc="http://schemas.microsoft.com/office/word/2010/wordprocessingCanvas" xmlns:cx="http://schemas.microsoft.com/office/drawing/2014/chartex" xmlns:mc="http://schemas.openxmlformats.org/markup-compatibility/2006" xmlns:o="urn:schemas-microsoft-com:office:office" xmlns:r="http://schemas.openxmlformats.org/officeDocument/2006/relationships" xmlns:m="http://schemas.openxmlformats.org/officeDocument/2006/math" xmlns:v="urn:schemas-microsoft-com:vml" xmlns:wp14="http://schemas.microsoft.com/office/word/2010/wordprocessingDrawing" xmlns:wp="http://schemas.openxmlformats.org/drawingml/2006/wordprocessingDrawing" xmlns:w10="urn:schemas-microsoft-com:office:word" xmlns:w="http://schemas.openxmlformats.org/wordprocessingml/2006/main" xmlns:w14="http://schemas.microsoft.com/office/word/2010/wordml" xmlns:w15="http://schemas.microsoft.com/office/word/2012/wordml" xmlns:w16se="http://schemas.microsoft.com/office/word/2015/wordml/symex" xmlns:wpg="http://schemas.microsoft.com/office/word/2010/wordprocessingGroup" xmlns:wpi="http://schemas.microsoft.com/office/word/2010/wordprocessingInk" xmlns:wne="http://schemas.microsoft.com/office/word/2006/wordml" xmlns:wps="http://schemas.microsoft.com/office/word/2010/wordprocessingShape" mc:Ignorable="w14 w15 w16se wp14">
   <w:body>
     <w:p>
       <w:pPr>
@@ -341,7 +341,6 @@
         </w:rPr>
         <w:t xml:space="preserve"> </w:t>
       </w:r>
-      <w:proofErr w:type="spellStart"/>
       <w:r>
         <w:rPr>
           <w:rFonts w:ascii="Courier New" w:hAnsi="Courier New" w:cs="Courier New"/>
@@ -350,18 +349,7 @@
           <w:szCs w:val="32"/>
           <w:shd w:val="clear" w:color="auto" w:fill="000000"/>
         </w:rPr>
-        <w:t>Jacir</w:t>
-      </w:r>
-      <w:proofErr w:type="spellEnd"/>
-      <w:r>
-        <w:rPr>
-          <w:rFonts w:ascii="Courier New" w:hAnsi="Courier New" w:cs="Courier New"/>
-          <w:color w:val="FFFFFF"/>
-          <w:sz w:val="32"/>
-          <w:szCs w:val="32"/>
-          <w:shd w:val="clear" w:color="auto" w:fill="000000"/>
-        </w:rPr>
-        <w:t xml:space="preserve"> Gaio</w:t>
+        <w:t>Jacir Gaio</w:t>
       </w:r>
     </w:p>
     <w:p>
@@ -3849,316 +3837,260 @@
     <w:p>
       <w:pPr>
         <w:pStyle w:val="Ttulo1"/>
-        <w:rPr>
-          <w:b/>
-        </w:rPr>
       </w:pPr>
       <w:bookmarkStart w:id="15" w:name="_Toc142426410"/>
       <w:r>
-        <w:rPr>
-          <w:b/>
-        </w:rPr>
         <w:lastRenderedPageBreak/>
         <w:t xml:space="preserve">Versionamento do projeto com </w:t>
       </w:r>
       <w:proofErr w:type="spellStart"/>
       <w:r>
-        <w:rPr>
-          <w:b/>
-        </w:rPr>
         <w:t>Git</w:t>
       </w:r>
       <w:bookmarkEnd w:id="15"/>
       <w:proofErr w:type="spellEnd"/>
+      <w:r>
+        <w:rPr>
+          <w:b/>
+        </w:rPr>
+        <w:br/>
+      </w:r>
+      <w:r>
+        <w:rPr>
+          <w:rFonts w:ascii="Open Sans" w:hAnsi="Open Sans"/>
+          <w:color w:val="393939"/>
+          <w:sz w:val="24"/>
+          <w:szCs w:val="24"/>
+          <w:shd w:val="clear" w:color="auto" w:fill="FFFFFF"/>
+        </w:rPr>
+        <w:tab/>
+      </w:r>
+      <w:r>
+        <w:rPr>
+          <w:rFonts w:ascii="Open Sans" w:hAnsi="Open Sans"/>
+          <w:color w:val="393939"/>
+          <w:sz w:val="24"/>
+          <w:szCs w:val="24"/>
+          <w:shd w:val="clear" w:color="auto" w:fill="FFFFFF"/>
+        </w:rPr>
+        <w:t xml:space="preserve">Para versionamento do projeto foi utilizado o </w:t>
+      </w:r>
+      <w:proofErr w:type="spellStart"/>
+      <w:r>
+        <w:rPr>
+          <w:rFonts w:ascii="Open Sans" w:hAnsi="Open Sans"/>
+          <w:color w:val="393939"/>
+          <w:sz w:val="24"/>
+          <w:szCs w:val="24"/>
+          <w:shd w:val="clear" w:color="auto" w:fill="FFFFFF"/>
+        </w:rPr>
+        <w:t>Git</w:t>
+      </w:r>
+      <w:proofErr w:type="spellEnd"/>
+      <w:r>
+        <w:rPr>
+          <w:rFonts w:ascii="Open Sans" w:hAnsi="Open Sans"/>
+          <w:color w:val="393939"/>
+          <w:sz w:val="24"/>
+          <w:szCs w:val="24"/>
+          <w:shd w:val="clear" w:color="auto" w:fill="FFFFFF"/>
+        </w:rPr>
+        <w:t xml:space="preserve">, um </w:t>
+      </w:r>
+      <w:r>
+        <w:rPr>
+          <w:rFonts w:ascii="Open Sans" w:hAnsi="Open Sans"/>
+          <w:color w:val="393939"/>
+          <w:sz w:val="24"/>
+          <w:szCs w:val="24"/>
+          <w:shd w:val="clear" w:color="auto" w:fill="FFFFFF"/>
+        </w:rPr>
+        <w:t xml:space="preserve">sistema de controle de versões </w:t>
+      </w:r>
+      <w:r>
+        <w:rPr>
+          <w:rFonts w:ascii="Open Sans" w:hAnsi="Open Sans"/>
+          <w:color w:val="393939"/>
+          <w:sz w:val="24"/>
+          <w:szCs w:val="24"/>
+          <w:shd w:val="clear" w:color="auto" w:fill="FFFFFF"/>
+        </w:rPr>
+        <w:t xml:space="preserve">que tem a </w:t>
+      </w:r>
+      <w:r>
+        <w:rPr>
+          <w:rFonts w:ascii="Open Sans" w:hAnsi="Open Sans"/>
+          <w:color w:val="393939"/>
+          <w:sz w:val="24"/>
+          <w:szCs w:val="24"/>
+          <w:shd w:val="clear" w:color="auto" w:fill="FFFFFF"/>
+        </w:rPr>
+        <w:t xml:space="preserve">capacidade de rastrear alterações no código-fonte de maneira eficiente. Através do conceito de </w:t>
+      </w:r>
+      <w:proofErr w:type="spellStart"/>
+      <w:r>
+        <w:rPr>
+          <w:rFonts w:ascii="Open Sans" w:hAnsi="Open Sans"/>
+          <w:color w:val="393939"/>
+          <w:sz w:val="24"/>
+          <w:szCs w:val="24"/>
+          <w:shd w:val="clear" w:color="auto" w:fill="FFFFFF"/>
+        </w:rPr>
+        <w:t>commits</w:t>
+      </w:r>
+      <w:proofErr w:type="spellEnd"/>
+      <w:r>
+        <w:rPr>
+          <w:rFonts w:ascii="Open Sans" w:hAnsi="Open Sans"/>
+          <w:color w:val="393939"/>
+          <w:sz w:val="24"/>
+          <w:szCs w:val="24"/>
+          <w:shd w:val="clear" w:color="auto" w:fill="FFFFFF"/>
+        </w:rPr>
+        <w:t>, as alterações foram documentadas, possibilitando a reversão de mudanças indesejadas ou a identificação precisa de onde ocorreram problemas.</w:t>
+      </w:r>
     </w:p>
-    <w:p/>
+    <w:p>
+      <w:pPr>
+        <w:pStyle w:val="Ttulo1"/>
+      </w:pPr>
+      <w:r>
+        <w:t>GitHub como Repositório:</w:t>
+      </w:r>
+    </w:p>
+    <w:p>
+      <w:pPr>
+        <w:ind w:firstLine="708"/>
+        <w:jc w:val="both"/>
+        <w:rPr>
+          <w:rFonts w:ascii="Open Sans" w:hAnsi="Open Sans"/>
+          <w:color w:val="393939"/>
+          <w:sz w:val="24"/>
+          <w:szCs w:val="24"/>
+          <w:shd w:val="clear" w:color="auto" w:fill="FFFFFF"/>
+        </w:rPr>
+      </w:pPr>
+      <w:r>
+        <w:rPr>
+          <w:rFonts w:ascii="Open Sans" w:hAnsi="Open Sans"/>
+          <w:color w:val="393939"/>
+          <w:sz w:val="24"/>
+          <w:szCs w:val="24"/>
+          <w:shd w:val="clear" w:color="auto" w:fill="FFFFFF"/>
+        </w:rPr>
+        <w:t>O GitHub foi adotado como plataforma de hospedagem e colaboração para o projeto. Além de armazenar o código-fonte, ele também proporcion</w:t>
+      </w:r>
+      <w:r>
+        <w:rPr>
+          <w:rFonts w:ascii="Open Sans" w:hAnsi="Open Sans"/>
+          <w:color w:val="393939"/>
+          <w:sz w:val="24"/>
+          <w:szCs w:val="24"/>
+          <w:shd w:val="clear" w:color="auto" w:fill="FFFFFF"/>
+        </w:rPr>
+        <w:t>a</w:t>
+      </w:r>
+      <w:r>
+        <w:rPr>
+          <w:rFonts w:ascii="Open Sans" w:hAnsi="Open Sans"/>
+          <w:color w:val="393939"/>
+          <w:sz w:val="24"/>
+          <w:szCs w:val="24"/>
+          <w:shd w:val="clear" w:color="auto" w:fill="FFFFFF"/>
+        </w:rPr>
+        <w:t xml:space="preserve"> recursos para revisão</w:t>
+      </w:r>
+      <w:r>
+        <w:rPr>
+          <w:rFonts w:ascii="Open Sans" w:hAnsi="Open Sans"/>
+          <w:color w:val="393939"/>
+          <w:sz w:val="24"/>
+          <w:szCs w:val="24"/>
+          <w:shd w:val="clear" w:color="auto" w:fill="FFFFFF"/>
+        </w:rPr>
+        <w:t xml:space="preserve"> de código, </w:t>
+      </w:r>
+      <w:r>
+        <w:rPr>
+          <w:rFonts w:ascii="Open Sans" w:hAnsi="Open Sans"/>
+          <w:color w:val="393939"/>
+          <w:sz w:val="24"/>
+          <w:szCs w:val="24"/>
+          <w:shd w:val="clear" w:color="auto" w:fill="FFFFFF"/>
+        </w:rPr>
+        <w:t>gerenciamento de problemas e integração contínua. As funcionalidades de controle de acesso permit</w:t>
+      </w:r>
+      <w:r>
+        <w:rPr>
+          <w:rFonts w:ascii="Open Sans" w:hAnsi="Open Sans"/>
+          <w:color w:val="393939"/>
+          <w:sz w:val="24"/>
+          <w:szCs w:val="24"/>
+          <w:shd w:val="clear" w:color="auto" w:fill="FFFFFF"/>
+        </w:rPr>
+        <w:t>em</w:t>
+      </w:r>
+      <w:r>
+        <w:rPr>
+          <w:rFonts w:ascii="Open Sans" w:hAnsi="Open Sans"/>
+          <w:color w:val="393939"/>
+          <w:sz w:val="24"/>
+          <w:szCs w:val="24"/>
+          <w:shd w:val="clear" w:color="auto" w:fill="FFFFFF"/>
+        </w:rPr>
+        <w:t xml:space="preserve"> que diferentes membros d</w:t>
+      </w:r>
+      <w:r>
+        <w:rPr>
+          <w:rFonts w:ascii="Open Sans" w:hAnsi="Open Sans"/>
+          <w:color w:val="393939"/>
+          <w:sz w:val="24"/>
+          <w:szCs w:val="24"/>
+          <w:shd w:val="clear" w:color="auto" w:fill="FFFFFF"/>
+        </w:rPr>
+        <w:t>e uma</w:t>
+      </w:r>
+      <w:r>
+        <w:rPr>
+          <w:rFonts w:ascii="Open Sans" w:hAnsi="Open Sans"/>
+          <w:color w:val="393939"/>
+          <w:sz w:val="24"/>
+          <w:szCs w:val="24"/>
+          <w:shd w:val="clear" w:color="auto" w:fill="FFFFFF"/>
+        </w:rPr>
+        <w:t xml:space="preserve"> equipe colabor</w:t>
+      </w:r>
+      <w:r>
+        <w:rPr>
+          <w:rFonts w:ascii="Open Sans" w:hAnsi="Open Sans"/>
+          <w:color w:val="393939"/>
+          <w:sz w:val="24"/>
+          <w:szCs w:val="24"/>
+          <w:shd w:val="clear" w:color="auto" w:fill="FFFFFF"/>
+        </w:rPr>
+        <w:t>em</w:t>
+      </w:r>
+      <w:r>
+        <w:rPr>
+          <w:rFonts w:ascii="Open Sans" w:hAnsi="Open Sans"/>
+          <w:color w:val="393939"/>
+          <w:sz w:val="24"/>
+          <w:szCs w:val="24"/>
+          <w:shd w:val="clear" w:color="auto" w:fill="FFFFFF"/>
+        </w:rPr>
+        <w:t xml:space="preserve"> de maneira eficiente, mantendo a segurança das informações.</w:t>
+      </w:r>
+    </w:p>
     <w:p>
       <w:hyperlink r:id="rId17" w:history="1">
         <w:r>
           <w:rPr>
             <w:rStyle w:val="Hyperlink"/>
           </w:rPr>
-          <w:t>https://github.com/jacirgaio/Biblioteca.git</w:t>
+          <w:t>https://github.com/jacirgaio/ProjetoBiblioteca</w:t>
         </w:r>
       </w:hyperlink>
     </w:p>
-    <w:p/>
-    <w:p>
-      <w:proofErr w:type="spellStart"/>
-      <w:proofErr w:type="gramStart"/>
-      <w:r>
-        <w:t>echo</w:t>
-      </w:r>
-      <w:proofErr w:type="spellEnd"/>
-      <w:proofErr w:type="gramEnd"/>
-      <w:r>
-        <w:t xml:space="preserve"> "# Biblioteca" &gt;&gt; README.md</w:t>
-      </w:r>
-    </w:p>
-    <w:p>
-      <w:proofErr w:type="spellStart"/>
-      <w:proofErr w:type="gramStart"/>
-      <w:r>
-        <w:t>git</w:t>
-      </w:r>
-      <w:proofErr w:type="spellEnd"/>
-      <w:proofErr w:type="gramEnd"/>
-      <w:r>
-        <w:t xml:space="preserve"> </w:t>
-      </w:r>
-      <w:proofErr w:type="spellStart"/>
-      <w:r>
-        <w:t>init</w:t>
-      </w:r>
-      <w:proofErr w:type="spellEnd"/>
-    </w:p>
-    <w:p>
-      <w:proofErr w:type="spellStart"/>
-      <w:proofErr w:type="gramStart"/>
-      <w:r>
-        <w:t>git</w:t>
-      </w:r>
-      <w:proofErr w:type="spellEnd"/>
-      <w:proofErr w:type="gramEnd"/>
-      <w:r>
-        <w:t xml:space="preserve"> </w:t>
-      </w:r>
-      <w:proofErr w:type="spellStart"/>
-      <w:r>
-        <w:t>add</w:t>
-      </w:r>
-      <w:proofErr w:type="spellEnd"/>
-      <w:r>
-        <w:t xml:space="preserve"> README.md</w:t>
-      </w:r>
-    </w:p>
-    <w:p>
-      <w:proofErr w:type="spellStart"/>
-      <w:proofErr w:type="gramStart"/>
-      <w:r>
-        <w:t>git</w:t>
-      </w:r>
-      <w:proofErr w:type="spellEnd"/>
-      <w:proofErr w:type="gramEnd"/>
-      <w:r>
-        <w:t xml:space="preserve"> </w:t>
-      </w:r>
-      <w:proofErr w:type="spellStart"/>
-      <w:r>
-        <w:t>commit</w:t>
-      </w:r>
-      <w:proofErr w:type="spellEnd"/>
-      <w:r>
-        <w:t xml:space="preserve"> -m "</w:t>
-      </w:r>
-      <w:proofErr w:type="spellStart"/>
-      <w:r>
-        <w:t>first</w:t>
-      </w:r>
-      <w:proofErr w:type="spellEnd"/>
-      <w:r>
-        <w:t xml:space="preserve"> </w:t>
-      </w:r>
-      <w:proofErr w:type="spellStart"/>
-      <w:r>
-        <w:t>commit</w:t>
-      </w:r>
-      <w:proofErr w:type="spellEnd"/>
-      <w:r>
-        <w:t>"</w:t>
-      </w:r>
-    </w:p>
-    <w:p>
-      <w:proofErr w:type="spellStart"/>
-      <w:proofErr w:type="gramStart"/>
-      <w:r>
-        <w:t>git</w:t>
-      </w:r>
-      <w:proofErr w:type="spellEnd"/>
-      <w:proofErr w:type="gramEnd"/>
-      <w:r>
-        <w:t xml:space="preserve"> </w:t>
-      </w:r>
-      <w:proofErr w:type="spellStart"/>
-      <w:r>
-        <w:t>branch</w:t>
-      </w:r>
-      <w:proofErr w:type="spellEnd"/>
-      <w:r>
-        <w:t xml:space="preserve"> -M </w:t>
-      </w:r>
-      <w:proofErr w:type="spellStart"/>
-      <w:r>
-        <w:t>main</w:t>
-      </w:r>
-      <w:proofErr w:type="spellEnd"/>
-    </w:p>
-    <w:p>
-      <w:proofErr w:type="spellStart"/>
-      <w:proofErr w:type="gramStart"/>
-      <w:r>
-        <w:t>git</w:t>
-      </w:r>
-      <w:proofErr w:type="spellEnd"/>
-      <w:proofErr w:type="gramEnd"/>
-      <w:r>
-        <w:t xml:space="preserve"> </w:t>
-      </w:r>
-      <w:proofErr w:type="spellStart"/>
-      <w:r>
-        <w:t>remote</w:t>
-      </w:r>
-      <w:proofErr w:type="spellEnd"/>
-      <w:r>
-        <w:t xml:space="preserve"> </w:t>
-      </w:r>
-      <w:proofErr w:type="spellStart"/>
-      <w:r>
-        <w:t>add</w:t>
-      </w:r>
-      <w:proofErr w:type="spellEnd"/>
-      <w:r>
-        <w:t xml:space="preserve"> </w:t>
-      </w:r>
-      <w:proofErr w:type="spellStart"/>
-      <w:r>
-        <w:t>origin</w:t>
-      </w:r>
-      <w:proofErr w:type="spellEnd"/>
-      <w:r>
-        <w:t xml:space="preserve"> https://github.com/jacirgaio/Biblioteca.git</w:t>
-      </w:r>
-    </w:p>
-    <w:p>
-      <w:proofErr w:type="spellStart"/>
-      <w:proofErr w:type="gramStart"/>
-      <w:r>
-        <w:t>git</w:t>
-      </w:r>
-      <w:proofErr w:type="spellEnd"/>
-      <w:proofErr w:type="gramEnd"/>
-      <w:r>
-        <w:t xml:space="preserve"> </w:t>
-      </w:r>
-      <w:proofErr w:type="spellStart"/>
-      <w:r>
-        <w:t>push</w:t>
-      </w:r>
-      <w:proofErr w:type="spellEnd"/>
-      <w:r>
-        <w:t xml:space="preserve"> -u </w:t>
-      </w:r>
-      <w:proofErr w:type="spellStart"/>
-      <w:r>
-        <w:t>origin</w:t>
-      </w:r>
-      <w:proofErr w:type="spellEnd"/>
-      <w:r>
-        <w:t xml:space="preserve"> </w:t>
-      </w:r>
-      <w:proofErr w:type="spellStart"/>
-      <w:r>
-        <w:t>main</w:t>
-      </w:r>
-      <w:proofErr w:type="spellEnd"/>
-    </w:p>
-    <w:p/>
-    <w:p/>
-    <w:p>
-      <w:proofErr w:type="spellStart"/>
-      <w:proofErr w:type="gramStart"/>
-      <w:r>
-        <w:t>git</w:t>
-      </w:r>
-      <w:proofErr w:type="spellEnd"/>
-      <w:proofErr w:type="gramEnd"/>
-      <w:r>
-        <w:t xml:space="preserve"> </w:t>
-      </w:r>
-      <w:proofErr w:type="spellStart"/>
-      <w:r>
-        <w:t>remote</w:t>
-      </w:r>
-      <w:proofErr w:type="spellEnd"/>
-      <w:r>
-        <w:t xml:space="preserve"> </w:t>
-      </w:r>
-      <w:proofErr w:type="spellStart"/>
-      <w:r>
-        <w:t>add</w:t>
-      </w:r>
-      <w:proofErr w:type="spellEnd"/>
-      <w:r>
-        <w:t xml:space="preserve"> </w:t>
-      </w:r>
-      <w:proofErr w:type="spellStart"/>
-      <w:r>
-        <w:t>origin</w:t>
-      </w:r>
-      <w:proofErr w:type="spellEnd"/>
-      <w:r>
-        <w:t xml:space="preserve"> https://github.com/jacirgaio/Biblioteca.git</w:t>
-      </w:r>
-    </w:p>
-    <w:p>
-      <w:proofErr w:type="spellStart"/>
-      <w:proofErr w:type="gramStart"/>
-      <w:r>
-        <w:t>git</w:t>
-      </w:r>
-      <w:proofErr w:type="spellEnd"/>
-      <w:proofErr w:type="gramEnd"/>
-      <w:r>
-        <w:t xml:space="preserve"> </w:t>
-      </w:r>
-      <w:proofErr w:type="spellStart"/>
-      <w:r>
-        <w:t>branch</w:t>
-      </w:r>
-      <w:proofErr w:type="spellEnd"/>
-      <w:r>
-        <w:t xml:space="preserve"> -M </w:t>
-      </w:r>
-      <w:proofErr w:type="spellStart"/>
-      <w:r>
-        <w:t>main</w:t>
-      </w:r>
-      <w:proofErr w:type="spellEnd"/>
-    </w:p>
-    <w:p>
-      <w:proofErr w:type="spellStart"/>
-      <w:proofErr w:type="gramStart"/>
-      <w:r>
-        <w:t>git</w:t>
-      </w:r>
-      <w:proofErr w:type="spellEnd"/>
-      <w:proofErr w:type="gramEnd"/>
-      <w:r>
-        <w:t xml:space="preserve"> </w:t>
-      </w:r>
-      <w:proofErr w:type="spellStart"/>
-      <w:r>
-        <w:t>push</w:t>
-      </w:r>
-      <w:proofErr w:type="spellEnd"/>
-      <w:r>
-        <w:t xml:space="preserve"> -u </w:t>
-      </w:r>
-      <w:proofErr w:type="spellStart"/>
-      <w:r>
-        <w:t>origin</w:t>
-      </w:r>
-      <w:proofErr w:type="spellEnd"/>
-      <w:r>
-        <w:t xml:space="preserve"> </w:t>
-      </w:r>
-      <w:proofErr w:type="spellStart"/>
-      <w:r>
-        <w:t>main</w:t>
-      </w:r>
-      <w:proofErr w:type="spellEnd"/>
-    </w:p>
-    <w:p/>
     <w:p>
       <w:pPr>
         <w:rPr>
@@ -4182,6 +4114,49 @@
       </w:pPr>
       <w:r>
         <w:rPr>
+          <w:noProof/>
+          <w:lang w:eastAsia="pt-BR"/>
+        </w:rPr>
+        <w:drawing>
+          <wp:inline distT="0" distB="0" distL="0" distR="0" wp14:anchorId="26F1B32A" wp14:editId="2182278A">
+            <wp:extent cx="5400040" cy="4916170"/>
+            <wp:effectExtent l="0" t="0" r="0" b="0"/>
+            <wp:docPr id="8" name="Imagem 8">
+              <a:hlinkClick xmlns:a="http://schemas.openxmlformats.org/drawingml/2006/main" r:id="rId17"/>
+            </wp:docPr>
+            <wp:cNvGraphicFramePr>
+              <a:graphicFrameLocks xmlns:a="http://schemas.openxmlformats.org/drawingml/2006/main" noChangeAspect="1"/>
+            </wp:cNvGraphicFramePr>
+            <a:graphic xmlns:a="http://schemas.openxmlformats.org/drawingml/2006/main">
+              <a:graphicData uri="http://schemas.openxmlformats.org/drawingml/2006/picture">
+                <pic:pic xmlns:pic="http://schemas.openxmlformats.org/drawingml/2006/picture">
+                  <pic:nvPicPr>
+                    <pic:cNvPr id="1" name=""/>
+                    <pic:cNvPicPr/>
+                  </pic:nvPicPr>
+                  <pic:blipFill>
+                    <a:blip r:embed="rId18"/>
+                    <a:stretch>
+                      <a:fillRect/>
+                    </a:stretch>
+                  </pic:blipFill>
+                  <pic:spPr>
+                    <a:xfrm>
+                      <a:off x="0" y="0"/>
+                      <a:ext cx="5400040" cy="4916170"/>
+                    </a:xfrm>
+                    <a:prstGeom prst="rect">
+                      <a:avLst/>
+                    </a:prstGeom>
+                  </pic:spPr>
+                </pic:pic>
+              </a:graphicData>
+            </a:graphic>
+          </wp:inline>
+        </w:drawing>
+      </w:r>
+      <w:r>
+        <w:rPr>
           <w:rFonts w:ascii="Open Sans" w:hAnsi="Open Sans"/>
           <w:color w:val="393939"/>
           <w:sz w:val="20"/>
@@ -4190,14 +4165,12 @@
         </w:rPr>
         <w:br w:type="page"/>
       </w:r>
-      <w:bookmarkStart w:id="16" w:name="_GoBack"/>
-      <w:bookmarkEnd w:id="16"/>
     </w:p>
     <w:p>
       <w:pPr>
         <w:pStyle w:val="Ttulo1"/>
       </w:pPr>
-      <w:bookmarkStart w:id="17" w:name="_Toc142426411"/>
+      <w:bookmarkStart w:id="16" w:name="_Toc142426411"/>
       <w:r>
         <w:rPr>
           <w:b/>
@@ -4208,7 +4181,7 @@
       <w:r>
         <w:t xml:space="preserve"> - Relatório exportado do Mantis</w:t>
       </w:r>
-      <w:bookmarkEnd w:id="17"/>
+      <w:bookmarkEnd w:id="16"/>
     </w:p>
     <w:p/>
     <w:tbl>
@@ -28383,7 +28356,7 @@
               </w:rPr>
               <w:br/>
             </w:r>
-            <w:hyperlink r:id="rId18" w:history="1">
+            <w:hyperlink r:id="rId19" w:history="1">
               <w:r>
                 <w:rPr>
                   <w:rFonts w:ascii="Open Sans" w:eastAsia="Times New Roman" w:hAnsi="Open Sans" w:cs="Times New Roman"/>
@@ -28471,7 +28444,7 @@
                     </wp:inline>
                   </w:drawing>
                 </mc:Choice>
-                <mc:Fallback>
+                <mc:Fallback xmlns:cx1="http://schemas.microsoft.com/office/drawing/2015/9/8/chartex">
                   <w:pict>
                     <v:rect w14:anchorId="766179C2" id="AutoShape 5" o:spid="_x0000_s1026" alt="png" style="width:23.8pt;height:23.8pt;visibility:visible;mso-wrap-style:square;mso-left-percent:-10001;mso-top-percent:-10001;mso-position-horizontal:absolute;mso-position-horizontal-relative:char;mso-position-vertical:absolute;mso-position-vertical-relative:line;mso-left-percent:-10001;mso-top-percent:-10001;v-text-anchor:top" o:gfxdata="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" filled="f" stroked="f">
                       <o:lock v:ext="edit" aspectratio="t"/>
@@ -31609,7 +31582,7 @@
               </w:rPr>
               <w:br/>
             </w:r>
-            <w:hyperlink r:id="rId19" w:history="1">
+            <w:hyperlink r:id="rId20" w:history="1">
               <w:r>
                 <w:rPr>
                   <w:rFonts w:ascii="Open Sans" w:eastAsia="Times New Roman" w:hAnsi="Open Sans" w:cs="Times New Roman"/>
@@ -31697,7 +31670,7 @@
                     </wp:inline>
                   </w:drawing>
                 </mc:Choice>
-                <mc:Fallback>
+                <mc:Fallback xmlns:cx1="http://schemas.microsoft.com/office/drawing/2015/9/8/chartex">
                   <w:pict>
                     <v:rect w14:anchorId="2342B147" id="AutoShape 6" o:spid="_x0000_s1026" alt="png" style="width:23.8pt;height:23.8pt;visibility:visible;mso-wrap-style:square;mso-left-percent:-10001;mso-top-percent:-10001;mso-position-horizontal:absolute;mso-position-horizontal-relative:char;mso-position-vertical:absolute;mso-position-vertical-relative:line;mso-left-percent:-10001;mso-top-percent:-10001;v-text-anchor:top" o:gfxdata="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" filled="f" stroked="f">
                       <o:lock v:ext="edit" aspectratio="t"/>
@@ -37933,2086 +37906,14 @@
     <w:p>
       <w:pPr>
         <w:rPr>
-          <w:rFonts w:ascii="Open Sans" w:hAnsi="Open Sans"/>
-          <w:color w:val="393939"/>
-          <w:sz w:val="20"/>
-          <w:szCs w:val="20"/>
-          <w:shd w:val="clear" w:color="auto" w:fill="FFFFFF"/>
-        </w:rPr>
-      </w:pPr>
-    </w:p>
-    <w:p>
-      <w:pPr>
-        <w:rPr>
           <w:rFonts w:ascii="Arial" w:hAnsi="Arial" w:cs="Arial"/>
           <w:b/>
           <w:sz w:val="24"/>
           <w:szCs w:val="24"/>
         </w:rPr>
       </w:pPr>
-      <w:r>
-        <w:rPr>
-          <w:rFonts w:ascii="Arial" w:hAnsi="Arial" w:cs="Arial"/>
-          <w:b/>
-          <w:sz w:val="24"/>
-          <w:szCs w:val="24"/>
-        </w:rPr>
-        <w:br w:type="page"/>
-      </w:r>
-    </w:p>
-    <w:p>
-      <w:r>
-        <w:lastRenderedPageBreak/>
-        <w:t xml:space="preserve">Número 01 </w:t>
-      </w:r>
-    </w:p>
-    <w:p>
-      <w:pPr>
-        <w:spacing w:after="0" w:line="360" w:lineRule="auto"/>
-        <w:contextualSpacing/>
-        <w:jc w:val="both"/>
-        <w:rPr>
-          <w:rFonts w:ascii="Arial" w:hAnsi="Arial" w:cs="Arial"/>
-          <w:sz w:val="24"/>
-          <w:szCs w:val="24"/>
-        </w:rPr>
-      </w:pPr>
-      <w:r>
-        <w:rPr>
-          <w:rFonts w:ascii="Arial" w:hAnsi="Arial" w:cs="Arial"/>
-          <w:b/>
-          <w:sz w:val="24"/>
-          <w:szCs w:val="24"/>
-        </w:rPr>
-        <w:tab/>
-      </w:r>
-    </w:p>
-    <w:p>
-      <w:pPr>
-        <w:spacing w:after="0" w:line="360" w:lineRule="auto"/>
-        <w:ind w:firstLine="708"/>
-        <w:contextualSpacing/>
-        <w:jc w:val="both"/>
-        <w:rPr>
-          <w:rFonts w:ascii="Arial" w:hAnsi="Arial" w:cs="Arial"/>
-          <w:sz w:val="24"/>
-          <w:szCs w:val="24"/>
-        </w:rPr>
-      </w:pPr>
-    </w:p>
-    <w:p>
-      <w:pPr>
-        <w:spacing w:after="0" w:line="360" w:lineRule="auto"/>
-        <w:ind w:firstLine="708"/>
-        <w:contextualSpacing/>
-        <w:jc w:val="both"/>
-        <w:rPr>
-          <w:rFonts w:ascii="Arial" w:hAnsi="Arial" w:cs="Arial"/>
-          <w:sz w:val="24"/>
-          <w:szCs w:val="24"/>
-        </w:rPr>
-      </w:pPr>
-    </w:p>
-    <w:p>
-      <w:pPr>
-        <w:spacing w:after="0" w:line="360" w:lineRule="auto"/>
-        <w:ind w:firstLine="708"/>
-        <w:contextualSpacing/>
-        <w:jc w:val="both"/>
-        <w:rPr>
-          <w:rFonts w:ascii="Arial" w:hAnsi="Arial" w:cs="Arial"/>
-          <w:sz w:val="24"/>
-          <w:szCs w:val="24"/>
-        </w:rPr>
-      </w:pPr>
-      <w:r>
-        <w:rPr>
-          <w:rFonts w:ascii="Arial" w:hAnsi="Arial" w:cs="Arial"/>
-          <w:sz w:val="24"/>
-          <w:szCs w:val="24"/>
-        </w:rPr>
-        <w:t xml:space="preserve">O projeto Biblioteca é destinado à </w:t>
-      </w:r>
-      <w:r>
-        <w:rPr>
-          <w:rFonts w:ascii="Arial" w:hAnsi="Arial" w:cs="Arial"/>
-          <w:sz w:val="24"/>
-          <w:szCs w:val="24"/>
-        </w:rPr>
-        <w:t xml:space="preserve">biblioteca municipal </w:t>
-      </w:r>
-      <w:r>
-        <w:rPr>
-          <w:rFonts w:ascii="Arial" w:hAnsi="Arial" w:cs="Arial"/>
-          <w:sz w:val="24"/>
-          <w:szCs w:val="24"/>
-        </w:rPr>
-        <w:t xml:space="preserve">do </w:t>
-      </w:r>
-      <w:r>
-        <w:rPr>
-          <w:rFonts w:ascii="Arial" w:hAnsi="Arial" w:cs="Arial"/>
-          <w:sz w:val="24"/>
-          <w:szCs w:val="24"/>
-        </w:rPr>
-        <w:t>b</w:t>
-      </w:r>
-      <w:r>
-        <w:rPr>
-          <w:rFonts w:ascii="Arial" w:hAnsi="Arial" w:cs="Arial"/>
-          <w:sz w:val="24"/>
-          <w:szCs w:val="24"/>
-        </w:rPr>
-        <w:t>airro B e registr</w:t>
-      </w:r>
-      <w:r>
-        <w:rPr>
-          <w:rFonts w:ascii="Arial" w:hAnsi="Arial" w:cs="Arial"/>
-          <w:sz w:val="24"/>
-          <w:szCs w:val="24"/>
-        </w:rPr>
-        <w:t>a o</w:t>
-      </w:r>
-      <w:r>
-        <w:rPr>
-          <w:rFonts w:ascii="Arial" w:hAnsi="Arial" w:cs="Arial"/>
-          <w:sz w:val="24"/>
-          <w:szCs w:val="24"/>
-        </w:rPr>
-        <w:t xml:space="preserve"> empréstimo de livros.</w:t>
-      </w:r>
-      <w:r>
-        <w:rPr>
-          <w:rFonts w:ascii="Arial" w:hAnsi="Arial" w:cs="Arial"/>
-          <w:sz w:val="24"/>
-          <w:szCs w:val="24"/>
-        </w:rPr>
-        <w:t xml:space="preserve"> </w:t>
-      </w:r>
-      <w:r>
-        <w:rPr>
-          <w:rFonts w:ascii="Arial" w:hAnsi="Arial" w:cs="Arial"/>
-          <w:sz w:val="24"/>
-          <w:szCs w:val="24"/>
-        </w:rPr>
-        <w:t xml:space="preserve">O sistema é baseado em plataforma </w:t>
-      </w:r>
-      <w:r>
-        <w:rPr>
-          <w:rFonts w:ascii="Arial" w:hAnsi="Arial" w:cs="Arial"/>
-          <w:i/>
-          <w:sz w:val="24"/>
-          <w:szCs w:val="24"/>
-        </w:rPr>
-        <w:t>web</w:t>
-      </w:r>
-      <w:r>
-        <w:rPr>
-          <w:rFonts w:ascii="Arial" w:hAnsi="Arial" w:cs="Arial"/>
-          <w:sz w:val="24"/>
-          <w:szCs w:val="24"/>
-        </w:rPr>
-        <w:t xml:space="preserve"> e </w:t>
-      </w:r>
-      <w:r>
-        <w:rPr>
-          <w:rFonts w:ascii="Arial" w:hAnsi="Arial" w:cs="Arial"/>
-          <w:sz w:val="24"/>
-          <w:szCs w:val="24"/>
-        </w:rPr>
-        <w:t xml:space="preserve">será </w:t>
-      </w:r>
-      <w:r>
-        <w:rPr>
-          <w:rFonts w:ascii="Arial" w:hAnsi="Arial" w:cs="Arial"/>
-          <w:sz w:val="24"/>
-          <w:szCs w:val="24"/>
-        </w:rPr>
-        <w:t>manipulado pelos funcionários da biblioteca.</w:t>
-      </w:r>
-      <w:r>
-        <w:rPr>
-          <w:rFonts w:ascii="Arial" w:hAnsi="Arial" w:cs="Arial"/>
-          <w:sz w:val="24"/>
-          <w:szCs w:val="24"/>
-        </w:rPr>
-        <w:t xml:space="preserve"> O projeto está </w:t>
-      </w:r>
-      <w:r>
-        <w:rPr>
-          <w:rFonts w:ascii="Arial" w:hAnsi="Arial" w:cs="Arial"/>
-          <w:sz w:val="24"/>
-          <w:szCs w:val="24"/>
-        </w:rPr>
-        <w:t>na</w:t>
-      </w:r>
-      <w:r>
-        <w:rPr>
-          <w:rFonts w:ascii="Arial" w:hAnsi="Arial" w:cs="Arial"/>
-          <w:sz w:val="24"/>
-          <w:szCs w:val="24"/>
-        </w:rPr>
-        <w:t xml:space="preserve"> fase beta</w:t>
-      </w:r>
-      <w:r>
-        <w:rPr>
-          <w:rFonts w:ascii="Arial" w:hAnsi="Arial" w:cs="Arial"/>
-          <w:sz w:val="24"/>
-          <w:szCs w:val="24"/>
-        </w:rPr>
-        <w:t>,</w:t>
-      </w:r>
-      <w:r>
-        <w:rPr>
-          <w:rFonts w:ascii="Arial" w:hAnsi="Arial" w:cs="Arial"/>
-          <w:sz w:val="24"/>
-          <w:szCs w:val="24"/>
-        </w:rPr>
-        <w:t xml:space="preserve"> e os requisitos a seguir se referem a e</w:t>
-      </w:r>
-      <w:r>
-        <w:rPr>
-          <w:rFonts w:ascii="Arial" w:hAnsi="Arial" w:cs="Arial"/>
-          <w:sz w:val="24"/>
-          <w:szCs w:val="24"/>
-        </w:rPr>
-        <w:t>ss</w:t>
-      </w:r>
-      <w:r>
-        <w:rPr>
-          <w:rFonts w:ascii="Arial" w:hAnsi="Arial" w:cs="Arial"/>
-          <w:sz w:val="24"/>
-          <w:szCs w:val="24"/>
-        </w:rPr>
-        <w:t>a versão. Novos requisitos poderão ser acrescentados para versões posteriores.</w:t>
-      </w:r>
-    </w:p>
-    <w:p>
-      <w:pPr>
-        <w:spacing w:after="0" w:line="360" w:lineRule="auto"/>
-        <w:contextualSpacing/>
-        <w:jc w:val="both"/>
-        <w:rPr>
-          <w:rFonts w:ascii="Arial" w:hAnsi="Arial" w:cs="Arial"/>
-          <w:sz w:val="24"/>
-          <w:szCs w:val="24"/>
-        </w:rPr>
-      </w:pPr>
-    </w:p>
-    <w:p>
-      <w:pPr>
-        <w:spacing w:after="0" w:line="360" w:lineRule="auto"/>
-        <w:contextualSpacing/>
-        <w:jc w:val="both"/>
-        <w:rPr>
-          <w:rFonts w:ascii="Arial" w:hAnsi="Arial" w:cs="Arial"/>
-          <w:b/>
-          <w:sz w:val="24"/>
-          <w:szCs w:val="24"/>
-        </w:rPr>
-      </w:pPr>
-      <w:r>
-        <w:rPr>
-          <w:rFonts w:ascii="Arial" w:hAnsi="Arial" w:cs="Arial"/>
-          <w:b/>
-          <w:sz w:val="24"/>
-          <w:szCs w:val="24"/>
-        </w:rPr>
-        <w:t>Requisitos</w:t>
-      </w:r>
-    </w:p>
-    <w:p>
-      <w:pPr>
-        <w:spacing w:after="0" w:line="360" w:lineRule="auto"/>
-        <w:contextualSpacing/>
-        <w:jc w:val="both"/>
-        <w:rPr>
-          <w:rFonts w:ascii="Arial" w:hAnsi="Arial" w:cs="Arial"/>
-          <w:sz w:val="24"/>
-          <w:szCs w:val="24"/>
-        </w:rPr>
-      </w:pPr>
-      <w:r>
-        <w:rPr>
-          <w:rFonts w:ascii="Arial" w:hAnsi="Arial" w:cs="Arial"/>
-          <w:b/>
-          <w:sz w:val="24"/>
-          <w:szCs w:val="24"/>
-        </w:rPr>
-        <w:t>Livros</w:t>
-      </w:r>
-    </w:p>
-    <w:p>
-      <w:pPr>
-        <w:pStyle w:val="PargrafodaLista"/>
-        <w:numPr>
-          <w:ilvl w:val="0"/>
-          <w:numId w:val="1"/>
-        </w:numPr>
-        <w:spacing w:after="0" w:line="360" w:lineRule="auto"/>
-        <w:jc w:val="both"/>
-        <w:rPr>
-          <w:rFonts w:ascii="Arial" w:hAnsi="Arial" w:cs="Arial"/>
-          <w:sz w:val="24"/>
-          <w:szCs w:val="24"/>
-        </w:rPr>
-      </w:pPr>
-      <w:r>
-        <w:rPr>
-          <w:rFonts w:ascii="Arial" w:hAnsi="Arial" w:cs="Arial"/>
-          <w:sz w:val="24"/>
-          <w:szCs w:val="24"/>
-        </w:rPr>
-        <w:t xml:space="preserve">Cadastro de </w:t>
-      </w:r>
-      <w:r>
-        <w:rPr>
-          <w:rFonts w:ascii="Arial" w:hAnsi="Arial" w:cs="Arial"/>
-          <w:sz w:val="24"/>
-          <w:szCs w:val="24"/>
-        </w:rPr>
-        <w:t>livros</w:t>
-      </w:r>
-    </w:p>
-    <w:p>
-      <w:pPr>
-        <w:pStyle w:val="PargrafodaLista"/>
-        <w:numPr>
-          <w:ilvl w:val="1"/>
-          <w:numId w:val="1"/>
-        </w:numPr>
-        <w:spacing w:after="0" w:line="360" w:lineRule="auto"/>
-        <w:jc w:val="both"/>
-        <w:rPr>
-          <w:rFonts w:ascii="Arial" w:hAnsi="Arial" w:cs="Arial"/>
-          <w:color w:val="FF0000"/>
-          <w:sz w:val="24"/>
-          <w:szCs w:val="24"/>
-        </w:rPr>
-      </w:pPr>
-      <w:r>
-        <w:rPr>
-          <w:rFonts w:ascii="Arial" w:hAnsi="Arial" w:cs="Arial"/>
-          <w:color w:val="FF0000"/>
-          <w:sz w:val="24"/>
-          <w:szCs w:val="24"/>
-        </w:rPr>
-        <w:t xml:space="preserve">Para cada livro, deve-se registrar: título, autor e ano de publicação. </w:t>
-      </w:r>
-    </w:p>
-    <w:p>
-      <w:pPr>
-        <w:pStyle w:val="PargrafodaLista"/>
-        <w:numPr>
-          <w:ilvl w:val="1"/>
-          <w:numId w:val="1"/>
-        </w:numPr>
-        <w:spacing w:after="0" w:line="360" w:lineRule="auto"/>
-        <w:jc w:val="both"/>
-        <w:rPr>
-          <w:rFonts w:ascii="Arial" w:hAnsi="Arial" w:cs="Arial"/>
-          <w:color w:val="FF0000"/>
-          <w:sz w:val="24"/>
-          <w:szCs w:val="24"/>
-        </w:rPr>
-      </w:pPr>
-      <w:r>
-        <w:rPr>
-          <w:rFonts w:ascii="Arial" w:hAnsi="Arial" w:cs="Arial"/>
-          <w:color w:val="FF0000"/>
-          <w:sz w:val="24"/>
-          <w:szCs w:val="24"/>
-        </w:rPr>
-        <w:t>Todos o</w:t>
-      </w:r>
-      <w:r>
-        <w:rPr>
-          <w:rFonts w:ascii="Arial" w:hAnsi="Arial" w:cs="Arial"/>
-          <w:color w:val="FF0000"/>
-          <w:sz w:val="24"/>
-          <w:szCs w:val="24"/>
-        </w:rPr>
-        <w:t>s campos são obrigatórios.</w:t>
-      </w:r>
-    </w:p>
-    <w:p>
-      <w:pPr>
-        <w:pStyle w:val="PargrafodaLista"/>
-        <w:numPr>
-          <w:ilvl w:val="1"/>
-          <w:numId w:val="1"/>
-        </w:numPr>
-        <w:spacing w:after="0" w:line="360" w:lineRule="auto"/>
-        <w:jc w:val="both"/>
-        <w:rPr>
-          <w:rFonts w:ascii="Arial" w:hAnsi="Arial" w:cs="Arial"/>
-          <w:sz w:val="24"/>
-          <w:szCs w:val="24"/>
-        </w:rPr>
-      </w:pPr>
-      <w:r>
-        <w:rPr>
-          <w:rFonts w:ascii="Arial" w:hAnsi="Arial" w:cs="Arial"/>
-          <w:color w:val="00B050"/>
-          <w:sz w:val="24"/>
-          <w:szCs w:val="24"/>
-        </w:rPr>
-        <w:t>A página, ao cadastrar, deve redirecionar à página de listagem.</w:t>
-      </w:r>
-    </w:p>
-    <w:p>
-      <w:pPr>
-        <w:spacing w:after="0" w:line="360" w:lineRule="auto"/>
-        <w:jc w:val="both"/>
-        <w:rPr>
-          <w:rFonts w:ascii="Arial" w:hAnsi="Arial" w:cs="Arial"/>
-          <w:sz w:val="24"/>
-          <w:szCs w:val="24"/>
-        </w:rPr>
-      </w:pPr>
-    </w:p>
-    <w:p>
-      <w:pPr>
-        <w:pStyle w:val="PargrafodaLista"/>
-        <w:numPr>
-          <w:ilvl w:val="0"/>
-          <w:numId w:val="1"/>
-        </w:numPr>
-        <w:spacing w:after="0" w:line="360" w:lineRule="auto"/>
-        <w:jc w:val="both"/>
-        <w:rPr>
-          <w:rFonts w:ascii="Arial" w:hAnsi="Arial" w:cs="Arial"/>
-          <w:sz w:val="24"/>
-          <w:szCs w:val="24"/>
-        </w:rPr>
-      </w:pPr>
-      <w:r>
-        <w:rPr>
-          <w:rFonts w:ascii="Arial" w:hAnsi="Arial" w:cs="Arial"/>
-          <w:sz w:val="24"/>
-          <w:szCs w:val="24"/>
-        </w:rPr>
-        <w:t xml:space="preserve">Listagem de </w:t>
-      </w:r>
-      <w:r>
-        <w:rPr>
-          <w:rFonts w:ascii="Arial" w:hAnsi="Arial" w:cs="Arial"/>
-          <w:sz w:val="24"/>
-          <w:szCs w:val="24"/>
-        </w:rPr>
-        <w:t>livros</w:t>
-      </w:r>
-    </w:p>
-    <w:p>
-      <w:pPr>
-        <w:pStyle w:val="PargrafodaLista"/>
-        <w:numPr>
-          <w:ilvl w:val="1"/>
-          <w:numId w:val="1"/>
-        </w:numPr>
-        <w:spacing w:after="0" w:line="360" w:lineRule="auto"/>
-        <w:jc w:val="both"/>
-        <w:rPr>
-          <w:rFonts w:ascii="Arial" w:hAnsi="Arial" w:cs="Arial"/>
-          <w:color w:val="00B050"/>
-          <w:sz w:val="24"/>
-          <w:szCs w:val="24"/>
-        </w:rPr>
-      </w:pPr>
-      <w:r>
-        <w:rPr>
-          <w:rFonts w:ascii="Arial" w:hAnsi="Arial" w:cs="Arial"/>
-          <w:color w:val="00B050"/>
-          <w:sz w:val="24"/>
-          <w:szCs w:val="24"/>
-        </w:rPr>
-        <w:t xml:space="preserve">A listagem deve mostrar uma tabela zebrada com as </w:t>
-      </w:r>
-      <w:r>
-        <w:rPr>
-          <w:rFonts w:ascii="Arial" w:hAnsi="Arial" w:cs="Arial"/>
-          <w:color w:val="00B050"/>
-          <w:sz w:val="24"/>
-          <w:szCs w:val="24"/>
-        </w:rPr>
-        <w:t xml:space="preserve">seguintes </w:t>
-      </w:r>
-      <w:r>
-        <w:rPr>
-          <w:rFonts w:ascii="Arial" w:hAnsi="Arial" w:cs="Arial"/>
-          <w:color w:val="00B050"/>
-          <w:sz w:val="24"/>
-          <w:szCs w:val="24"/>
-        </w:rPr>
-        <w:t>colunas: id, título, autor e ano de publicação.</w:t>
-      </w:r>
-    </w:p>
-    <w:p>
-      <w:pPr>
-        <w:pStyle w:val="PargrafodaLista"/>
-        <w:numPr>
-          <w:ilvl w:val="1"/>
-          <w:numId w:val="1"/>
-        </w:numPr>
-        <w:spacing w:after="0" w:line="360" w:lineRule="auto"/>
-        <w:jc w:val="both"/>
-        <w:rPr>
-          <w:rFonts w:ascii="Arial" w:hAnsi="Arial" w:cs="Arial"/>
-          <w:color w:val="00B050"/>
-          <w:sz w:val="24"/>
-          <w:szCs w:val="24"/>
-        </w:rPr>
-      </w:pPr>
-      <w:r>
-        <w:rPr>
-          <w:rFonts w:ascii="Arial" w:hAnsi="Arial" w:cs="Arial"/>
-          <w:color w:val="00B050"/>
-          <w:sz w:val="24"/>
-          <w:szCs w:val="24"/>
-        </w:rPr>
-        <w:t xml:space="preserve">Cada linha deve conter a opção de </w:t>
-      </w:r>
-      <w:r>
-        <w:rPr>
-          <w:rFonts w:ascii="Arial" w:hAnsi="Arial" w:cs="Arial"/>
-          <w:color w:val="00B050"/>
-          <w:sz w:val="24"/>
-          <w:szCs w:val="24"/>
-        </w:rPr>
-        <w:t>e</w:t>
-      </w:r>
-      <w:r>
-        <w:rPr>
-          <w:rFonts w:ascii="Arial" w:hAnsi="Arial" w:cs="Arial"/>
-          <w:color w:val="00B050"/>
-          <w:sz w:val="24"/>
-          <w:szCs w:val="24"/>
-        </w:rPr>
-        <w:t>ditar o registro correspondente.</w:t>
-      </w:r>
-    </w:p>
-    <w:p>
-      <w:pPr>
-        <w:pStyle w:val="PargrafodaLista"/>
-        <w:numPr>
-          <w:ilvl w:val="1"/>
-          <w:numId w:val="1"/>
-        </w:numPr>
-        <w:spacing w:after="0" w:line="360" w:lineRule="auto"/>
-        <w:jc w:val="both"/>
-        <w:rPr>
-          <w:rFonts w:ascii="Arial" w:hAnsi="Arial" w:cs="Arial"/>
-          <w:color w:val="00B050"/>
-          <w:sz w:val="24"/>
-          <w:szCs w:val="24"/>
-        </w:rPr>
-      </w:pPr>
-      <w:r>
-        <w:rPr>
-          <w:rFonts w:ascii="Arial" w:hAnsi="Arial" w:cs="Arial"/>
-          <w:color w:val="00B050"/>
-          <w:sz w:val="24"/>
-          <w:szCs w:val="24"/>
-        </w:rPr>
-        <w:t>Os registros aparecerão em ordem crescente de nome.</w:t>
-      </w:r>
-    </w:p>
-    <w:p>
-      <w:pPr>
-        <w:pStyle w:val="PargrafodaLista"/>
-        <w:numPr>
-          <w:ilvl w:val="1"/>
-          <w:numId w:val="1"/>
-        </w:numPr>
-        <w:spacing w:after="0" w:line="360" w:lineRule="auto"/>
-        <w:jc w:val="both"/>
-        <w:rPr>
-          <w:rFonts w:ascii="Arial" w:hAnsi="Arial" w:cs="Arial"/>
-          <w:sz w:val="24"/>
-          <w:szCs w:val="24"/>
-        </w:rPr>
-      </w:pPr>
-      <w:r>
-        <w:rPr>
-          <w:rFonts w:ascii="Arial" w:hAnsi="Arial" w:cs="Arial"/>
-          <w:color w:val="00B050"/>
-          <w:sz w:val="24"/>
-          <w:szCs w:val="24"/>
-        </w:rPr>
-        <w:t>A listagem deve conter ainda funcionalidade de filtro por título e autor.</w:t>
-      </w:r>
-      <w:r>
-        <w:rPr>
-          <w:rFonts w:ascii="Arial" w:hAnsi="Arial" w:cs="Arial"/>
-          <w:color w:val="00B050"/>
-          <w:sz w:val="24"/>
-          <w:szCs w:val="24"/>
-        </w:rPr>
-        <w:t xml:space="preserve"> Os filtros devem considerar texto inteiro (título completo de um livro, por exemplo) ou textos parciais (parte do título de um livro, por exemplo), tanto para título quanto para autor.</w:t>
-      </w:r>
-    </w:p>
-    <w:p>
-      <w:pPr>
-        <w:pStyle w:val="PargrafodaLista"/>
-        <w:numPr>
-          <w:ilvl w:val="1"/>
-          <w:numId w:val="1"/>
-        </w:numPr>
-        <w:spacing w:after="0" w:line="360" w:lineRule="auto"/>
-        <w:jc w:val="both"/>
-        <w:rPr>
-          <w:rFonts w:ascii="Arial" w:hAnsi="Arial" w:cs="Arial"/>
-          <w:color w:val="FF0000"/>
-          <w:sz w:val="24"/>
-          <w:szCs w:val="24"/>
-        </w:rPr>
-      </w:pPr>
-      <w:r>
-        <w:rPr>
-          <w:rFonts w:ascii="Arial" w:hAnsi="Arial" w:cs="Arial"/>
-          <w:color w:val="FF0000"/>
-          <w:sz w:val="24"/>
-          <w:szCs w:val="24"/>
-        </w:rPr>
-        <w:t>Quando a lista</w:t>
-      </w:r>
-      <w:r>
-        <w:rPr>
-          <w:rFonts w:ascii="Arial" w:hAnsi="Arial" w:cs="Arial"/>
-          <w:color w:val="FF0000"/>
-          <w:sz w:val="24"/>
-          <w:szCs w:val="24"/>
-        </w:rPr>
-        <w:t xml:space="preserve">gem não trouxer nenhum elemento, </w:t>
-      </w:r>
-      <w:r>
-        <w:rPr>
-          <w:rFonts w:ascii="Arial" w:hAnsi="Arial" w:cs="Arial"/>
-          <w:color w:val="FF0000"/>
-          <w:sz w:val="24"/>
-          <w:szCs w:val="24"/>
-        </w:rPr>
-        <w:t xml:space="preserve">deve </w:t>
-      </w:r>
-      <w:r>
-        <w:rPr>
-          <w:rFonts w:ascii="Arial" w:hAnsi="Arial" w:cs="Arial"/>
-          <w:color w:val="FF0000"/>
-          <w:sz w:val="24"/>
-          <w:szCs w:val="24"/>
-        </w:rPr>
-        <w:t>aparecer</w:t>
-      </w:r>
-      <w:r>
-        <w:rPr>
-          <w:rFonts w:ascii="Arial" w:hAnsi="Arial" w:cs="Arial"/>
-          <w:color w:val="FF0000"/>
-          <w:sz w:val="24"/>
-          <w:szCs w:val="24"/>
-        </w:rPr>
-        <w:t xml:space="preserve"> na página a mensagem “Nenhum registro encontrado”.</w:t>
-      </w:r>
-    </w:p>
-    <w:p>
-      <w:pPr>
-        <w:pStyle w:val="PargrafodaLista"/>
-        <w:spacing w:after="0" w:line="360" w:lineRule="auto"/>
-        <w:ind w:left="1440"/>
-        <w:jc w:val="both"/>
-        <w:rPr>
-          <w:rFonts w:ascii="Arial" w:hAnsi="Arial" w:cs="Arial"/>
-          <w:sz w:val="24"/>
-          <w:szCs w:val="24"/>
-        </w:rPr>
-      </w:pPr>
-    </w:p>
-    <w:p>
-      <w:pPr>
-        <w:pStyle w:val="PargrafodaLista"/>
-        <w:numPr>
-          <w:ilvl w:val="0"/>
-          <w:numId w:val="1"/>
-        </w:numPr>
-        <w:spacing w:after="0" w:line="360" w:lineRule="auto"/>
-        <w:jc w:val="both"/>
-        <w:rPr>
-          <w:rFonts w:ascii="Arial" w:hAnsi="Arial" w:cs="Arial"/>
-          <w:sz w:val="24"/>
-          <w:szCs w:val="24"/>
-        </w:rPr>
-      </w:pPr>
-      <w:r>
-        <w:rPr>
-          <w:rFonts w:ascii="Arial" w:hAnsi="Arial" w:cs="Arial"/>
-          <w:sz w:val="24"/>
-          <w:szCs w:val="24"/>
-        </w:rPr>
-        <w:t xml:space="preserve">Edição de </w:t>
-      </w:r>
-      <w:r>
-        <w:rPr>
-          <w:rFonts w:ascii="Arial" w:hAnsi="Arial" w:cs="Arial"/>
-          <w:sz w:val="24"/>
-          <w:szCs w:val="24"/>
-        </w:rPr>
-        <w:t>livros</w:t>
-      </w:r>
-    </w:p>
-    <w:p>
-      <w:pPr>
-        <w:pStyle w:val="PargrafodaLista"/>
-        <w:numPr>
-          <w:ilvl w:val="1"/>
-          <w:numId w:val="1"/>
-        </w:numPr>
-        <w:spacing w:after="0" w:line="360" w:lineRule="auto"/>
-        <w:jc w:val="both"/>
-        <w:rPr>
-          <w:rFonts w:ascii="Arial" w:hAnsi="Arial" w:cs="Arial"/>
-          <w:color w:val="00B050"/>
-          <w:sz w:val="24"/>
-          <w:szCs w:val="24"/>
-        </w:rPr>
-      </w:pPr>
-      <w:r>
-        <w:rPr>
-          <w:rFonts w:ascii="Arial" w:hAnsi="Arial" w:cs="Arial"/>
-          <w:color w:val="00B050"/>
-          <w:sz w:val="24"/>
-          <w:szCs w:val="24"/>
-        </w:rPr>
-        <w:t xml:space="preserve">Todos os campos de livro </w:t>
-      </w:r>
-      <w:r>
-        <w:rPr>
-          <w:rFonts w:ascii="Arial" w:hAnsi="Arial" w:cs="Arial"/>
-          <w:color w:val="00B050"/>
-          <w:sz w:val="24"/>
-          <w:szCs w:val="24"/>
-        </w:rPr>
-        <w:t xml:space="preserve">devem </w:t>
-      </w:r>
-      <w:r>
-        <w:rPr>
-          <w:rFonts w:ascii="Arial" w:hAnsi="Arial" w:cs="Arial"/>
-          <w:color w:val="00B050"/>
-          <w:sz w:val="24"/>
-          <w:szCs w:val="24"/>
-        </w:rPr>
-        <w:t>pode</w:t>
-      </w:r>
-      <w:r>
-        <w:rPr>
-          <w:rFonts w:ascii="Arial" w:hAnsi="Arial" w:cs="Arial"/>
-          <w:color w:val="00B050"/>
-          <w:sz w:val="24"/>
-          <w:szCs w:val="24"/>
-        </w:rPr>
-        <w:t>r</w:t>
-      </w:r>
-      <w:r>
-        <w:rPr>
-          <w:rFonts w:ascii="Arial" w:hAnsi="Arial" w:cs="Arial"/>
-          <w:color w:val="00B050"/>
-          <w:sz w:val="24"/>
-          <w:szCs w:val="24"/>
-        </w:rPr>
-        <w:t xml:space="preserve"> ser editados.</w:t>
-      </w:r>
-    </w:p>
-    <w:p>
-      <w:pPr>
-        <w:pStyle w:val="PargrafodaLista"/>
-        <w:numPr>
-          <w:ilvl w:val="1"/>
-          <w:numId w:val="1"/>
-        </w:numPr>
-        <w:spacing w:after="0" w:line="360" w:lineRule="auto"/>
-        <w:jc w:val="both"/>
-        <w:rPr>
-          <w:rFonts w:ascii="Arial" w:hAnsi="Arial" w:cs="Arial"/>
-          <w:color w:val="00B050"/>
-          <w:sz w:val="24"/>
-          <w:szCs w:val="24"/>
-        </w:rPr>
-      </w:pPr>
-      <w:r>
-        <w:rPr>
-          <w:rFonts w:ascii="Arial" w:hAnsi="Arial" w:cs="Arial"/>
-          <w:color w:val="00B050"/>
-          <w:sz w:val="24"/>
-          <w:szCs w:val="24"/>
-        </w:rPr>
-        <w:t xml:space="preserve">A edição </w:t>
-      </w:r>
-      <w:r>
-        <w:rPr>
-          <w:rFonts w:ascii="Arial" w:hAnsi="Arial" w:cs="Arial"/>
-          <w:color w:val="00B050"/>
-          <w:sz w:val="24"/>
-          <w:szCs w:val="24"/>
-        </w:rPr>
-        <w:t>deve ser</w:t>
-      </w:r>
-      <w:r>
-        <w:rPr>
-          <w:rFonts w:ascii="Arial" w:hAnsi="Arial" w:cs="Arial"/>
-          <w:color w:val="00B050"/>
-          <w:sz w:val="24"/>
-          <w:szCs w:val="24"/>
-        </w:rPr>
-        <w:t xml:space="preserve"> acessível </w:t>
-      </w:r>
-      <w:r>
-        <w:rPr>
-          <w:rFonts w:ascii="Arial" w:hAnsi="Arial" w:cs="Arial"/>
-          <w:color w:val="00B050"/>
-          <w:sz w:val="24"/>
-          <w:szCs w:val="24"/>
-        </w:rPr>
-        <w:t>por meio</w:t>
-      </w:r>
-      <w:r>
-        <w:rPr>
-          <w:rFonts w:ascii="Arial" w:hAnsi="Arial" w:cs="Arial"/>
-          <w:color w:val="00B050"/>
-          <w:sz w:val="24"/>
-          <w:szCs w:val="24"/>
-        </w:rPr>
-        <w:t xml:space="preserve"> da listagem.</w:t>
-      </w:r>
-    </w:p>
-    <w:p>
-      <w:pPr>
-        <w:pStyle w:val="PargrafodaLista"/>
-        <w:numPr>
-          <w:ilvl w:val="1"/>
-          <w:numId w:val="1"/>
-        </w:numPr>
-        <w:spacing w:after="0" w:line="360" w:lineRule="auto"/>
-        <w:jc w:val="both"/>
-        <w:rPr>
-          <w:rFonts w:ascii="Arial" w:hAnsi="Arial" w:cs="Arial"/>
-          <w:color w:val="00B050"/>
-          <w:sz w:val="24"/>
-          <w:szCs w:val="24"/>
-        </w:rPr>
-      </w:pPr>
-      <w:r>
-        <w:rPr>
-          <w:rFonts w:ascii="Arial" w:hAnsi="Arial" w:cs="Arial"/>
-          <w:color w:val="00B050"/>
-          <w:sz w:val="24"/>
-          <w:szCs w:val="24"/>
-        </w:rPr>
-        <w:t xml:space="preserve">Após a conclusão da edição, o sistema deve </w:t>
-      </w:r>
-      <w:r>
-        <w:rPr>
-          <w:rFonts w:ascii="Arial" w:hAnsi="Arial" w:cs="Arial"/>
-          <w:color w:val="00B050"/>
-          <w:sz w:val="24"/>
-          <w:szCs w:val="24"/>
-        </w:rPr>
-        <w:t xml:space="preserve">ser </w:t>
-      </w:r>
-      <w:r>
-        <w:rPr>
-          <w:rFonts w:ascii="Arial" w:hAnsi="Arial" w:cs="Arial"/>
-          <w:color w:val="00B050"/>
-          <w:sz w:val="24"/>
-          <w:szCs w:val="24"/>
-        </w:rPr>
-        <w:t>redirecion</w:t>
-      </w:r>
-      <w:r>
-        <w:rPr>
-          <w:rFonts w:ascii="Arial" w:hAnsi="Arial" w:cs="Arial"/>
-          <w:color w:val="00B050"/>
-          <w:sz w:val="24"/>
-          <w:szCs w:val="24"/>
-        </w:rPr>
-        <w:t>ado</w:t>
-      </w:r>
-      <w:r>
-        <w:rPr>
-          <w:rFonts w:ascii="Arial" w:hAnsi="Arial" w:cs="Arial"/>
-          <w:color w:val="00B050"/>
-          <w:sz w:val="24"/>
-          <w:szCs w:val="24"/>
-        </w:rPr>
-        <w:t xml:space="preserve"> à página de listagem.</w:t>
-      </w:r>
-    </w:p>
-    <w:p>
-      <w:pPr>
-        <w:spacing w:after="0" w:line="360" w:lineRule="auto"/>
-        <w:contextualSpacing/>
-        <w:jc w:val="both"/>
-        <w:rPr>
-          <w:rFonts w:ascii="Arial" w:hAnsi="Arial" w:cs="Arial"/>
-          <w:b/>
-          <w:sz w:val="24"/>
-          <w:szCs w:val="24"/>
-        </w:rPr>
-      </w:pPr>
-      <w:r>
-        <w:rPr>
-          <w:rFonts w:ascii="Arial" w:hAnsi="Arial" w:cs="Arial"/>
-          <w:b/>
-          <w:sz w:val="24"/>
-          <w:szCs w:val="24"/>
-        </w:rPr>
-        <w:lastRenderedPageBreak/>
-        <w:t>Empréstimos</w:t>
-      </w:r>
-    </w:p>
-    <w:p>
-      <w:pPr>
-        <w:pStyle w:val="PargrafodaLista"/>
-        <w:numPr>
-          <w:ilvl w:val="0"/>
-          <w:numId w:val="2"/>
-        </w:numPr>
-        <w:spacing w:after="0" w:line="360" w:lineRule="auto"/>
-        <w:jc w:val="both"/>
-        <w:rPr>
-          <w:rFonts w:ascii="Arial" w:hAnsi="Arial" w:cs="Arial"/>
-          <w:sz w:val="24"/>
-          <w:szCs w:val="24"/>
-        </w:rPr>
-      </w:pPr>
-      <w:r>
-        <w:rPr>
-          <w:rFonts w:ascii="Arial" w:hAnsi="Arial" w:cs="Arial"/>
-          <w:sz w:val="24"/>
-          <w:szCs w:val="24"/>
-        </w:rPr>
-        <w:t xml:space="preserve">Cadastro de </w:t>
-      </w:r>
-      <w:r>
-        <w:rPr>
-          <w:rFonts w:ascii="Arial" w:hAnsi="Arial" w:cs="Arial"/>
-          <w:sz w:val="24"/>
-          <w:szCs w:val="24"/>
-        </w:rPr>
-        <w:t>empréstimo</w:t>
-      </w:r>
-    </w:p>
-    <w:p>
-      <w:pPr>
-        <w:pStyle w:val="PargrafodaLista"/>
-        <w:numPr>
-          <w:ilvl w:val="1"/>
-          <w:numId w:val="2"/>
-        </w:numPr>
-        <w:spacing w:after="0" w:line="360" w:lineRule="auto"/>
-        <w:jc w:val="both"/>
-        <w:rPr>
-          <w:rFonts w:ascii="Arial" w:hAnsi="Arial" w:cs="Arial"/>
-          <w:color w:val="00B050"/>
-          <w:sz w:val="24"/>
-          <w:szCs w:val="24"/>
-        </w:rPr>
-      </w:pPr>
-      <w:r>
-        <w:rPr>
-          <w:rFonts w:ascii="Arial" w:hAnsi="Arial" w:cs="Arial"/>
-          <w:color w:val="00B050"/>
-          <w:sz w:val="24"/>
-          <w:szCs w:val="24"/>
-        </w:rPr>
-        <w:t>Para cada empréstimo, deve</w:t>
-      </w:r>
-      <w:r>
-        <w:rPr>
-          <w:rFonts w:ascii="Arial" w:hAnsi="Arial" w:cs="Arial"/>
-          <w:color w:val="00B050"/>
-          <w:sz w:val="24"/>
-          <w:szCs w:val="24"/>
-        </w:rPr>
-        <w:t xml:space="preserve">m </w:t>
-      </w:r>
-      <w:r>
-        <w:rPr>
-          <w:rFonts w:ascii="Arial" w:hAnsi="Arial" w:cs="Arial"/>
-          <w:color w:val="00B050"/>
-          <w:sz w:val="24"/>
-          <w:szCs w:val="24"/>
-        </w:rPr>
-        <w:t>se</w:t>
-      </w:r>
-      <w:r>
-        <w:rPr>
-          <w:rFonts w:ascii="Arial" w:hAnsi="Arial" w:cs="Arial"/>
-          <w:color w:val="00B050"/>
-          <w:sz w:val="24"/>
-          <w:szCs w:val="24"/>
-        </w:rPr>
-        <w:t>r registrados</w:t>
-      </w:r>
-      <w:r>
-        <w:rPr>
-          <w:rFonts w:ascii="Arial" w:hAnsi="Arial" w:cs="Arial"/>
-          <w:color w:val="00B050"/>
-          <w:sz w:val="24"/>
-          <w:szCs w:val="24"/>
-        </w:rPr>
-        <w:t xml:space="preserve">: nome do usuário, telefone do usuário, livro emprestado, data do empréstimo e data </w:t>
-      </w:r>
-      <w:r>
-        <w:rPr>
-          <w:rFonts w:ascii="Arial" w:hAnsi="Arial" w:cs="Arial"/>
-          <w:color w:val="00B050"/>
-          <w:sz w:val="24"/>
-          <w:szCs w:val="24"/>
-        </w:rPr>
-        <w:t>final do empréstimo.</w:t>
-      </w:r>
-    </w:p>
-    <w:p>
-      <w:pPr>
-        <w:pStyle w:val="PargrafodaLista"/>
-        <w:numPr>
-          <w:ilvl w:val="1"/>
-          <w:numId w:val="2"/>
-        </w:numPr>
-        <w:spacing w:after="0" w:line="360" w:lineRule="auto"/>
-        <w:jc w:val="both"/>
-        <w:rPr>
-          <w:rFonts w:ascii="Arial" w:hAnsi="Arial" w:cs="Arial"/>
-          <w:color w:val="FF0000"/>
-          <w:sz w:val="24"/>
-          <w:szCs w:val="24"/>
-        </w:rPr>
-      </w:pPr>
-      <w:r>
-        <w:rPr>
-          <w:rFonts w:ascii="Arial" w:hAnsi="Arial" w:cs="Arial"/>
-          <w:color w:val="FF0000"/>
-          <w:sz w:val="24"/>
-          <w:szCs w:val="24"/>
-        </w:rPr>
-        <w:t>Todos os campos são obrigatórios.</w:t>
-      </w:r>
-    </w:p>
-    <w:p>
-      <w:pPr>
-        <w:pStyle w:val="PargrafodaLista"/>
-        <w:numPr>
-          <w:ilvl w:val="1"/>
-          <w:numId w:val="2"/>
-        </w:numPr>
-        <w:spacing w:after="0" w:line="360" w:lineRule="auto"/>
-        <w:jc w:val="both"/>
-        <w:rPr>
-          <w:rFonts w:ascii="Arial" w:hAnsi="Arial" w:cs="Arial"/>
-          <w:color w:val="00B050"/>
-          <w:sz w:val="24"/>
-          <w:szCs w:val="24"/>
-        </w:rPr>
-      </w:pPr>
-      <w:r>
-        <w:rPr>
-          <w:rFonts w:ascii="Arial" w:hAnsi="Arial" w:cs="Arial"/>
-          <w:color w:val="00B050"/>
-          <w:sz w:val="24"/>
-          <w:szCs w:val="24"/>
-        </w:rPr>
-        <w:t>Após a conclusão do cadastro, o sistema deve</w:t>
-      </w:r>
-      <w:r>
-        <w:rPr>
-          <w:rFonts w:ascii="Arial" w:hAnsi="Arial" w:cs="Arial"/>
-          <w:color w:val="00B050"/>
-          <w:sz w:val="24"/>
-          <w:szCs w:val="24"/>
-        </w:rPr>
-        <w:t xml:space="preserve"> ser</w:t>
-      </w:r>
-      <w:r>
-        <w:rPr>
-          <w:rFonts w:ascii="Arial" w:hAnsi="Arial" w:cs="Arial"/>
-          <w:color w:val="00B050"/>
-          <w:sz w:val="24"/>
-          <w:szCs w:val="24"/>
-        </w:rPr>
-        <w:t xml:space="preserve"> redireciona</w:t>
-      </w:r>
-      <w:r>
-        <w:rPr>
-          <w:rFonts w:ascii="Arial" w:hAnsi="Arial" w:cs="Arial"/>
-          <w:color w:val="00B050"/>
-          <w:sz w:val="24"/>
-          <w:szCs w:val="24"/>
-        </w:rPr>
-        <w:t>do</w:t>
-      </w:r>
-      <w:r>
-        <w:rPr>
-          <w:rFonts w:ascii="Arial" w:hAnsi="Arial" w:cs="Arial"/>
-          <w:color w:val="00B050"/>
-          <w:sz w:val="24"/>
-          <w:szCs w:val="24"/>
-        </w:rPr>
-        <w:t xml:space="preserve"> à página de listagem.</w:t>
-      </w:r>
-    </w:p>
-    <w:p>
-      <w:pPr>
-        <w:pStyle w:val="PargrafodaLista"/>
-        <w:numPr>
-          <w:ilvl w:val="1"/>
-          <w:numId w:val="2"/>
-        </w:numPr>
-        <w:spacing w:after="0" w:line="360" w:lineRule="auto"/>
-        <w:jc w:val="both"/>
-        <w:rPr>
-          <w:rFonts w:ascii="Arial" w:hAnsi="Arial" w:cs="Arial"/>
-          <w:color w:val="00B050"/>
-          <w:sz w:val="24"/>
-          <w:szCs w:val="24"/>
-        </w:rPr>
-      </w:pPr>
-      <w:r>
-        <w:rPr>
-          <w:rFonts w:ascii="Arial" w:hAnsi="Arial" w:cs="Arial"/>
-          <w:color w:val="00B050"/>
-          <w:sz w:val="24"/>
-          <w:szCs w:val="24"/>
-        </w:rPr>
-        <w:t>No cadastro, a seleção de livro a emprestar deve trazer em elemento “dropdown” uma lista de livros que estão disponíveis para empréstimo, ou seja, livros que não estão em um empréstimo não devolvido.</w:t>
-      </w:r>
-    </w:p>
-    <w:p>
-      <w:pPr>
-        <w:pStyle w:val="PargrafodaLista"/>
-        <w:spacing w:after="0" w:line="360" w:lineRule="auto"/>
-        <w:ind w:left="1440"/>
-        <w:jc w:val="both"/>
-        <w:rPr>
-          <w:rFonts w:ascii="Arial" w:hAnsi="Arial" w:cs="Arial"/>
-          <w:sz w:val="24"/>
-          <w:szCs w:val="24"/>
-        </w:rPr>
-      </w:pPr>
-    </w:p>
-    <w:p>
-      <w:pPr>
-        <w:pStyle w:val="PargrafodaLista"/>
-        <w:numPr>
-          <w:ilvl w:val="0"/>
-          <w:numId w:val="2"/>
-        </w:numPr>
-        <w:spacing w:after="0" w:line="360" w:lineRule="auto"/>
-        <w:jc w:val="both"/>
-        <w:rPr>
-          <w:rFonts w:ascii="Arial" w:hAnsi="Arial" w:cs="Arial"/>
-          <w:sz w:val="24"/>
-          <w:szCs w:val="24"/>
-        </w:rPr>
-      </w:pPr>
-      <w:r>
-        <w:rPr>
-          <w:rFonts w:ascii="Arial" w:hAnsi="Arial" w:cs="Arial"/>
-          <w:sz w:val="24"/>
-          <w:szCs w:val="24"/>
-        </w:rPr>
-        <w:t xml:space="preserve">Listagem de </w:t>
-      </w:r>
-      <w:r>
-        <w:rPr>
-          <w:rFonts w:ascii="Arial" w:hAnsi="Arial" w:cs="Arial"/>
-          <w:sz w:val="24"/>
-          <w:szCs w:val="24"/>
-        </w:rPr>
-        <w:t>empréstimo</w:t>
-      </w:r>
-    </w:p>
-    <w:p>
-      <w:pPr>
-        <w:pStyle w:val="PargrafodaLista"/>
-        <w:numPr>
-          <w:ilvl w:val="1"/>
-          <w:numId w:val="2"/>
-        </w:numPr>
-        <w:spacing w:after="0" w:line="360" w:lineRule="auto"/>
-        <w:jc w:val="both"/>
-        <w:rPr>
-          <w:rFonts w:ascii="Arial" w:hAnsi="Arial" w:cs="Arial"/>
-          <w:color w:val="C00000"/>
-          <w:sz w:val="24"/>
-          <w:szCs w:val="24"/>
-        </w:rPr>
-      </w:pPr>
-      <w:r>
-        <w:rPr>
-          <w:rFonts w:ascii="Arial" w:hAnsi="Arial" w:cs="Arial"/>
-          <w:color w:val="C00000"/>
-          <w:sz w:val="24"/>
-          <w:szCs w:val="24"/>
-        </w:rPr>
-        <w:t>A listagem deve mostrar uma tabela zebrada com as seguintes colunas</w:t>
-      </w:r>
-      <w:r>
-        <w:rPr>
-          <w:rFonts w:ascii="Arial" w:hAnsi="Arial" w:cs="Arial"/>
-          <w:color w:val="C00000"/>
-          <w:sz w:val="24"/>
-          <w:szCs w:val="24"/>
-        </w:rPr>
-        <w:t>: id, usuário, data de empréstimo, data d</w:t>
-      </w:r>
-      <w:r>
-        <w:rPr>
-          <w:rFonts w:ascii="Arial" w:hAnsi="Arial" w:cs="Arial"/>
-          <w:color w:val="C00000"/>
-          <w:sz w:val="24"/>
-          <w:szCs w:val="24"/>
-        </w:rPr>
-        <w:t xml:space="preserve">e previsão de devolução, título do </w:t>
-      </w:r>
-      <w:r>
-        <w:rPr>
-          <w:rFonts w:ascii="Arial" w:hAnsi="Arial" w:cs="Arial"/>
-          <w:color w:val="C00000"/>
-          <w:sz w:val="24"/>
-          <w:szCs w:val="24"/>
-        </w:rPr>
-        <w:t>livro</w:t>
-      </w:r>
-      <w:r>
-        <w:rPr>
-          <w:rFonts w:ascii="Arial" w:hAnsi="Arial" w:cs="Arial"/>
-          <w:color w:val="C00000"/>
-          <w:sz w:val="24"/>
-          <w:szCs w:val="24"/>
-        </w:rPr>
-        <w:t xml:space="preserve"> e</w:t>
-      </w:r>
-      <w:r>
-        <w:rPr>
-          <w:rFonts w:ascii="Arial" w:hAnsi="Arial" w:cs="Arial"/>
-          <w:color w:val="C00000"/>
-          <w:sz w:val="24"/>
-          <w:szCs w:val="24"/>
-        </w:rPr>
-        <w:t xml:space="preserve"> autor. Cada linha deve ter um </w:t>
-      </w:r>
-      <w:r>
-        <w:rPr>
-          <w:rFonts w:ascii="Arial" w:hAnsi="Arial" w:cs="Arial"/>
-          <w:i/>
-          <w:color w:val="C00000"/>
-          <w:sz w:val="24"/>
-          <w:szCs w:val="24"/>
-        </w:rPr>
-        <w:t>link</w:t>
-      </w:r>
-      <w:r>
-        <w:rPr>
-          <w:rFonts w:ascii="Arial" w:hAnsi="Arial" w:cs="Arial"/>
-          <w:color w:val="C00000"/>
-          <w:sz w:val="24"/>
-          <w:szCs w:val="24"/>
-        </w:rPr>
-        <w:t xml:space="preserve"> para atualização do empréstimo.</w:t>
-      </w:r>
-    </w:p>
-    <w:p>
-      <w:pPr>
-        <w:pStyle w:val="PargrafodaLista"/>
-        <w:numPr>
-          <w:ilvl w:val="1"/>
-          <w:numId w:val="2"/>
-        </w:numPr>
-        <w:spacing w:after="0" w:line="360" w:lineRule="auto"/>
-        <w:jc w:val="both"/>
-        <w:rPr>
-          <w:rFonts w:ascii="Arial" w:hAnsi="Arial" w:cs="Arial"/>
-          <w:color w:val="C00000"/>
-          <w:sz w:val="24"/>
-          <w:szCs w:val="24"/>
-        </w:rPr>
-      </w:pPr>
-      <w:r>
-        <w:rPr>
-          <w:rFonts w:ascii="Arial" w:hAnsi="Arial" w:cs="Arial"/>
-          <w:color w:val="C00000"/>
-          <w:sz w:val="24"/>
-          <w:szCs w:val="24"/>
-        </w:rPr>
-        <w:t>Os registros devem aparecer em ordem decrescente de data de devolução.</w:t>
-      </w:r>
-    </w:p>
-    <w:p>
-      <w:pPr>
-        <w:pStyle w:val="PargrafodaLista"/>
-        <w:numPr>
-          <w:ilvl w:val="1"/>
-          <w:numId w:val="2"/>
-        </w:numPr>
-        <w:spacing w:after="0" w:line="360" w:lineRule="auto"/>
-        <w:jc w:val="both"/>
-        <w:rPr>
-          <w:rFonts w:ascii="Arial" w:hAnsi="Arial" w:cs="Arial"/>
-          <w:color w:val="C00000"/>
-          <w:sz w:val="24"/>
-          <w:szCs w:val="24"/>
-        </w:rPr>
-      </w:pPr>
-      <w:r>
-        <w:rPr>
-          <w:rFonts w:ascii="Arial" w:hAnsi="Arial" w:cs="Arial"/>
-          <w:color w:val="C00000"/>
-          <w:sz w:val="24"/>
-          <w:szCs w:val="24"/>
-        </w:rPr>
-        <w:t>A listagem deve conter ainda funcionalidade de filtro por usuário e título do livro. Os filtros devem considerar texto inteiro (título completo de um livro, por exemplo) ou textos parciais (parte do título de um livro, por exemplo), tanto para título quanto para autor.</w:t>
-      </w:r>
-    </w:p>
-    <w:p>
-      <w:pPr>
-        <w:pStyle w:val="PargrafodaLista"/>
-        <w:numPr>
-          <w:ilvl w:val="1"/>
-          <w:numId w:val="2"/>
-        </w:numPr>
-        <w:spacing w:after="0" w:line="360" w:lineRule="auto"/>
-        <w:jc w:val="both"/>
-        <w:rPr>
-          <w:rFonts w:ascii="Arial" w:hAnsi="Arial" w:cs="Arial"/>
-          <w:color w:val="00B050"/>
-          <w:sz w:val="24"/>
-          <w:szCs w:val="24"/>
-        </w:rPr>
-      </w:pPr>
-      <w:r>
-        <w:rPr>
-          <w:rFonts w:ascii="Arial" w:hAnsi="Arial" w:cs="Arial"/>
-          <w:color w:val="00B050"/>
-          <w:sz w:val="24"/>
-          <w:szCs w:val="24"/>
-        </w:rPr>
-        <w:t>Quando a listagem não trouxer nenhum elemento</w:t>
-      </w:r>
-      <w:r>
-        <w:rPr>
-          <w:rFonts w:ascii="Arial" w:hAnsi="Arial" w:cs="Arial"/>
-          <w:color w:val="00B050"/>
-          <w:sz w:val="24"/>
-          <w:szCs w:val="24"/>
-        </w:rPr>
-        <w:t>,</w:t>
-      </w:r>
-      <w:r>
-        <w:rPr>
-          <w:rFonts w:ascii="Arial" w:hAnsi="Arial" w:cs="Arial"/>
-          <w:color w:val="00B050"/>
-          <w:sz w:val="24"/>
-          <w:szCs w:val="24"/>
-        </w:rPr>
-        <w:t xml:space="preserve"> deve </w:t>
-      </w:r>
-      <w:r>
-        <w:rPr>
-          <w:rFonts w:ascii="Arial" w:hAnsi="Arial" w:cs="Arial"/>
-          <w:color w:val="00B050"/>
-          <w:sz w:val="24"/>
-          <w:szCs w:val="24"/>
-        </w:rPr>
-        <w:t>aparecer</w:t>
-      </w:r>
-      <w:r>
-        <w:rPr>
-          <w:rFonts w:ascii="Arial" w:hAnsi="Arial" w:cs="Arial"/>
-          <w:color w:val="00B050"/>
-          <w:sz w:val="24"/>
-          <w:szCs w:val="24"/>
-        </w:rPr>
-        <w:t xml:space="preserve"> na página a mensagem “Nenhum registro encontrado”.</w:t>
-      </w:r>
-    </w:p>
-    <w:p>
-      <w:pPr>
-        <w:pStyle w:val="PargrafodaLista"/>
-        <w:spacing w:after="0" w:line="360" w:lineRule="auto"/>
-        <w:ind w:left="1440"/>
-        <w:jc w:val="both"/>
-        <w:rPr>
-          <w:rFonts w:ascii="Arial" w:hAnsi="Arial" w:cs="Arial"/>
-          <w:sz w:val="24"/>
-          <w:szCs w:val="24"/>
-        </w:rPr>
-      </w:pPr>
-    </w:p>
-    <w:p>
-      <w:pPr>
-        <w:pStyle w:val="PargrafodaLista"/>
-        <w:numPr>
-          <w:ilvl w:val="0"/>
-          <w:numId w:val="2"/>
-        </w:numPr>
-        <w:spacing w:after="0" w:line="360" w:lineRule="auto"/>
-        <w:jc w:val="both"/>
-        <w:rPr>
-          <w:rFonts w:ascii="Arial" w:hAnsi="Arial" w:cs="Arial"/>
-          <w:sz w:val="24"/>
-          <w:szCs w:val="24"/>
-        </w:rPr>
-      </w:pPr>
-      <w:r>
-        <w:rPr>
-          <w:rFonts w:ascii="Arial" w:hAnsi="Arial" w:cs="Arial"/>
-          <w:sz w:val="24"/>
-          <w:szCs w:val="24"/>
-        </w:rPr>
-        <w:t xml:space="preserve">Edição de </w:t>
-      </w:r>
-      <w:r>
-        <w:rPr>
-          <w:rFonts w:ascii="Arial" w:hAnsi="Arial" w:cs="Arial"/>
-          <w:sz w:val="24"/>
-          <w:szCs w:val="24"/>
-        </w:rPr>
-        <w:t>empréstimos</w:t>
-      </w:r>
-    </w:p>
-    <w:p>
-      <w:pPr>
-        <w:pStyle w:val="PargrafodaLista"/>
-        <w:numPr>
-          <w:ilvl w:val="1"/>
-          <w:numId w:val="2"/>
-        </w:numPr>
-        <w:spacing w:after="0" w:line="360" w:lineRule="auto"/>
-        <w:jc w:val="both"/>
-        <w:rPr>
-          <w:rFonts w:ascii="Arial" w:hAnsi="Arial" w:cs="Arial"/>
-          <w:color w:val="C00000"/>
-          <w:sz w:val="24"/>
-          <w:szCs w:val="24"/>
-        </w:rPr>
-      </w:pPr>
-      <w:r>
-        <w:rPr>
-          <w:rFonts w:ascii="Arial" w:hAnsi="Arial" w:cs="Arial"/>
-          <w:color w:val="C00000"/>
-          <w:sz w:val="24"/>
-          <w:szCs w:val="24"/>
-        </w:rPr>
-        <w:t>A atualização do empréstimo deve permitir apenas a edição do campo de livro e dos campos de data.</w:t>
-      </w:r>
-    </w:p>
-    <w:p>
-      <w:pPr>
-        <w:pStyle w:val="PargrafodaLista"/>
-        <w:numPr>
-          <w:ilvl w:val="1"/>
-          <w:numId w:val="2"/>
-        </w:numPr>
-        <w:spacing w:after="0" w:line="360" w:lineRule="auto"/>
-        <w:jc w:val="both"/>
-        <w:rPr>
-          <w:rFonts w:ascii="Arial" w:hAnsi="Arial" w:cs="Arial"/>
-          <w:sz w:val="24"/>
-          <w:szCs w:val="24"/>
-        </w:rPr>
-      </w:pPr>
-      <w:r>
-        <w:rPr>
-          <w:rFonts w:ascii="Arial" w:hAnsi="Arial" w:cs="Arial"/>
-          <w:color w:val="00B050"/>
-          <w:sz w:val="24"/>
-          <w:szCs w:val="24"/>
-        </w:rPr>
-        <w:t>O campo “Devolvido” fic</w:t>
-      </w:r>
-      <w:r>
-        <w:rPr>
-          <w:rFonts w:ascii="Arial" w:hAnsi="Arial" w:cs="Arial"/>
-          <w:color w:val="00B050"/>
-          <w:sz w:val="24"/>
-          <w:szCs w:val="24"/>
-        </w:rPr>
-        <w:t>ará disponível apenas na edição e s</w:t>
-      </w:r>
-      <w:r>
-        <w:rPr>
-          <w:rFonts w:ascii="Arial" w:hAnsi="Arial" w:cs="Arial"/>
-          <w:color w:val="00B050"/>
-          <w:sz w:val="24"/>
-          <w:szCs w:val="24"/>
-        </w:rPr>
-        <w:t xml:space="preserve">erá marcado quando o usuário da biblioteca </w:t>
-      </w:r>
-      <w:r>
-        <w:rPr>
-          <w:rFonts w:ascii="Arial" w:hAnsi="Arial" w:cs="Arial"/>
-          <w:color w:val="00B050"/>
-          <w:sz w:val="24"/>
-          <w:szCs w:val="24"/>
-        </w:rPr>
-        <w:t>devolver</w:t>
-      </w:r>
-      <w:r>
-        <w:rPr>
-          <w:rFonts w:ascii="Arial" w:hAnsi="Arial" w:cs="Arial"/>
-          <w:color w:val="00B050"/>
-          <w:sz w:val="24"/>
-          <w:szCs w:val="24"/>
-        </w:rPr>
-        <w:t xml:space="preserve"> o livro de um empréstimo.</w:t>
-      </w:r>
-    </w:p>
-    <w:p>
-      <w:pPr>
-        <w:pStyle w:val="PargrafodaLista"/>
-        <w:numPr>
-          <w:ilvl w:val="1"/>
-          <w:numId w:val="2"/>
-        </w:numPr>
-        <w:spacing w:after="0" w:line="360" w:lineRule="auto"/>
-        <w:jc w:val="both"/>
-        <w:rPr>
-          <w:rFonts w:ascii="Arial" w:hAnsi="Arial" w:cs="Arial"/>
-          <w:color w:val="00B050"/>
-          <w:sz w:val="24"/>
-          <w:szCs w:val="24"/>
-        </w:rPr>
-      </w:pPr>
-      <w:r>
-        <w:rPr>
-          <w:rFonts w:ascii="Arial" w:hAnsi="Arial" w:cs="Arial"/>
-          <w:color w:val="00B050"/>
-          <w:sz w:val="24"/>
-          <w:szCs w:val="24"/>
-        </w:rPr>
-        <w:lastRenderedPageBreak/>
-        <w:t>Os campos que não são editáveis devem ficar em modo “somente leitura”.</w:t>
-      </w:r>
-    </w:p>
-    <w:p>
-      <w:pPr>
-        <w:pStyle w:val="PargrafodaLista"/>
-        <w:spacing w:after="0" w:line="360" w:lineRule="auto"/>
-        <w:ind w:left="1440"/>
-        <w:jc w:val="both"/>
-        <w:rPr>
-          <w:rFonts w:ascii="Arial" w:hAnsi="Arial" w:cs="Arial"/>
-          <w:sz w:val="24"/>
-          <w:szCs w:val="24"/>
-        </w:rPr>
-      </w:pPr>
-    </w:p>
-    <w:p>
-      <w:pPr>
-        <w:spacing w:after="0" w:line="360" w:lineRule="auto"/>
-        <w:contextualSpacing/>
-        <w:jc w:val="both"/>
-        <w:rPr>
-          <w:rFonts w:ascii="Arial" w:hAnsi="Arial" w:cs="Arial"/>
-          <w:b/>
-          <w:color w:val="FF0000"/>
-          <w:sz w:val="24"/>
-          <w:szCs w:val="24"/>
-        </w:rPr>
-      </w:pPr>
-      <w:r>
-        <w:rPr>
-          <w:rFonts w:ascii="Arial" w:hAnsi="Arial" w:cs="Arial"/>
-          <w:b/>
-          <w:sz w:val="24"/>
-          <w:szCs w:val="24"/>
-        </w:rPr>
-        <w:t>Restrições de acesso</w:t>
-      </w:r>
-    </w:p>
-    <w:p>
-      <w:pPr>
-        <w:pStyle w:val="PargrafodaLista"/>
-        <w:numPr>
-          <w:ilvl w:val="0"/>
-          <w:numId w:val="4"/>
-        </w:numPr>
-        <w:spacing w:after="0" w:line="360" w:lineRule="auto"/>
-        <w:jc w:val="both"/>
-        <w:rPr>
-          <w:rFonts w:ascii="Arial" w:hAnsi="Arial" w:cs="Arial"/>
-          <w:color w:val="FF0000"/>
-          <w:sz w:val="24"/>
-          <w:szCs w:val="24"/>
-        </w:rPr>
-      </w:pPr>
-      <w:r>
-        <w:rPr>
-          <w:rFonts w:ascii="Arial" w:hAnsi="Arial" w:cs="Arial"/>
-          <w:color w:val="FF0000"/>
-          <w:sz w:val="24"/>
-          <w:szCs w:val="24"/>
-        </w:rPr>
-        <w:t xml:space="preserve">Todas as páginas, exceto a de </w:t>
-      </w:r>
-      <w:r>
-        <w:rPr>
-          <w:rFonts w:ascii="Arial" w:hAnsi="Arial" w:cs="Arial"/>
-          <w:i/>
-          <w:color w:val="FF0000"/>
-          <w:sz w:val="24"/>
-          <w:szCs w:val="24"/>
-        </w:rPr>
-        <w:t>log in</w:t>
-      </w:r>
-      <w:r>
-        <w:rPr>
-          <w:rFonts w:ascii="Arial" w:hAnsi="Arial" w:cs="Arial"/>
-          <w:color w:val="FF0000"/>
-          <w:sz w:val="24"/>
-          <w:szCs w:val="24"/>
-        </w:rPr>
-        <w:t>, tê</w:t>
-      </w:r>
-      <w:r>
-        <w:rPr>
-          <w:rFonts w:ascii="Arial" w:hAnsi="Arial" w:cs="Arial"/>
-          <w:color w:val="FF0000"/>
-          <w:sz w:val="24"/>
-          <w:szCs w:val="24"/>
-        </w:rPr>
-        <w:t>m acesso restrito a usuários logados.</w:t>
-      </w:r>
-    </w:p>
-    <w:p>
-      <w:pPr>
-        <w:pStyle w:val="PargrafodaLista"/>
-        <w:numPr>
-          <w:ilvl w:val="0"/>
-          <w:numId w:val="4"/>
-        </w:numPr>
-        <w:spacing w:after="0" w:line="360" w:lineRule="auto"/>
-        <w:jc w:val="both"/>
-        <w:rPr>
-          <w:rFonts w:ascii="Arial" w:hAnsi="Arial" w:cs="Arial"/>
-          <w:color w:val="FF0000"/>
-          <w:sz w:val="24"/>
-          <w:szCs w:val="24"/>
-        </w:rPr>
-      </w:pPr>
-      <w:r>
-        <w:rPr>
-          <w:rFonts w:ascii="Arial" w:hAnsi="Arial" w:cs="Arial"/>
-          <w:color w:val="FF0000"/>
-          <w:sz w:val="24"/>
-          <w:szCs w:val="24"/>
-        </w:rPr>
-        <w:t>Quando um usuário tentar</w:t>
-      </w:r>
-      <w:r>
-        <w:rPr>
-          <w:rFonts w:ascii="Arial" w:hAnsi="Arial" w:cs="Arial"/>
-          <w:color w:val="FF0000"/>
-          <w:sz w:val="24"/>
-          <w:szCs w:val="24"/>
-        </w:rPr>
-        <w:t xml:space="preserve"> </w:t>
-      </w:r>
-      <w:r>
-        <w:rPr>
-          <w:rFonts w:ascii="Arial" w:hAnsi="Arial" w:cs="Arial"/>
-          <w:color w:val="FF0000"/>
-          <w:sz w:val="24"/>
-          <w:szCs w:val="24"/>
-        </w:rPr>
-        <w:t>entrar em uma página protegida (</w:t>
-      </w:r>
-      <w:r>
-        <w:rPr>
-          <w:rFonts w:ascii="Arial" w:hAnsi="Arial" w:cs="Arial"/>
-          <w:color w:val="FF0000"/>
-          <w:sz w:val="24"/>
-          <w:szCs w:val="24"/>
-        </w:rPr>
-        <w:t xml:space="preserve">seja por URL, seja por </w:t>
-      </w:r>
-      <w:r>
-        <w:rPr>
-          <w:rFonts w:ascii="Arial" w:hAnsi="Arial" w:cs="Arial"/>
-          <w:i/>
-          <w:color w:val="FF0000"/>
-          <w:sz w:val="24"/>
-          <w:szCs w:val="24"/>
-        </w:rPr>
-        <w:t>link</w:t>
-      </w:r>
-      <w:r>
-        <w:rPr>
-          <w:rFonts w:ascii="Arial" w:hAnsi="Arial" w:cs="Arial"/>
-          <w:color w:val="FF0000"/>
-          <w:sz w:val="24"/>
-          <w:szCs w:val="24"/>
-        </w:rPr>
-        <w:t>), ele</w:t>
-      </w:r>
-      <w:r>
-        <w:rPr>
-          <w:rFonts w:ascii="Arial" w:hAnsi="Arial" w:cs="Arial"/>
-          <w:color w:val="FF0000"/>
-          <w:sz w:val="24"/>
-          <w:szCs w:val="24"/>
-        </w:rPr>
-        <w:t xml:space="preserve"> será redirecionado ao </w:t>
-      </w:r>
-      <w:r>
-        <w:rPr>
-          <w:rFonts w:ascii="Arial" w:hAnsi="Arial" w:cs="Arial"/>
-          <w:i/>
-          <w:color w:val="FF0000"/>
-          <w:sz w:val="24"/>
-          <w:szCs w:val="24"/>
-        </w:rPr>
-        <w:t>log</w:t>
-      </w:r>
-      <w:r>
-        <w:rPr>
-          <w:rFonts w:ascii="Arial" w:hAnsi="Arial" w:cs="Arial"/>
-          <w:i/>
-          <w:color w:val="FF0000"/>
-          <w:sz w:val="24"/>
-          <w:szCs w:val="24"/>
-        </w:rPr>
-        <w:t xml:space="preserve"> </w:t>
-      </w:r>
-      <w:r>
-        <w:rPr>
-          <w:rFonts w:ascii="Arial" w:hAnsi="Arial" w:cs="Arial"/>
-          <w:i/>
-          <w:color w:val="FF0000"/>
-          <w:sz w:val="24"/>
-          <w:szCs w:val="24"/>
-        </w:rPr>
-        <w:t>in</w:t>
-      </w:r>
-      <w:r>
-        <w:rPr>
-          <w:rFonts w:ascii="Arial" w:hAnsi="Arial" w:cs="Arial"/>
-          <w:color w:val="FF0000"/>
-          <w:sz w:val="24"/>
-          <w:szCs w:val="24"/>
-        </w:rPr>
-        <w:t>.</w:t>
-      </w:r>
-    </w:p>
-    <w:p>
-      <w:pPr>
-        <w:pStyle w:val="PargrafodaLista"/>
-        <w:numPr>
-          <w:ilvl w:val="0"/>
-          <w:numId w:val="4"/>
-        </w:numPr>
-        <w:spacing w:after="0" w:line="360" w:lineRule="auto"/>
-        <w:jc w:val="both"/>
-        <w:rPr>
-          <w:rFonts w:ascii="Arial" w:hAnsi="Arial" w:cs="Arial"/>
-          <w:color w:val="00B050"/>
-          <w:sz w:val="24"/>
-          <w:szCs w:val="24"/>
-        </w:rPr>
-      </w:pPr>
-      <w:r>
-        <w:rPr>
-          <w:rFonts w:ascii="Arial" w:hAnsi="Arial" w:cs="Arial"/>
-          <w:color w:val="00B050"/>
-          <w:sz w:val="24"/>
-          <w:szCs w:val="24"/>
-        </w:rPr>
-        <w:t>No momento, apenas o usuário “admin” com senha “123” tem acesso.</w:t>
-      </w:r>
-    </w:p>
-    <w:p>
-      <w:pPr>
-        <w:spacing w:after="0" w:line="360" w:lineRule="auto"/>
-        <w:contextualSpacing/>
-        <w:jc w:val="both"/>
-        <w:rPr>
-          <w:rFonts w:ascii="Arial" w:hAnsi="Arial" w:cs="Arial"/>
-          <w:b/>
-          <w:i/>
-          <w:sz w:val="24"/>
-          <w:szCs w:val="24"/>
-        </w:rPr>
-      </w:pPr>
-    </w:p>
-    <w:p>
-      <w:pPr>
-        <w:spacing w:after="0" w:line="360" w:lineRule="auto"/>
-        <w:contextualSpacing/>
-        <w:jc w:val="both"/>
-        <w:rPr>
-          <w:rFonts w:ascii="Arial" w:hAnsi="Arial" w:cs="Arial"/>
-          <w:sz w:val="24"/>
-          <w:szCs w:val="24"/>
-        </w:rPr>
-      </w:pPr>
-      <w:r>
-        <w:rPr>
-          <w:rFonts w:ascii="Arial" w:hAnsi="Arial" w:cs="Arial"/>
-          <w:b/>
-          <w:sz w:val="24"/>
-          <w:szCs w:val="24"/>
-        </w:rPr>
-        <w:t>Especificações técnicas</w:t>
-      </w:r>
-    </w:p>
-    <w:p>
-      <w:pPr>
-        <w:pStyle w:val="PargrafodaLista"/>
-        <w:numPr>
-          <w:ilvl w:val="0"/>
-          <w:numId w:val="3"/>
-        </w:numPr>
-        <w:spacing w:after="0" w:line="360" w:lineRule="auto"/>
-        <w:jc w:val="both"/>
-        <w:rPr>
-          <w:rFonts w:ascii="Arial" w:hAnsi="Arial" w:cs="Arial"/>
-          <w:sz w:val="24"/>
-          <w:szCs w:val="24"/>
-        </w:rPr>
-      </w:pPr>
-      <w:r>
-        <w:rPr>
-          <w:rFonts w:ascii="Arial" w:hAnsi="Arial" w:cs="Arial"/>
-          <w:sz w:val="24"/>
-          <w:szCs w:val="24"/>
-        </w:rPr>
-        <w:t xml:space="preserve">O sistema utilizará ASP.NET Core MVC para a programação em </w:t>
-      </w:r>
-      <w:r>
-        <w:rPr>
-          <w:rFonts w:ascii="Arial" w:hAnsi="Arial" w:cs="Arial"/>
-          <w:i/>
-          <w:sz w:val="24"/>
-          <w:szCs w:val="24"/>
-        </w:rPr>
-        <w:t>back-</w:t>
-      </w:r>
-      <w:r>
-        <w:rPr>
-          <w:rFonts w:ascii="Arial" w:hAnsi="Arial" w:cs="Arial"/>
-          <w:i/>
-          <w:sz w:val="24"/>
-          <w:szCs w:val="24"/>
-        </w:rPr>
-        <w:t>end</w:t>
-      </w:r>
-      <w:r>
-        <w:rPr>
-          <w:rFonts w:ascii="Arial" w:hAnsi="Arial" w:cs="Arial"/>
-          <w:sz w:val="24"/>
-          <w:szCs w:val="24"/>
-        </w:rPr>
-        <w:t>.</w:t>
-      </w:r>
-    </w:p>
-    <w:p>
-      <w:pPr>
-        <w:pStyle w:val="PargrafodaLista"/>
-        <w:numPr>
-          <w:ilvl w:val="0"/>
-          <w:numId w:val="3"/>
-        </w:numPr>
-        <w:spacing w:after="0" w:line="360" w:lineRule="auto"/>
-        <w:jc w:val="both"/>
-        <w:rPr>
-          <w:rFonts w:ascii="Arial" w:hAnsi="Arial" w:cs="Arial"/>
-          <w:sz w:val="24"/>
-          <w:szCs w:val="24"/>
-        </w:rPr>
-      </w:pPr>
-      <w:r>
-        <w:rPr>
-          <w:rFonts w:ascii="Arial" w:hAnsi="Arial" w:cs="Arial"/>
-          <w:sz w:val="24"/>
-          <w:szCs w:val="24"/>
-        </w:rPr>
-        <w:t xml:space="preserve">Banco de dados MySQL com uso de Entity Framework </w:t>
-      </w:r>
-      <w:r>
-        <w:rPr>
-          <w:rFonts w:ascii="Arial" w:hAnsi="Arial" w:cs="Arial"/>
-          <w:sz w:val="24"/>
-          <w:szCs w:val="24"/>
-        </w:rPr>
-        <w:t>será</w:t>
-      </w:r>
-      <w:r>
-        <w:rPr>
-          <w:rFonts w:ascii="Arial" w:hAnsi="Arial" w:cs="Arial"/>
-          <w:sz w:val="24"/>
-          <w:szCs w:val="24"/>
-        </w:rPr>
-        <w:t xml:space="preserve"> </w:t>
-      </w:r>
-      <w:r>
-        <w:rPr>
-          <w:rFonts w:ascii="Arial" w:hAnsi="Arial" w:cs="Arial"/>
-          <w:sz w:val="24"/>
-          <w:szCs w:val="24"/>
-        </w:rPr>
-        <w:t xml:space="preserve">utilizado </w:t>
-      </w:r>
-      <w:r>
-        <w:rPr>
-          <w:rFonts w:ascii="Arial" w:hAnsi="Arial" w:cs="Arial"/>
-          <w:sz w:val="24"/>
-          <w:szCs w:val="24"/>
-        </w:rPr>
-        <w:t xml:space="preserve">para </w:t>
-      </w:r>
-      <w:r>
-        <w:rPr>
-          <w:rFonts w:ascii="Arial" w:hAnsi="Arial" w:cs="Arial"/>
-          <w:sz w:val="24"/>
-          <w:szCs w:val="24"/>
-        </w:rPr>
-        <w:t>manipular</w:t>
-      </w:r>
-      <w:r>
-        <w:rPr>
-          <w:rFonts w:ascii="Arial" w:hAnsi="Arial" w:cs="Arial"/>
-          <w:sz w:val="24"/>
-          <w:szCs w:val="24"/>
-        </w:rPr>
-        <w:t xml:space="preserve"> dados via código.</w:t>
-      </w:r>
-    </w:p>
-    <w:p>
-      <w:pPr>
-        <w:pStyle w:val="PargrafodaLista"/>
-        <w:numPr>
-          <w:ilvl w:val="0"/>
-          <w:numId w:val="3"/>
-        </w:numPr>
-        <w:spacing w:after="0" w:line="360" w:lineRule="auto"/>
-        <w:jc w:val="both"/>
-        <w:rPr>
-          <w:rFonts w:ascii="Arial" w:hAnsi="Arial" w:cs="Arial"/>
-          <w:sz w:val="24"/>
-          <w:szCs w:val="24"/>
-        </w:rPr>
-      </w:pPr>
-      <w:r>
-        <w:rPr>
-          <w:rFonts w:ascii="Arial" w:hAnsi="Arial" w:cs="Arial"/>
-          <w:sz w:val="24"/>
-          <w:szCs w:val="24"/>
-        </w:rPr>
-        <w:t xml:space="preserve">O sistema utilizará o </w:t>
-      </w:r>
-      <w:r>
-        <w:rPr>
-          <w:rFonts w:ascii="Arial" w:hAnsi="Arial" w:cs="Arial"/>
-          <w:i/>
-          <w:sz w:val="24"/>
-          <w:szCs w:val="24"/>
-        </w:rPr>
-        <w:t>framework</w:t>
-      </w:r>
-      <w:r>
-        <w:rPr>
-          <w:rFonts w:ascii="Arial" w:hAnsi="Arial" w:cs="Arial"/>
-          <w:sz w:val="24"/>
-          <w:szCs w:val="24"/>
-        </w:rPr>
-        <w:t xml:space="preserve"> Bootstrap para a estilização no </w:t>
-      </w:r>
-      <w:r>
-        <w:rPr>
-          <w:rFonts w:ascii="Arial" w:hAnsi="Arial" w:cs="Arial"/>
-          <w:i/>
-          <w:sz w:val="24"/>
-          <w:szCs w:val="24"/>
-        </w:rPr>
-        <w:t>front-end</w:t>
-      </w:r>
-      <w:r>
-        <w:rPr>
-          <w:rFonts w:ascii="Arial" w:hAnsi="Arial" w:cs="Arial"/>
-          <w:sz w:val="24"/>
-          <w:szCs w:val="24"/>
-        </w:rPr>
-        <w:t>.</w:t>
-      </w:r>
-    </w:p>
-    <w:p>
-      <w:pPr>
-        <w:pStyle w:val="PargrafodaLista"/>
-        <w:numPr>
-          <w:ilvl w:val="0"/>
-          <w:numId w:val="3"/>
-        </w:numPr>
-        <w:spacing w:after="0" w:line="360" w:lineRule="auto"/>
-        <w:jc w:val="both"/>
-        <w:rPr>
-          <w:rFonts w:ascii="Arial" w:hAnsi="Arial" w:cs="Arial"/>
-          <w:sz w:val="24"/>
-          <w:szCs w:val="24"/>
-        </w:rPr>
-      </w:pPr>
-      <w:r>
-        <w:rPr>
-          <w:rFonts w:ascii="Arial" w:hAnsi="Arial" w:cs="Arial"/>
-          <w:sz w:val="24"/>
-          <w:szCs w:val="24"/>
-        </w:rPr>
-        <w:t>JavaS</w:t>
-      </w:r>
-      <w:r>
-        <w:rPr>
-          <w:rFonts w:ascii="Arial" w:hAnsi="Arial" w:cs="Arial"/>
-          <w:sz w:val="24"/>
-          <w:szCs w:val="24"/>
-        </w:rPr>
-        <w:t xml:space="preserve">cript e Ajax </w:t>
-      </w:r>
-      <w:r>
-        <w:rPr>
-          <w:rFonts w:ascii="Arial" w:hAnsi="Arial" w:cs="Arial"/>
-          <w:sz w:val="24"/>
-          <w:szCs w:val="24"/>
-        </w:rPr>
-        <w:t>poderão</w:t>
-      </w:r>
-      <w:r>
-        <w:rPr>
-          <w:rFonts w:ascii="Arial" w:hAnsi="Arial" w:cs="Arial"/>
-          <w:sz w:val="24"/>
-          <w:szCs w:val="24"/>
-        </w:rPr>
-        <w:t xml:space="preserve"> ser aplicados em algumas funcionalidades.</w:t>
-      </w:r>
-    </w:p>
-    <w:p>
-      <w:pPr>
-        <w:spacing w:after="0" w:line="360" w:lineRule="auto"/>
-        <w:contextualSpacing/>
-        <w:jc w:val="both"/>
-        <w:rPr>
-          <w:rFonts w:ascii="Arial" w:hAnsi="Arial" w:cs="Arial"/>
-          <w:sz w:val="24"/>
-          <w:szCs w:val="24"/>
-        </w:rPr>
-      </w:pPr>
-    </w:p>
-    <w:p>
-      <w:pPr>
-        <w:spacing w:after="0" w:line="360" w:lineRule="auto"/>
-        <w:contextualSpacing/>
-        <w:rPr>
-          <w:rFonts w:ascii="Arial" w:hAnsi="Arial" w:cs="Arial"/>
-          <w:sz w:val="24"/>
-          <w:szCs w:val="24"/>
-        </w:rPr>
-      </w:pPr>
+      <w:bookmarkStart w:id="17" w:name="_GoBack"/>
+      <w:bookmarkEnd w:id="17"/>
     </w:p>
     <w:sectPr>
       <w:pgSz w:w="11906" w:h="16838"/>
@@ -40025,7 +37926,7 @@
 </file>
 
 <file path=word/numbering.xml><?xml version="1.0" encoding="utf-8"?>
-<w:numbering xmlns:wpc="http://schemas.microsoft.com/office/word/2010/wordprocessingCanvas" xmlns:cx="http://schemas.microsoft.com/office/drawing/2014/chartex" xmlns:cx1="http://schemas.microsoft.com/office/drawing/2015/9/8/chartex" xmlns:mc="http://schemas.openxmlformats.org/markup-compatibility/2006" xmlns:o="urn:schemas-microsoft-com:office:office" xmlns:r="http://schemas.openxmlformats.org/officeDocument/2006/relationships" xmlns:m="http://schemas.openxmlformats.org/officeDocument/2006/math" xmlns:v="urn:schemas-microsoft-com:vml" xmlns:wp14="http://schemas.microsoft.com/office/word/2010/wordprocessingDrawing" xmlns:wp="http://schemas.openxmlformats.org/drawingml/2006/wordprocessingDrawing" xmlns:w10="urn:schemas-microsoft-com:office:word" xmlns:w="http://schemas.openxmlformats.org/wordprocessingml/2006/main" xmlns:w14="http://schemas.microsoft.com/office/word/2010/wordml" xmlns:w15="http://schemas.microsoft.com/office/word/2012/wordml" xmlns:w16se="http://schemas.microsoft.com/office/word/2015/wordml/symex" xmlns:wpg="http://schemas.microsoft.com/office/word/2010/wordprocessingGroup" xmlns:wpi="http://schemas.microsoft.com/office/word/2010/wordprocessingInk" xmlns:wne="http://schemas.microsoft.com/office/word/2006/wordml" xmlns:wps="http://schemas.microsoft.com/office/word/2010/wordprocessingShape" mc:Ignorable="w14 w15 w16se wp14">
+<w:numbering xmlns:wpc="http://schemas.microsoft.com/office/word/2010/wordprocessingCanvas" xmlns:cx="http://schemas.microsoft.com/office/drawing/2014/chartex" xmlns:mc="http://schemas.openxmlformats.org/markup-compatibility/2006" xmlns:o="urn:schemas-microsoft-com:office:office" xmlns:r="http://schemas.openxmlformats.org/officeDocument/2006/relationships" xmlns:m="http://schemas.openxmlformats.org/officeDocument/2006/math" xmlns:v="urn:schemas-microsoft-com:vml" xmlns:wp14="http://schemas.microsoft.com/office/word/2010/wordprocessingDrawing" xmlns:wp="http://schemas.openxmlformats.org/drawingml/2006/wordprocessingDrawing" xmlns:w10="urn:schemas-microsoft-com:office:word" xmlns:w="http://schemas.openxmlformats.org/wordprocessingml/2006/main" xmlns:w14="http://schemas.microsoft.com/office/word/2010/wordml" xmlns:w15="http://schemas.microsoft.com/office/word/2012/wordml" xmlns:w16se="http://schemas.microsoft.com/office/word/2015/wordml/symex" xmlns:wpg="http://schemas.microsoft.com/office/word/2010/wordprocessingGroup" xmlns:wpi="http://schemas.microsoft.com/office/word/2010/wordprocessingInk" xmlns:wne="http://schemas.microsoft.com/office/word/2006/wordml" xmlns:wps="http://schemas.microsoft.com/office/word/2010/wordprocessingShape" mc:Ignorable="w14 w15 w16se wp14">
   <w:abstractNum w:abstractNumId="0" w15:restartNumberingAfterBreak="0">
     <w:nsid w:val="013A3FF5"/>
     <w:multiLevelType w:val="hybridMultilevel"/>
@@ -42068,7 +39969,7 @@
 </file>
 
 <file path=customXml/itemProps1.xml><?xml version="1.0" encoding="utf-8"?>
-<ds:datastoreItem xmlns:ds="http://schemas.openxmlformats.org/officeDocument/2006/customXml" ds:itemID="{F2E5341C-2704-49E9-B8F5-E2213846550B}">
+<ds:datastoreItem xmlns:ds="http://schemas.openxmlformats.org/officeDocument/2006/customXml" ds:itemID="{28377174-E3AC-47C5-9403-EA856B24EE0E}">
   <ds:schemaRefs>
     <ds:schemaRef ds:uri="http://schemas.openxmlformats.org/officeDocument/2006/bibliography"/>
   </ds:schemaRefs>

</xml_diff>

<commit_message>
Inclúido autenticação de usuarios e filtro de emprestimos
</commit_message>
<xml_diff>
--- a/projeto_biblioteca.docx
+++ b/projeto_biblioteca.docx
@@ -15,9 +15,11 @@
       <w:r>
         <w:rPr>
           <w:rFonts w:ascii="Helvetica" w:hAnsi="Helvetica"/>
+          <w:noProof/>
           <w:color w:val="4F81BD" w:themeColor="accent1"/>
           <w:sz w:val="48"/>
           <w:szCs w:val="48"/>
+          <w:lang w:eastAsia="pt-BR"/>
         </w:rPr>
         <w:drawing>
           <wp:inline distT="0" distB="0" distL="0" distR="0" wp14:anchorId="12AEF5C0" wp14:editId="73FE042A">
@@ -498,9 +500,11 @@
       <w:r>
         <w:rPr>
           <w:rFonts w:ascii="Helvetica" w:hAnsi="Helvetica"/>
+          <w:noProof/>
           <w:color w:val="4F81BD" w:themeColor="accent1"/>
           <w:sz w:val="48"/>
           <w:szCs w:val="48"/>
+          <w:lang w:eastAsia="pt-BR"/>
         </w:rPr>
         <w:drawing>
           <wp:inline distT="0" distB="0" distL="0" distR="0" wp14:anchorId="0840A9A2" wp14:editId="33B8597C">
@@ -609,7 +613,7 @@
             </w:rPr>
             <w:fldChar w:fldCharType="separate"/>
           </w:r>
-          <w:hyperlink w:anchor="_Toc143257745" w:history="1">
+          <w:hyperlink w:anchor="_Toc143517934" w:history="1">
             <w:r>
               <w:rPr>
                 <w:rStyle w:val="Hyperlink"/>
@@ -636,7 +640,7 @@
                 <w:noProof/>
                 <w:webHidden/>
               </w:rPr>
-              <w:instrText xml:space="preserve"> PAGEREF _Toc143257745 \h </w:instrText>
+              <w:instrText xml:space="preserve"> PAGEREF _Toc143517934 \h </w:instrText>
             </w:r>
             <w:r>
               <w:rPr>
@@ -679,7 +683,7 @@
               <w:lang w:eastAsia="pt-BR"/>
             </w:rPr>
           </w:pPr>
-          <w:hyperlink w:anchor="_Toc143257746" w:history="1">
+          <w:hyperlink w:anchor="_Toc143517935" w:history="1">
             <w:r>
               <w:rPr>
                 <w:rStyle w:val="Hyperlink"/>
@@ -706,7 +710,7 @@
                 <w:noProof/>
                 <w:webHidden/>
               </w:rPr>
-              <w:instrText xml:space="preserve"> PAGEREF _Toc143257746 \h </w:instrText>
+              <w:instrText xml:space="preserve"> PAGEREF _Toc143517935 \h </w:instrText>
             </w:r>
             <w:r>
               <w:rPr>
@@ -749,7 +753,7 @@
               <w:lang w:eastAsia="pt-BR"/>
             </w:rPr>
           </w:pPr>
-          <w:hyperlink w:anchor="_Toc143257747" w:history="1">
+          <w:hyperlink w:anchor="_Toc143517936" w:history="1">
             <w:r>
               <w:rPr>
                 <w:rStyle w:val="Hyperlink"/>
@@ -776,7 +780,7 @@
                 <w:noProof/>
                 <w:webHidden/>
               </w:rPr>
-              <w:instrText xml:space="preserve"> PAGEREF _Toc143257747 \h </w:instrText>
+              <w:instrText xml:space="preserve"> PAGEREF _Toc143517936 \h </w:instrText>
             </w:r>
             <w:r>
               <w:rPr>
@@ -819,7 +823,7 @@
               <w:lang w:eastAsia="pt-BR"/>
             </w:rPr>
           </w:pPr>
-          <w:hyperlink w:anchor="_Toc143257748" w:history="1">
+          <w:hyperlink w:anchor="_Toc143517937" w:history="1">
             <w:r>
               <w:rPr>
                 <w:rStyle w:val="Hyperlink"/>
@@ -846,7 +850,7 @@
                 <w:noProof/>
                 <w:webHidden/>
               </w:rPr>
-              <w:instrText xml:space="preserve"> PAGEREF _Toc143257748 \h </w:instrText>
+              <w:instrText xml:space="preserve"> PAGEREF _Toc143517937 \h </w:instrText>
             </w:r>
             <w:r>
               <w:rPr>
@@ -889,7 +893,7 @@
               <w:lang w:eastAsia="pt-BR"/>
             </w:rPr>
           </w:pPr>
-          <w:hyperlink w:anchor="_Toc143257749" w:history="1">
+          <w:hyperlink w:anchor="_Toc143517938" w:history="1">
             <w:r>
               <w:rPr>
                 <w:rStyle w:val="Hyperlink"/>
@@ -917,7 +921,7 @@
                 <w:noProof/>
                 <w:webHidden/>
               </w:rPr>
-              <w:instrText xml:space="preserve"> PAGEREF _Toc143257749 \h </w:instrText>
+              <w:instrText xml:space="preserve"> PAGEREF _Toc143517938 \h </w:instrText>
             </w:r>
             <w:r>
               <w:rPr>
@@ -960,7 +964,7 @@
               <w:lang w:eastAsia="pt-BR"/>
             </w:rPr>
           </w:pPr>
-          <w:hyperlink w:anchor="_Toc143257750" w:history="1">
+          <w:hyperlink w:anchor="_Toc143517939" w:history="1">
             <w:r>
               <w:rPr>
                 <w:rStyle w:val="Hyperlink"/>
@@ -988,7 +992,7 @@
                 <w:noProof/>
                 <w:webHidden/>
               </w:rPr>
-              <w:instrText xml:space="preserve"> PAGEREF _Toc143257750 \h </w:instrText>
+              <w:instrText xml:space="preserve"> PAGEREF _Toc143517939 \h </w:instrText>
             </w:r>
             <w:r>
               <w:rPr>
@@ -1031,7 +1035,7 @@
               <w:lang w:eastAsia="pt-BR"/>
             </w:rPr>
           </w:pPr>
-          <w:hyperlink w:anchor="_Toc143257751" w:history="1">
+          <w:hyperlink w:anchor="_Toc143517940" w:history="1">
             <w:r>
               <w:rPr>
                 <w:rStyle w:val="Hyperlink"/>
@@ -1059,7 +1063,7 @@
                 <w:noProof/>
                 <w:webHidden/>
               </w:rPr>
-              <w:instrText xml:space="preserve"> PAGEREF _Toc143257751 \h </w:instrText>
+              <w:instrText xml:space="preserve"> PAGEREF _Toc143517940 \h </w:instrText>
             </w:r>
             <w:r>
               <w:rPr>
@@ -1102,7 +1106,7 @@
               <w:lang w:eastAsia="pt-BR"/>
             </w:rPr>
           </w:pPr>
-          <w:hyperlink w:anchor="_Toc143257752" w:history="1">
+          <w:hyperlink w:anchor="_Toc143517941" w:history="1">
             <w:r>
               <w:rPr>
                 <w:rStyle w:val="Hyperlink"/>
@@ -1130,7 +1134,7 @@
                 <w:noProof/>
                 <w:webHidden/>
               </w:rPr>
-              <w:instrText xml:space="preserve"> PAGEREF _Toc143257752 \h </w:instrText>
+              <w:instrText xml:space="preserve"> PAGEREF _Toc143517941 \h </w:instrText>
             </w:r>
             <w:r>
               <w:rPr>
@@ -1173,7 +1177,7 @@
               <w:lang w:eastAsia="pt-BR"/>
             </w:rPr>
           </w:pPr>
-          <w:hyperlink w:anchor="_Toc143257753" w:history="1">
+          <w:hyperlink w:anchor="_Toc143517942" w:history="1">
             <w:r>
               <w:rPr>
                 <w:rStyle w:val="Hyperlink"/>
@@ -1201,7 +1205,7 @@
                 <w:noProof/>
                 <w:webHidden/>
               </w:rPr>
-              <w:instrText xml:space="preserve"> PAGEREF _Toc143257753 \h </w:instrText>
+              <w:instrText xml:space="preserve"> PAGEREF _Toc143517942 \h </w:instrText>
             </w:r>
             <w:r>
               <w:rPr>
@@ -1244,7 +1248,7 @@
               <w:lang w:eastAsia="pt-BR"/>
             </w:rPr>
           </w:pPr>
-          <w:hyperlink w:anchor="_Toc143257754" w:history="1">
+          <w:hyperlink w:anchor="_Toc143517943" w:history="1">
             <w:r>
               <w:rPr>
                 <w:rStyle w:val="Hyperlink"/>
@@ -1272,7 +1276,7 @@
                 <w:noProof/>
                 <w:webHidden/>
               </w:rPr>
-              <w:instrText xml:space="preserve"> PAGEREF _Toc143257754 \h </w:instrText>
+              <w:instrText xml:space="preserve"> PAGEREF _Toc143517943 \h </w:instrText>
             </w:r>
             <w:r>
               <w:rPr>
@@ -1315,7 +1319,7 @@
               <w:lang w:eastAsia="pt-BR"/>
             </w:rPr>
           </w:pPr>
-          <w:hyperlink w:anchor="_Toc143257755" w:history="1">
+          <w:hyperlink w:anchor="_Toc143517944" w:history="1">
             <w:r>
               <w:rPr>
                 <w:rStyle w:val="Hyperlink"/>
@@ -1343,7 +1347,7 @@
                 <w:noProof/>
                 <w:webHidden/>
               </w:rPr>
-              <w:instrText xml:space="preserve"> PAGEREF _Toc143257755 \h </w:instrText>
+              <w:instrText xml:space="preserve"> PAGEREF _Toc143517944 \h </w:instrText>
             </w:r>
             <w:r>
               <w:rPr>
@@ -1386,7 +1390,7 @@
               <w:lang w:eastAsia="pt-BR"/>
             </w:rPr>
           </w:pPr>
-          <w:hyperlink w:anchor="_Toc143257756" w:history="1">
+          <w:hyperlink w:anchor="_Toc143517945" w:history="1">
             <w:r>
               <w:rPr>
                 <w:rStyle w:val="Hyperlink"/>
@@ -1414,7 +1418,7 @@
                 <w:noProof/>
                 <w:webHidden/>
               </w:rPr>
-              <w:instrText xml:space="preserve"> PAGEREF _Toc143257756 \h </w:instrText>
+              <w:instrText xml:space="preserve"> PAGEREF _Toc143517945 \h </w:instrText>
             </w:r>
             <w:r>
               <w:rPr>
@@ -1457,7 +1461,7 @@
               <w:lang w:eastAsia="pt-BR"/>
             </w:rPr>
           </w:pPr>
-          <w:hyperlink w:anchor="_Toc143257757" w:history="1">
+          <w:hyperlink w:anchor="_Toc143517946" w:history="1">
             <w:r>
               <w:rPr>
                 <w:rStyle w:val="Hyperlink"/>
@@ -1485,7 +1489,7 @@
                 <w:noProof/>
                 <w:webHidden/>
               </w:rPr>
-              <w:instrText xml:space="preserve"> PAGEREF _Toc143257757 \h </w:instrText>
+              <w:instrText xml:space="preserve"> PAGEREF _Toc143517946 \h </w:instrText>
             </w:r>
             <w:r>
               <w:rPr>
@@ -1528,7 +1532,7 @@
               <w:lang w:eastAsia="pt-BR"/>
             </w:rPr>
           </w:pPr>
-          <w:hyperlink w:anchor="_Toc143257758" w:history="1">
+          <w:hyperlink w:anchor="_Toc143517947" w:history="1">
             <w:r>
               <w:rPr>
                 <w:rStyle w:val="Hyperlink"/>
@@ -1556,7 +1560,7 @@
                 <w:noProof/>
                 <w:webHidden/>
               </w:rPr>
-              <w:instrText xml:space="preserve"> PAGEREF _Toc143257758 \h </w:instrText>
+              <w:instrText xml:space="preserve"> PAGEREF _Toc143517947 \h </w:instrText>
             </w:r>
             <w:r>
               <w:rPr>
@@ -1577,6 +1581,219 @@
                 <w:webHidden/>
               </w:rPr>
               <w:t>15</w:t>
+            </w:r>
+            <w:r>
+              <w:rPr>
+                <w:noProof/>
+                <w:webHidden/>
+              </w:rPr>
+              <w:fldChar w:fldCharType="end"/>
+            </w:r>
+          </w:hyperlink>
+        </w:p>
+        <w:p>
+          <w:pPr>
+            <w:pStyle w:val="Sumrio2"/>
+            <w:tabs>
+              <w:tab w:val="right" w:leader="dot" w:pos="8494"/>
+            </w:tabs>
+            <w:rPr>
+              <w:rFonts w:eastAsiaTheme="minorEastAsia"/>
+              <w:noProof/>
+              <w:lang w:eastAsia="pt-BR"/>
+            </w:rPr>
+          </w:pPr>
+          <w:hyperlink w:anchor="_Toc143517948" w:history="1">
+            <w:r>
+              <w:rPr>
+                <w:rStyle w:val="Hyperlink"/>
+                <w:b/>
+                <w:noProof/>
+              </w:rPr>
+              <w:t>Número 0000012 - Ênfase em empréstimos atrasados</w:t>
+            </w:r>
+            <w:r>
+              <w:rPr>
+                <w:noProof/>
+                <w:webHidden/>
+              </w:rPr>
+              <w:tab/>
+            </w:r>
+            <w:r>
+              <w:rPr>
+                <w:noProof/>
+                <w:webHidden/>
+              </w:rPr>
+              <w:fldChar w:fldCharType="begin"/>
+            </w:r>
+            <w:r>
+              <w:rPr>
+                <w:noProof/>
+                <w:webHidden/>
+              </w:rPr>
+              <w:instrText xml:space="preserve"> PAGEREF _Toc143517948 \h </w:instrText>
+            </w:r>
+            <w:r>
+              <w:rPr>
+                <w:noProof/>
+                <w:webHidden/>
+              </w:rPr>
+            </w:r>
+            <w:r>
+              <w:rPr>
+                <w:noProof/>
+                <w:webHidden/>
+              </w:rPr>
+              <w:fldChar w:fldCharType="separate"/>
+            </w:r>
+            <w:r>
+              <w:rPr>
+                <w:noProof/>
+                <w:webHidden/>
+              </w:rPr>
+              <w:t>16</w:t>
+            </w:r>
+            <w:r>
+              <w:rPr>
+                <w:noProof/>
+                <w:webHidden/>
+              </w:rPr>
+              <w:fldChar w:fldCharType="end"/>
+            </w:r>
+          </w:hyperlink>
+        </w:p>
+        <w:p>
+          <w:pPr>
+            <w:pStyle w:val="Sumrio2"/>
+            <w:tabs>
+              <w:tab w:val="right" w:leader="dot" w:pos="8494"/>
+            </w:tabs>
+            <w:rPr>
+              <w:rFonts w:eastAsiaTheme="minorEastAsia"/>
+              <w:noProof/>
+              <w:lang w:eastAsia="pt-BR"/>
+            </w:rPr>
+          </w:pPr>
+          <w:hyperlink w:anchor="_Toc143517949" w:history="1">
+            <w:r>
+              <w:rPr>
+                <w:rStyle w:val="Hyperlink"/>
+                <w:b/>
+                <w:noProof/>
+              </w:rPr>
+              <w:t>Número 0000013 – Paginação da lista de empréstimos de livros</w:t>
+            </w:r>
+            <w:r>
+              <w:rPr>
+                <w:noProof/>
+                <w:webHidden/>
+              </w:rPr>
+              <w:tab/>
+            </w:r>
+            <w:r>
+              <w:rPr>
+                <w:noProof/>
+                <w:webHidden/>
+              </w:rPr>
+              <w:fldChar w:fldCharType="begin"/>
+            </w:r>
+            <w:r>
+              <w:rPr>
+                <w:noProof/>
+                <w:webHidden/>
+              </w:rPr>
+              <w:instrText xml:space="preserve"> PAGEREF _Toc143517949 \h </w:instrText>
+            </w:r>
+            <w:r>
+              <w:rPr>
+                <w:noProof/>
+                <w:webHidden/>
+              </w:rPr>
+            </w:r>
+            <w:r>
+              <w:rPr>
+                <w:noProof/>
+                <w:webHidden/>
+              </w:rPr>
+              <w:fldChar w:fldCharType="separate"/>
+            </w:r>
+            <w:r>
+              <w:rPr>
+                <w:noProof/>
+                <w:webHidden/>
+              </w:rPr>
+              <w:t>17</w:t>
+            </w:r>
+            <w:r>
+              <w:rPr>
+                <w:noProof/>
+                <w:webHidden/>
+              </w:rPr>
+              <w:fldChar w:fldCharType="end"/>
+            </w:r>
+          </w:hyperlink>
+        </w:p>
+        <w:p>
+          <w:pPr>
+            <w:pStyle w:val="Sumrio2"/>
+            <w:tabs>
+              <w:tab w:val="right" w:leader="dot" w:pos="8494"/>
+            </w:tabs>
+            <w:rPr>
+              <w:rFonts w:eastAsiaTheme="minorEastAsia"/>
+              <w:noProof/>
+              <w:lang w:eastAsia="pt-BR"/>
+            </w:rPr>
+          </w:pPr>
+          <w:hyperlink w:anchor="_Toc143517950" w:history="1">
+            <w:r>
+              <w:rPr>
+                <w:rStyle w:val="Hyperlink"/>
+                <w:b/>
+                <w:noProof/>
+              </w:rPr>
+              <w:t>Número 0000014 - Cadastramento de usuários</w:t>
+            </w:r>
+            <w:r>
+              <w:rPr>
+                <w:noProof/>
+                <w:webHidden/>
+              </w:rPr>
+              <w:tab/>
+            </w:r>
+            <w:r>
+              <w:rPr>
+                <w:noProof/>
+                <w:webHidden/>
+              </w:rPr>
+              <w:fldChar w:fldCharType="begin"/>
+            </w:r>
+            <w:r>
+              <w:rPr>
+                <w:noProof/>
+                <w:webHidden/>
+              </w:rPr>
+              <w:instrText xml:space="preserve"> PAGEREF _Toc143517950 \h </w:instrText>
+            </w:r>
+            <w:r>
+              <w:rPr>
+                <w:noProof/>
+                <w:webHidden/>
+              </w:rPr>
+            </w:r>
+            <w:r>
+              <w:rPr>
+                <w:noProof/>
+                <w:webHidden/>
+              </w:rPr>
+              <w:fldChar w:fldCharType="separate"/>
+            </w:r>
+            <w:r>
+              <w:rPr>
+                <w:noProof/>
+                <w:webHidden/>
+              </w:rPr>
+              <w:t>18</w:t>
             </w:r>
             <w:r>
               <w:rPr>
@@ -1599,7 +1816,7 @@
               <w:lang w:eastAsia="pt-BR"/>
             </w:rPr>
           </w:pPr>
-          <w:hyperlink w:anchor="_Toc143257759" w:history="1">
+          <w:hyperlink w:anchor="_Toc143517951" w:history="1">
             <w:r>
               <w:rPr>
                 <w:rStyle w:val="Hyperlink"/>
@@ -1626,7 +1843,7 @@
                 <w:noProof/>
                 <w:webHidden/>
               </w:rPr>
-              <w:instrText xml:space="preserve"> PAGEREF _Toc143257759 \h </w:instrText>
+              <w:instrText xml:space="preserve"> PAGEREF _Toc143517951 \h </w:instrText>
             </w:r>
             <w:r>
               <w:rPr>
@@ -1646,7 +1863,7 @@
                 <w:noProof/>
                 <w:webHidden/>
               </w:rPr>
-              <w:t>16</w:t>
+              <w:t>19</w:t>
             </w:r>
             <w:r>
               <w:rPr>
@@ -1669,7 +1886,7 @@
               <w:lang w:eastAsia="pt-BR"/>
             </w:rPr>
           </w:pPr>
-          <w:hyperlink w:anchor="_Toc143257760" w:history="1">
+          <w:hyperlink w:anchor="_Toc143517952" w:history="1">
             <w:r>
               <w:rPr>
                 <w:rStyle w:val="Hyperlink"/>
@@ -1696,7 +1913,7 @@
                 <w:noProof/>
                 <w:webHidden/>
               </w:rPr>
-              <w:instrText xml:space="preserve"> PAGEREF _Toc143257760 \h </w:instrText>
+              <w:instrText xml:space="preserve"> PAGEREF _Toc143517952 \h </w:instrText>
             </w:r>
             <w:r>
               <w:rPr>
@@ -1716,7 +1933,77 @@
                 <w:noProof/>
                 <w:webHidden/>
               </w:rPr>
-              <w:t>16</w:t>
+              <w:t>19</w:t>
+            </w:r>
+            <w:r>
+              <w:rPr>
+                <w:noProof/>
+                <w:webHidden/>
+              </w:rPr>
+              <w:fldChar w:fldCharType="end"/>
+            </w:r>
+          </w:hyperlink>
+        </w:p>
+        <w:p>
+          <w:pPr>
+            <w:pStyle w:val="Sumrio2"/>
+            <w:tabs>
+              <w:tab w:val="right" w:leader="dot" w:pos="8494"/>
+            </w:tabs>
+            <w:rPr>
+              <w:rFonts w:eastAsiaTheme="minorEastAsia"/>
+              <w:noProof/>
+              <w:lang w:eastAsia="pt-BR"/>
+            </w:rPr>
+          </w:pPr>
+          <w:hyperlink w:anchor="_Toc143517953" w:history="1">
+            <w:r>
+              <w:rPr>
+                <w:rStyle w:val="Hyperlink"/>
+                <w:noProof/>
+              </w:rPr>
+              <w:t>Evidencias do repositório GitHub:</w:t>
+            </w:r>
+            <w:r>
+              <w:rPr>
+                <w:noProof/>
+                <w:webHidden/>
+              </w:rPr>
+              <w:tab/>
+            </w:r>
+            <w:r>
+              <w:rPr>
+                <w:noProof/>
+                <w:webHidden/>
+              </w:rPr>
+              <w:fldChar w:fldCharType="begin"/>
+            </w:r>
+            <w:r>
+              <w:rPr>
+                <w:noProof/>
+                <w:webHidden/>
+              </w:rPr>
+              <w:instrText xml:space="preserve"> PAGEREF _Toc143517953 \h </w:instrText>
+            </w:r>
+            <w:r>
+              <w:rPr>
+                <w:noProof/>
+                <w:webHidden/>
+              </w:rPr>
+            </w:r>
+            <w:r>
+              <w:rPr>
+                <w:noProof/>
+                <w:webHidden/>
+              </w:rPr>
+              <w:fldChar w:fldCharType="separate"/>
+            </w:r>
+            <w:r>
+              <w:rPr>
+                <w:noProof/>
+                <w:webHidden/>
+              </w:rPr>
+              <w:t>20</w:t>
             </w:r>
             <w:r>
               <w:rPr>
@@ -1767,7 +2054,7 @@
         </w:rPr>
       </w:pPr>
       <w:bookmarkStart w:id="0" w:name="_Toc142421507"/>
-      <w:bookmarkStart w:id="1" w:name="_Toc143257745"/>
+      <w:bookmarkStart w:id="1" w:name="_Toc143517934"/>
       <w:r>
         <w:rPr>
           <w:color w:val="FF0000"/>
@@ -1947,7 +2234,7 @@
           <w:color w:val="FF0000"/>
         </w:rPr>
       </w:pPr>
-      <w:bookmarkStart w:id="2" w:name="_Toc143257746"/>
+      <w:bookmarkStart w:id="2" w:name="_Toc143517935"/>
       <w:r>
         <w:rPr>
           <w:color w:val="FF0000"/>
@@ -2092,7 +2379,7 @@
           <w:color w:val="FF0000"/>
         </w:rPr>
       </w:pPr>
-      <w:bookmarkStart w:id="3" w:name="_Toc143257747"/>
+      <w:bookmarkStart w:id="3" w:name="_Toc143517936"/>
       <w:r>
         <w:rPr>
           <w:color w:val="FF0000"/>
@@ -2198,7 +2485,7 @@
           <w:color w:val="FF0000"/>
         </w:rPr>
       </w:pPr>
-      <w:bookmarkStart w:id="4" w:name="_Toc143257748"/>
+      <w:bookmarkStart w:id="4" w:name="_Toc143517937"/>
       <w:r>
         <w:rPr>
           <w:color w:val="FF0000"/>
@@ -2217,7 +2504,7 @@
           <w:color w:val="4F81BD" w:themeColor="accent1"/>
         </w:rPr>
       </w:pPr>
-      <w:bookmarkStart w:id="5" w:name="_Toc143257749"/>
+      <w:bookmarkStart w:id="5" w:name="_Toc143517938"/>
       <w:r>
         <w:rPr>
           <w:noProof/>
@@ -2504,7 +2791,7 @@
           <w:color w:val="4F81BD" w:themeColor="accent1"/>
         </w:rPr>
       </w:pPr>
-      <w:bookmarkStart w:id="6" w:name="_Toc143257750"/>
+      <w:bookmarkStart w:id="6" w:name="_Toc143517939"/>
       <w:r>
         <w:rPr>
           <w:noProof/>
@@ -2801,7 +3088,7 @@
           <w:color w:val="4F81BD" w:themeColor="accent1"/>
         </w:rPr>
       </w:pPr>
-      <w:bookmarkStart w:id="7" w:name="_Toc143257751"/>
+      <w:bookmarkStart w:id="7" w:name="_Toc143517940"/>
       <w:r>
         <w:rPr>
           <w:noProof/>
@@ -3117,7 +3404,7 @@
           <w:color w:val="4F81BD" w:themeColor="accent1"/>
         </w:rPr>
       </w:pPr>
-      <w:bookmarkStart w:id="8" w:name="_Toc143257752"/>
+      <w:bookmarkStart w:id="8" w:name="_Toc143517941"/>
       <w:r>
         <w:rPr>
           <w:noProof/>
@@ -3388,7 +3675,7 @@
           <w:color w:val="4F81BD" w:themeColor="accent1"/>
         </w:rPr>
       </w:pPr>
-      <w:bookmarkStart w:id="9" w:name="_Toc143257753"/>
+      <w:bookmarkStart w:id="9" w:name="_Toc143517942"/>
       <w:r>
         <w:rPr>
           <w:b/>
@@ -3648,7 +3935,7 @@
           <w:color w:val="4F81BD" w:themeColor="accent1"/>
         </w:rPr>
       </w:pPr>
-      <w:bookmarkStart w:id="10" w:name="_Toc143257754"/>
+      <w:bookmarkStart w:id="10" w:name="_Toc143517943"/>
       <w:r>
         <w:rPr>
           <w:b/>
@@ -3911,7 +4198,7 @@
           <w:color w:val="4F81BD" w:themeColor="accent1"/>
         </w:rPr>
       </w:pPr>
-      <w:bookmarkStart w:id="11" w:name="_Toc143257755"/>
+      <w:bookmarkStart w:id="11" w:name="_Toc143517944"/>
       <w:r>
         <w:rPr>
           <w:noProof/>
@@ -3919,26 +4206,26 @@
         </w:rPr>
         <w:lastRenderedPageBreak/>
         <w:drawing>
-          <wp:anchor distT="0" distB="0" distL="114300" distR="114300" simplePos="0" relativeHeight="251676672" behindDoc="0" locked="0" layoutInCell="1" allowOverlap="1" wp14:anchorId="3190B441" wp14:editId="7A724CDF">
+          <wp:anchor distT="0" distB="0" distL="114300" distR="114300" simplePos="0" relativeHeight="251682816" behindDoc="0" locked="0" layoutInCell="1" allowOverlap="1" wp14:anchorId="4926EAED" wp14:editId="69AC9256">
             <wp:simplePos x="0" y="0"/>
             <wp:positionH relativeFrom="margin">
-              <wp:align>center</wp:align>
+              <wp:posOffset>-788035</wp:posOffset>
             </wp:positionH>
             <wp:positionV relativeFrom="paragraph">
-              <wp:posOffset>429895</wp:posOffset>
+              <wp:posOffset>277495</wp:posOffset>
             </wp:positionV>
-            <wp:extent cx="6972300" cy="4162425"/>
-            <wp:effectExtent l="0" t="0" r="0" b="9525"/>
+            <wp:extent cx="6971030" cy="3708400"/>
+            <wp:effectExtent l="0" t="0" r="1270" b="6350"/>
             <wp:wrapThrough wrapText="bothSides">
               <wp:wrapPolygon edited="0">
                 <wp:start x="0" y="0"/>
-                <wp:lineTo x="0" y="21551"/>
-                <wp:lineTo x="21541" y="21551"/>
-                <wp:lineTo x="21541" y="0"/>
+                <wp:lineTo x="0" y="21526"/>
+                <wp:lineTo x="21545" y="21526"/>
+                <wp:lineTo x="21545" y="0"/>
                 <wp:lineTo x="0" y="0"/>
               </wp:wrapPolygon>
             </wp:wrapThrough>
-            <wp:docPr id="20" name="Imagem 20"/>
+            <wp:docPr id="2" name="Imagem 2"/>
             <wp:cNvGraphicFramePr>
               <a:graphicFrameLocks xmlns:a="http://schemas.openxmlformats.org/drawingml/2006/main" noChangeAspect="1"/>
             </wp:cNvGraphicFramePr>
@@ -3964,7 +4251,7 @@
                   <pic:spPr>
                     <a:xfrm>
                       <a:off x="0" y="0"/>
-                      <a:ext cx="6972300" cy="4162425"/>
+                      <a:ext cx="6971030" cy="3708400"/>
                     </a:xfrm>
                     <a:prstGeom prst="rect">
                       <a:avLst/>
@@ -3991,6 +4278,7 @@
       </w:r>
       <w:bookmarkEnd w:id="11"/>
     </w:p>
+    <w:p/>
     <w:p>
       <w:pPr>
         <w:spacing w:before="240"/>
@@ -4101,40 +4389,6 @@
     </w:p>
     <w:p>
       <w:pPr>
-        <w:spacing w:before="240" w:line="360" w:lineRule="auto"/>
-        <w:ind w:firstLine="708"/>
-        <w:jc w:val="both"/>
-        <w:rPr>
-          <w:rFonts w:ascii="Arial" w:hAnsi="Arial" w:cs="Arial"/>
-          <w:color w:val="393939"/>
-          <w:sz w:val="24"/>
-          <w:szCs w:val="24"/>
-          <w:shd w:val="clear" w:color="auto" w:fill="FFFFFF"/>
-        </w:rPr>
-      </w:pPr>
-      <w:r>
-        <w:rPr>
-          <w:rFonts w:ascii="Arial" w:hAnsi="Arial" w:cs="Arial"/>
-          <w:color w:val="393939"/>
-          <w:sz w:val="24"/>
-          <w:szCs w:val="24"/>
-          <w:shd w:val="clear" w:color="auto" w:fill="FFFFFF"/>
-        </w:rPr>
-        <w:t>Aguardando retorno do suporte técnico externo (momento online)</w:t>
-      </w:r>
-      <w:r>
-        <w:rPr>
-          <w:rFonts w:ascii="Arial" w:hAnsi="Arial" w:cs="Arial"/>
-          <w:color w:val="393939"/>
-          <w:sz w:val="24"/>
-          <w:szCs w:val="24"/>
-          <w:shd w:val="clear" w:color="auto" w:fill="FFFFFF"/>
-        </w:rPr>
-        <w:t>.</w:t>
-      </w:r>
-    </w:p>
-    <w:p>
-      <w:pPr>
         <w:rPr>
           <w:rFonts w:ascii="Open Sans" w:hAnsi="Open Sans"/>
           <w:color w:val="393939"/>
@@ -4145,6 +4399,134 @@
       </w:pPr>
       <w:r>
         <w:rPr>
+          <w:rFonts w:ascii="Arial" w:hAnsi="Arial" w:cs="Arial"/>
+          <w:color w:val="393939"/>
+          <w:sz w:val="24"/>
+          <w:szCs w:val="24"/>
+          <w:shd w:val="clear" w:color="auto" w:fill="FFFFFF"/>
+        </w:rPr>
+        <w:t xml:space="preserve">Realizado as adequações em </w:t>
+      </w:r>
+      <w:proofErr w:type="spellStart"/>
+      <w:r>
+        <w:rPr>
+          <w:rFonts w:ascii="Arial" w:hAnsi="Arial" w:cs="Arial"/>
+          <w:color w:val="393939"/>
+          <w:sz w:val="24"/>
+          <w:szCs w:val="24"/>
+          <w:shd w:val="clear" w:color="auto" w:fill="FFFFFF"/>
+        </w:rPr>
+        <w:t>EmprestimoController</w:t>
+      </w:r>
+      <w:proofErr w:type="spellEnd"/>
+      <w:r>
+        <w:rPr>
+          <w:rFonts w:ascii="Arial" w:hAnsi="Arial" w:cs="Arial"/>
+          <w:color w:val="393939"/>
+          <w:sz w:val="24"/>
+          <w:szCs w:val="24"/>
+          <w:shd w:val="clear" w:color="auto" w:fill="FFFFFF"/>
+        </w:rPr>
+        <w:t xml:space="preserve"> na </w:t>
+      </w:r>
+      <w:proofErr w:type="spellStart"/>
+      <w:r>
+        <w:rPr>
+          <w:rFonts w:ascii="Arial" w:hAnsi="Arial" w:cs="Arial"/>
+          <w:color w:val="393939"/>
+          <w:sz w:val="24"/>
+          <w:szCs w:val="24"/>
+          <w:shd w:val="clear" w:color="auto" w:fill="FFFFFF"/>
+        </w:rPr>
+        <w:t>action</w:t>
+      </w:r>
+      <w:proofErr w:type="spellEnd"/>
+      <w:r>
+        <w:rPr>
+          <w:rFonts w:ascii="Arial" w:hAnsi="Arial" w:cs="Arial"/>
+          <w:color w:val="393939"/>
+          <w:sz w:val="24"/>
+          <w:szCs w:val="24"/>
+          <w:shd w:val="clear" w:color="auto" w:fill="FFFFFF"/>
+        </w:rPr>
+        <w:t xml:space="preserve"> "Listagem";</w:t>
+      </w:r>
+      <w:r>
+        <w:rPr>
+          <w:rFonts w:ascii="Arial" w:hAnsi="Arial" w:cs="Arial"/>
+          <w:color w:val="393939"/>
+          <w:sz w:val="24"/>
+          <w:szCs w:val="24"/>
+          <w:shd w:val="clear" w:color="auto" w:fill="FFFFFF"/>
+        </w:rPr>
+        <w:br/>
+      </w:r>
+      <w:r>
+        <w:rPr>
+          <w:rFonts w:ascii="Arial" w:hAnsi="Arial" w:cs="Arial"/>
+          <w:color w:val="393939"/>
+          <w:sz w:val="24"/>
+          <w:szCs w:val="24"/>
+          <w:shd w:val="clear" w:color="auto" w:fill="FFFFFF"/>
+        </w:rPr>
+        <w:t>E</w:t>
+      </w:r>
+      <w:r>
+        <w:rPr>
+          <w:rFonts w:ascii="Arial" w:hAnsi="Arial" w:cs="Arial"/>
+          <w:color w:val="393939"/>
+          <w:sz w:val="24"/>
+          <w:szCs w:val="24"/>
+          <w:shd w:val="clear" w:color="auto" w:fill="FFFFFF"/>
+        </w:rPr>
+        <w:t xml:space="preserve"> em "</w:t>
+      </w:r>
+      <w:proofErr w:type="spellStart"/>
+      <w:r>
+        <w:rPr>
+          <w:rFonts w:ascii="Arial" w:hAnsi="Arial" w:cs="Arial"/>
+          <w:color w:val="393939"/>
+          <w:sz w:val="24"/>
+          <w:szCs w:val="24"/>
+          <w:shd w:val="clear" w:color="auto" w:fill="FFFFFF"/>
+        </w:rPr>
+        <w:t>EmprestimoService</w:t>
+      </w:r>
+      <w:proofErr w:type="spellEnd"/>
+      <w:r>
+        <w:rPr>
+          <w:rFonts w:ascii="Arial" w:hAnsi="Arial" w:cs="Arial"/>
+          <w:color w:val="393939"/>
+          <w:sz w:val="24"/>
+          <w:szCs w:val="24"/>
+          <w:shd w:val="clear" w:color="auto" w:fill="FFFFFF"/>
+        </w:rPr>
+        <w:t xml:space="preserve"> no método "</w:t>
+      </w:r>
+      <w:proofErr w:type="spellStart"/>
+      <w:r>
+        <w:rPr>
+          <w:rFonts w:ascii="Arial" w:hAnsi="Arial" w:cs="Arial"/>
+          <w:color w:val="393939"/>
+          <w:sz w:val="24"/>
+          <w:szCs w:val="24"/>
+          <w:shd w:val="clear" w:color="auto" w:fill="FFFFFF"/>
+        </w:rPr>
+        <w:t>ListarTodos</w:t>
+      </w:r>
+      <w:proofErr w:type="spellEnd"/>
+      <w:r>
+        <w:rPr>
+          <w:rFonts w:ascii="Arial" w:hAnsi="Arial" w:cs="Arial"/>
+          <w:color w:val="393939"/>
+          <w:sz w:val="24"/>
+          <w:szCs w:val="24"/>
+          <w:shd w:val="clear" w:color="auto" w:fill="FFFFFF"/>
+        </w:rPr>
+        <w:t>"</w:t>
+      </w:r>
+      <w:r>
+        <w:rPr>
           <w:rFonts w:ascii="Open Sans" w:hAnsi="Open Sans"/>
           <w:color w:val="393939"/>
           <w:sz w:val="20"/>
@@ -4162,7 +4544,7 @@
           <w:color w:val="4F81BD" w:themeColor="accent1"/>
         </w:rPr>
       </w:pPr>
-      <w:bookmarkStart w:id="12" w:name="_Toc143257756"/>
+      <w:bookmarkStart w:id="12" w:name="_Toc143517945"/>
       <w:r>
         <w:rPr>
           <w:b/>
@@ -4421,7 +4803,7 @@
           <w:color w:val="4F81BD" w:themeColor="accent1"/>
         </w:rPr>
       </w:pPr>
-      <w:bookmarkStart w:id="13" w:name="_Toc143257757"/>
+      <w:bookmarkStart w:id="13" w:name="_Toc143517946"/>
       <w:r>
         <w:rPr>
           <w:noProof/>
@@ -5318,7 +5700,7 @@
           <w:color w:val="4F81BD" w:themeColor="accent1"/>
         </w:rPr>
       </w:pPr>
-      <w:bookmarkStart w:id="14" w:name="_Toc143257758"/>
+      <w:bookmarkStart w:id="14" w:name="_Toc143517947"/>
       <w:r>
         <w:rPr>
           <w:b/>
@@ -5629,6 +6011,7 @@
         </w:rPr>
         <w:br w:type="page"/>
       </w:r>
+      <w:bookmarkStart w:id="15" w:name="_Toc143517948"/>
       <w:r>
         <w:rPr>
           <w:noProof/>
@@ -5727,6 +6110,7 @@
         </w:rPr>
         <w:t>Ênfase em empréstimos atrasados</w:t>
       </w:r>
+      <w:bookmarkEnd w:id="15"/>
       <w:r>
         <w:rPr>
           <w:b/>
@@ -5962,26 +6346,103 @@
           <w:color w:val="4F81BD" w:themeColor="accent1"/>
         </w:rPr>
       </w:pPr>
+      <w:bookmarkStart w:id="16" w:name="_Toc143517949"/>
+      <w:r>
+        <w:rPr>
+          <w:noProof/>
+          <w:lang w:eastAsia="pt-BR"/>
+        </w:rPr>
+        <w:lastRenderedPageBreak/>
+        <w:drawing>
+          <wp:anchor distT="0" distB="0" distL="114300" distR="114300" simplePos="0" relativeHeight="251683840" behindDoc="0" locked="0" layoutInCell="1" allowOverlap="1" wp14:anchorId="04451214" wp14:editId="03F09186">
+            <wp:simplePos x="0" y="0"/>
+            <wp:positionH relativeFrom="margin">
+              <wp:posOffset>-890270</wp:posOffset>
+            </wp:positionH>
+            <wp:positionV relativeFrom="paragraph">
+              <wp:posOffset>380365</wp:posOffset>
+            </wp:positionV>
+            <wp:extent cx="7178040" cy="2727960"/>
+            <wp:effectExtent l="0" t="0" r="3810" b="0"/>
+            <wp:wrapThrough wrapText="bothSides">
+              <wp:wrapPolygon edited="0">
+                <wp:start x="0" y="0"/>
+                <wp:lineTo x="0" y="21419"/>
+                <wp:lineTo x="21554" y="21419"/>
+                <wp:lineTo x="21554" y="0"/>
+                <wp:lineTo x="0" y="0"/>
+              </wp:wrapPolygon>
+            </wp:wrapThrough>
+            <wp:docPr id="3" name="Imagem 3"/>
+            <wp:cNvGraphicFramePr>
+              <a:graphicFrameLocks xmlns:a="http://schemas.openxmlformats.org/drawingml/2006/main" noChangeAspect="1"/>
+            </wp:cNvGraphicFramePr>
+            <a:graphic xmlns:a="http://schemas.openxmlformats.org/drawingml/2006/main">
+              <a:graphicData uri="http://schemas.openxmlformats.org/drawingml/2006/picture">
+                <pic:pic xmlns:pic="http://schemas.openxmlformats.org/drawingml/2006/picture">
+                  <pic:nvPicPr>
+                    <pic:cNvPr id="1" name=""/>
+                    <pic:cNvPicPr/>
+                  </pic:nvPicPr>
+                  <pic:blipFill>
+                    <a:blip r:embed="rId20" cstate="print">
+                      <a:extLst>
+                        <a:ext uri="{28A0092B-C50C-407E-A947-70E740481C1C}">
+                          <a14:useLocalDpi xmlns:a14="http://schemas.microsoft.com/office/drawing/2010/main" val="0"/>
+                        </a:ext>
+                      </a:extLst>
+                    </a:blip>
+                    <a:stretch>
+                      <a:fillRect/>
+                    </a:stretch>
+                  </pic:blipFill>
+                  <pic:spPr>
+                    <a:xfrm>
+                      <a:off x="0" y="0"/>
+                      <a:ext cx="7178040" cy="2727960"/>
+                    </a:xfrm>
+                    <a:prstGeom prst="rect">
+                      <a:avLst/>
+                    </a:prstGeom>
+                  </pic:spPr>
+                </pic:pic>
+              </a:graphicData>
+            </a:graphic>
+            <wp14:sizeRelH relativeFrom="margin">
+              <wp14:pctWidth>0</wp14:pctWidth>
+            </wp14:sizeRelH>
+            <wp14:sizeRelV relativeFrom="margin">
+              <wp14:pctHeight>0</wp14:pctHeight>
+            </wp14:sizeRelV>
+          </wp:anchor>
+        </w:drawing>
+      </w:r>
       <w:r>
         <w:rPr>
           <w:b/>
           <w:color w:val="4F81BD" w:themeColor="accent1"/>
         </w:rPr>
-        <w:lastRenderedPageBreak/>
-        <w:t>Número 000001</w:t>
+        <w:t>Número 0000013</w:t>
       </w:r>
       <w:r>
         <w:rPr>
           <w:b/>
           <w:color w:val="4F81BD" w:themeColor="accent1"/>
         </w:rPr>
-        <w:t>3</w:t>
+        <w:t xml:space="preserve"> </w:t>
       </w:r>
       <w:r>
         <w:rPr>
           <w:b/>
           <w:color w:val="4F81BD" w:themeColor="accent1"/>
         </w:rPr>
+        <w:t>–</w:t>
+      </w:r>
+      <w:r>
+        <w:rPr>
+          <w:b/>
+          <w:color w:val="4F81BD" w:themeColor="accent1"/>
+        </w:rPr>
         <w:t xml:space="preserve"> </w:t>
       </w:r>
       <w:r>
@@ -5989,62 +6450,29 @@
           <w:b/>
           <w:color w:val="4F81BD" w:themeColor="accent1"/>
         </w:rPr>
-        <w:t>–</w:t>
+        <w:t>Paginação</w:t>
       </w:r>
       <w:r>
         <w:rPr>
           <w:b/>
           <w:color w:val="4F81BD" w:themeColor="accent1"/>
         </w:rPr>
-        <w:t xml:space="preserve"> </w:t>
-      </w:r>
-      <w:r>
-        <w:rPr>
-          <w:b/>
-          <w:color w:val="4F81BD" w:themeColor="accent1"/>
-        </w:rPr>
-        <w:t>Paginação</w:t>
-      </w:r>
-      <w:r>
-        <w:rPr>
-          <w:b/>
-          <w:color w:val="4F81BD" w:themeColor="accent1"/>
-        </w:rPr>
         <w:t xml:space="preserve"> da lista de empréstimos de livros</w:t>
       </w:r>
-    </w:p>
-    <w:p>
-      <w:pPr>
-        <w:rPr>
-          <w:rFonts w:ascii="Arial" w:hAnsi="Arial" w:cs="Arial"/>
-          <w:color w:val="393939"/>
-          <w:sz w:val="24"/>
-          <w:szCs w:val="24"/>
-          <w:shd w:val="clear" w:color="auto" w:fill="FFFFFF"/>
-        </w:rPr>
-      </w:pPr>
-    </w:p>
-    <w:p>
-      <w:pPr>
-        <w:rPr>
-          <w:rFonts w:ascii="Arial" w:hAnsi="Arial" w:cs="Arial"/>
-          <w:color w:val="393939"/>
-          <w:sz w:val="24"/>
-          <w:szCs w:val="24"/>
-          <w:shd w:val="clear" w:color="auto" w:fill="FFFFFF"/>
-        </w:rPr>
-      </w:pPr>
-    </w:p>
-    <w:p>
-      <w:pPr>
-        <w:rPr>
-          <w:rFonts w:ascii="Arial" w:hAnsi="Arial" w:cs="Arial"/>
-          <w:color w:val="393939"/>
-          <w:sz w:val="24"/>
-          <w:szCs w:val="24"/>
-          <w:shd w:val="clear" w:color="auto" w:fill="FFFFFF"/>
-        </w:rPr>
-      </w:pPr>
+      <w:bookmarkEnd w:id="16"/>
+    </w:p>
+    <w:p>
+      <w:pPr>
+        <w:rPr>
+          <w:rFonts w:ascii="Arial" w:hAnsi="Arial" w:cs="Arial"/>
+          <w:color w:val="393939"/>
+          <w:sz w:val="24"/>
+          <w:szCs w:val="24"/>
+          <w:shd w:val="clear" w:color="auto" w:fill="FFFFFF"/>
+        </w:rPr>
+      </w:pPr>
+      <w:bookmarkStart w:id="17" w:name="_GoBack"/>
+      <w:bookmarkEnd w:id="17"/>
     </w:p>
     <w:p>
       <w:pPr>
@@ -6137,7 +6565,6 @@
         <w:jc w:val="both"/>
         <w:rPr>
           <w:rFonts w:ascii="Arial" w:hAnsi="Arial" w:cs="Arial"/>
-          <w:b/>
           <w:color w:val="393939"/>
           <w:sz w:val="24"/>
           <w:szCs w:val="24"/>
@@ -6154,6 +6581,16 @@
           <w:shd w:val="clear" w:color="auto" w:fill="FFFFFF"/>
         </w:rPr>
         <w:t xml:space="preserve">Solução: </w:t>
+      </w:r>
+      <w:r>
+        <w:rPr>
+          <w:rFonts w:ascii="Arial" w:hAnsi="Arial" w:cs="Arial"/>
+          <w:color w:val="393939"/>
+          <w:sz w:val="24"/>
+          <w:szCs w:val="24"/>
+          <w:shd w:val="clear" w:color="auto" w:fill="FFFFFF"/>
+        </w:rPr>
+        <w:t>Aguardando suporte técnico externo (on-line)</w:t>
       </w:r>
     </w:p>
     <w:p>
@@ -6199,42 +6636,37 @@
           <w:color w:val="4F81BD" w:themeColor="accent1"/>
         </w:rPr>
       </w:pPr>
+      <w:bookmarkStart w:id="18" w:name="_Toc143517950"/>
       <w:r>
         <w:rPr>
           <w:b/>
           <w:color w:val="4F81BD" w:themeColor="accent1"/>
         </w:rPr>
         <w:lastRenderedPageBreak/>
-        <w:t>Número 000001</w:t>
+        <w:t>Número 0000014</w:t>
       </w:r>
       <w:r>
         <w:rPr>
           <w:b/>
           <w:color w:val="4F81BD" w:themeColor="accent1"/>
         </w:rPr>
-        <w:t>4</w:t>
+        <w:t xml:space="preserve"> - </w:t>
       </w:r>
       <w:r>
         <w:rPr>
           <w:b/>
           <w:color w:val="4F81BD" w:themeColor="accent1"/>
         </w:rPr>
-        <w:t xml:space="preserve"> - </w:t>
+        <w:t>Cadastramento de usuário</w:t>
       </w:r>
       <w:r>
         <w:rPr>
           <w:b/>
           <w:color w:val="4F81BD" w:themeColor="accent1"/>
         </w:rPr>
-        <w:t>Cadastramento de usuário</w:t>
-      </w:r>
-      <w:r>
-        <w:rPr>
-          <w:b/>
-          <w:color w:val="4F81BD" w:themeColor="accent1"/>
-        </w:rPr>
         <w:t>s</w:t>
       </w:r>
+      <w:bookmarkEnd w:id="18"/>
     </w:p>
     <w:p>
       <w:pPr>
@@ -6455,18 +6887,7 @@
           <w:shd w:val="clear" w:color="auto" w:fill="FFFFFF"/>
         </w:rPr>
         <w:br/>
-        <w:t xml:space="preserve">• Preferencialmente, deve-se utilizar encriptação MD5 para armazenamento das </w:t>
-      </w:r>
-      <w:proofErr w:type="gramStart"/>
-      <w:r>
-        <w:rPr>
-          <w:rFonts w:ascii="Arial" w:hAnsi="Arial" w:cs="Arial"/>
-          <w:color w:val="393939"/>
-          <w:sz w:val="24"/>
-          <w:szCs w:val="24"/>
-          <w:shd w:val="clear" w:color="auto" w:fill="FFFFFF"/>
-        </w:rPr>
-        <w:t>senhas.</w:t>
+        <w:t>• Preferencialmente, deve-se utilizar encriptação MD5 para armazenamento das senhas.</w:t>
       </w:r>
       <w:r>
         <w:rPr>
@@ -6478,7 +6899,6 @@
         </w:rPr>
         <w:t>.</w:t>
       </w:r>
-      <w:proofErr w:type="gramEnd"/>
     </w:p>
     <w:p>
       <w:pPr>
@@ -6493,8 +6913,6 @@
           <w:shd w:val="clear" w:color="auto" w:fill="FFFFFF"/>
         </w:rPr>
       </w:pPr>
-      <w:bookmarkStart w:id="15" w:name="_GoBack"/>
-      <w:bookmarkEnd w:id="15"/>
     </w:p>
     <w:p>
       <w:pPr>
@@ -6502,7 +6920,6 @@
         <w:jc w:val="both"/>
         <w:rPr>
           <w:rFonts w:ascii="Arial" w:hAnsi="Arial" w:cs="Arial"/>
-          <w:b/>
           <w:color w:val="393939"/>
           <w:sz w:val="24"/>
           <w:szCs w:val="24"/>
@@ -6520,6 +6937,30 @@
         </w:rPr>
         <w:t xml:space="preserve">Solução: </w:t>
       </w:r>
+      <w:r>
+        <w:rPr>
+          <w:rFonts w:ascii="Arial" w:hAnsi="Arial" w:cs="Arial"/>
+          <w:color w:val="393939"/>
+          <w:sz w:val="24"/>
+          <w:szCs w:val="24"/>
+          <w:shd w:val="clear" w:color="auto" w:fill="FFFFFF"/>
+        </w:rPr>
+        <w:t>Aguardando suporte técnico externo (on-line)</w:t>
+      </w:r>
+    </w:p>
+    <w:p>
+      <w:pPr>
+        <w:spacing w:line="360" w:lineRule="auto"/>
+        <w:jc w:val="both"/>
+        <w:rPr>
+          <w:rFonts w:ascii="Arial" w:hAnsi="Arial" w:cs="Arial"/>
+          <w:b/>
+          <w:color w:val="393939"/>
+          <w:sz w:val="24"/>
+          <w:szCs w:val="24"/>
+          <w:shd w:val="clear" w:color="auto" w:fill="FFFFFF"/>
+        </w:rPr>
+      </w:pPr>
     </w:p>
     <w:p>
       <w:pPr>
@@ -6574,7 +7015,7 @@
       <w:pPr>
         <w:pStyle w:val="Ttulo1"/>
       </w:pPr>
-      <w:bookmarkStart w:id="16" w:name="_Toc143257759"/>
+      <w:bookmarkStart w:id="19" w:name="_Toc143517951"/>
       <w:r>
         <w:lastRenderedPageBreak/>
         <w:t xml:space="preserve">Versionamento do projeto com </w:t>
@@ -6583,7 +7024,7 @@
       <w:r>
         <w:t>Git</w:t>
       </w:r>
-      <w:bookmarkEnd w:id="16"/>
+      <w:bookmarkEnd w:id="19"/>
       <w:proofErr w:type="spellEnd"/>
     </w:p>
     <w:p>
@@ -6662,11 +7103,11 @@
       <w:pPr>
         <w:pStyle w:val="Ttulo1"/>
       </w:pPr>
-      <w:bookmarkStart w:id="17" w:name="_Toc143257760"/>
+      <w:bookmarkStart w:id="20" w:name="_Toc143517952"/>
       <w:r>
         <w:t>GitHub como Repositório:</w:t>
       </w:r>
-      <w:bookmarkEnd w:id="17"/>
+      <w:bookmarkEnd w:id="20"/>
     </w:p>
     <w:p>
       <w:pPr>
@@ -6743,7 +7184,7 @@
       </w:r>
     </w:p>
     <w:p>
-      <w:hyperlink r:id="rId20" w:history="1">
+      <w:hyperlink r:id="rId21" w:history="1">
         <w:r>
           <w:rPr>
             <w:rStyle w:val="Hyperlink"/>
@@ -6782,7 +7223,7 @@
             <wp:extent cx="5400040" cy="4916170"/>
             <wp:effectExtent l="0" t="0" r="0" b="0"/>
             <wp:docPr id="8" name="Imagem 8">
-              <a:hlinkClick xmlns:a="http://schemas.openxmlformats.org/drawingml/2006/main" r:id="rId20"/>
+              <a:hlinkClick xmlns:a="http://schemas.openxmlformats.org/drawingml/2006/main" r:id="rId21"/>
             </wp:docPr>
             <wp:cNvGraphicFramePr>
               <a:graphicFrameLocks xmlns:a="http://schemas.openxmlformats.org/drawingml/2006/main" noChangeAspect="1"/>
@@ -6795,7 +7236,7 @@
                     <pic:cNvPicPr/>
                   </pic:nvPicPr>
                   <pic:blipFill>
-                    <a:blip r:embed="rId21"/>
+                    <a:blip r:embed="rId22"/>
                     <a:stretch>
                       <a:fillRect/>
                     </a:stretch>
@@ -6839,6 +7280,7 @@
       <w:pPr>
         <w:pStyle w:val="Ttulo2"/>
       </w:pPr>
+      <w:bookmarkStart w:id="21" w:name="_Toc143517953"/>
       <w:r>
         <w:lastRenderedPageBreak/>
         <w:t>Evidencias do r</w:t>
@@ -6852,6 +7294,7 @@
       <w:r>
         <w:t>GitHub:</w:t>
       </w:r>
+      <w:bookmarkEnd w:id="21"/>
     </w:p>
     <w:p>
       <w:pPr>
@@ -8428,7 +8871,7 @@
   <w:style w:type="paragraph" w:default="1" w:styleId="Normal">
     <w:name w:val="Normal"/>
     <w:qFormat/>
-    <w:rsid w:val="00861DBC"/>
+    <w:rsid w:val="00995D67"/>
   </w:style>
   <w:style w:type="paragraph" w:styleId="Ttulo1">
     <w:name w:val="heading 1"/>
@@ -8940,7 +9383,7 @@
 </file>
 
 <file path=customXml/itemProps1.xml><?xml version="1.0" encoding="utf-8"?>
-<ds:datastoreItem xmlns:ds="http://schemas.openxmlformats.org/officeDocument/2006/customXml" ds:itemID="{134D32FC-25BD-4430-86D6-9C4A9F1708E4}">
+<ds:datastoreItem xmlns:ds="http://schemas.openxmlformats.org/officeDocument/2006/customXml" ds:itemID="{29085837-D443-4999-A131-CA4C1C3C40D2}">
   <ds:schemaRefs>
     <ds:schemaRef ds:uri="http://schemas.openxmlformats.org/officeDocument/2006/bibliography"/>
   </ds:schemaRefs>

</xml_diff>

<commit_message>
Implementação de paginação Listagem Livros/Emprestimo
</commit_message>
<xml_diff>
--- a/projeto_biblioteca.docx
+++ b/projeto_biblioteca.docx
@@ -6354,26 +6354,26 @@
         </w:rPr>
         <w:lastRenderedPageBreak/>
         <w:drawing>
-          <wp:anchor distT="0" distB="0" distL="114300" distR="114300" simplePos="0" relativeHeight="251683840" behindDoc="0" locked="0" layoutInCell="1" allowOverlap="1" wp14:anchorId="04451214" wp14:editId="03F09186">
+          <wp:anchor distT="0" distB="0" distL="114300" distR="114300" simplePos="0" relativeHeight="251685888" behindDoc="0" locked="0" layoutInCell="1" allowOverlap="1" wp14:anchorId="73603C96" wp14:editId="2416DA90">
             <wp:simplePos x="0" y="0"/>
             <wp:positionH relativeFrom="margin">
-              <wp:posOffset>-890270</wp:posOffset>
+              <wp:posOffset>-612140</wp:posOffset>
             </wp:positionH>
             <wp:positionV relativeFrom="paragraph">
-              <wp:posOffset>380365</wp:posOffset>
+              <wp:posOffset>343535</wp:posOffset>
             </wp:positionV>
-            <wp:extent cx="7178040" cy="2727960"/>
-            <wp:effectExtent l="0" t="0" r="3810" b="0"/>
+            <wp:extent cx="6619875" cy="3123565"/>
+            <wp:effectExtent l="0" t="0" r="9525" b="635"/>
             <wp:wrapThrough wrapText="bothSides">
               <wp:wrapPolygon edited="0">
                 <wp:start x="0" y="0"/>
-                <wp:lineTo x="0" y="21419"/>
-                <wp:lineTo x="21554" y="21419"/>
-                <wp:lineTo x="21554" y="0"/>
+                <wp:lineTo x="0" y="21473"/>
+                <wp:lineTo x="21569" y="21473"/>
+                <wp:lineTo x="21569" y="0"/>
                 <wp:lineTo x="0" y="0"/>
               </wp:wrapPolygon>
             </wp:wrapThrough>
-            <wp:docPr id="3" name="Imagem 3"/>
+            <wp:docPr id="10" name="Imagem 10"/>
             <wp:cNvGraphicFramePr>
               <a:graphicFrameLocks xmlns:a="http://schemas.openxmlformats.org/drawingml/2006/main" noChangeAspect="1"/>
             </wp:cNvGraphicFramePr>
@@ -6385,7 +6385,7 @@
                     <pic:cNvPicPr/>
                   </pic:nvPicPr>
                   <pic:blipFill>
-                    <a:blip r:embed="rId20" cstate="print">
+                    <a:blip r:embed="rId20">
                       <a:extLst>
                         <a:ext uri="{28A0092B-C50C-407E-A947-70E740481C1C}">
                           <a14:useLocalDpi xmlns:a14="http://schemas.microsoft.com/office/drawing/2010/main" val="0"/>
@@ -6399,7 +6399,7 @@
                   <pic:spPr>
                     <a:xfrm>
                       <a:off x="0" y="0"/>
-                      <a:ext cx="7178040" cy="2727960"/>
+                      <a:ext cx="6619875" cy="3123565"/>
                     </a:xfrm>
                     <a:prstGeom prst="rect">
                       <a:avLst/>
@@ -6563,6 +6563,7 @@
         <w:jc w:val="both"/>
         <w:rPr>
           <w:rFonts w:ascii="Arial" w:hAnsi="Arial" w:cs="Arial"/>
+          <w:b/>
           <w:color w:val="393939"/>
           <w:sz w:val="24"/>
           <w:szCs w:val="24"/>
@@ -6580,15 +6581,233 @@
         </w:rPr>
         <w:t xml:space="preserve">Solução: </w:t>
       </w:r>
-      <w:r>
-        <w:rPr>
-          <w:rFonts w:ascii="Arial" w:hAnsi="Arial" w:cs="Arial"/>
-          <w:color w:val="393939"/>
-          <w:sz w:val="24"/>
-          <w:szCs w:val="24"/>
-          <w:shd w:val="clear" w:color="auto" w:fill="FFFFFF"/>
-        </w:rPr>
-        <w:t>Aguardando suporte técnico externo (on-line)</w:t>
+    </w:p>
+    <w:p>
+      <w:pPr>
+        <w:spacing w:line="360" w:lineRule="auto"/>
+        <w:jc w:val="both"/>
+        <w:rPr>
+          <w:rFonts w:ascii="Arial" w:hAnsi="Arial" w:cs="Arial"/>
+          <w:color w:val="393939"/>
+          <w:sz w:val="24"/>
+          <w:szCs w:val="24"/>
+          <w:shd w:val="clear" w:color="auto" w:fill="FFFFFF"/>
+        </w:rPr>
+      </w:pPr>
+      <w:r>
+        <w:rPr>
+          <w:rFonts w:ascii="Arial" w:hAnsi="Arial" w:cs="Arial"/>
+          <w:color w:val="393939"/>
+          <w:sz w:val="24"/>
+          <w:szCs w:val="24"/>
+          <w:shd w:val="clear" w:color="auto" w:fill="FFFFFF"/>
+        </w:rPr>
+        <w:t>Realizado as adequações para incluir paginação na listagem dos livros e empréstimos.</w:t>
+      </w:r>
+    </w:p>
+    <w:p>
+      <w:pPr>
+        <w:spacing w:line="360" w:lineRule="auto"/>
+        <w:jc w:val="both"/>
+        <w:rPr>
+          <w:rFonts w:ascii="Arial" w:hAnsi="Arial" w:cs="Arial"/>
+          <w:color w:val="393939"/>
+          <w:sz w:val="24"/>
+          <w:szCs w:val="24"/>
+          <w:shd w:val="clear" w:color="auto" w:fill="FFFFFF"/>
+        </w:rPr>
+      </w:pPr>
+      <w:r>
+        <w:rPr>
+          <w:rFonts w:ascii="Arial" w:hAnsi="Arial" w:cs="Arial"/>
+          <w:color w:val="393939"/>
+          <w:sz w:val="24"/>
+          <w:szCs w:val="24"/>
+          <w:shd w:val="clear" w:color="auto" w:fill="FFFFFF"/>
+        </w:rPr>
+        <w:t>Alterado as ações "Listagem" nos res</w:t>
+      </w:r>
+      <w:r>
+        <w:rPr>
+          <w:rFonts w:ascii="Arial" w:hAnsi="Arial" w:cs="Arial"/>
+          <w:color w:val="393939"/>
+          <w:sz w:val="24"/>
+          <w:szCs w:val="24"/>
+          <w:shd w:val="clear" w:color="auto" w:fill="FFFFFF"/>
+        </w:rPr>
+        <w:t xml:space="preserve">pectivos </w:t>
+      </w:r>
+      <w:proofErr w:type="spellStart"/>
+      <w:r>
+        <w:rPr>
+          <w:rFonts w:ascii="Arial" w:hAnsi="Arial" w:cs="Arial"/>
+          <w:color w:val="393939"/>
+          <w:sz w:val="24"/>
+          <w:szCs w:val="24"/>
+          <w:shd w:val="clear" w:color="auto" w:fill="FFFFFF"/>
+        </w:rPr>
+        <w:t>C</w:t>
+      </w:r>
+      <w:r>
+        <w:rPr>
+          <w:rFonts w:ascii="Arial" w:hAnsi="Arial" w:cs="Arial"/>
+          <w:color w:val="393939"/>
+          <w:sz w:val="24"/>
+          <w:szCs w:val="24"/>
+          <w:shd w:val="clear" w:color="auto" w:fill="FFFFFF"/>
+        </w:rPr>
+        <w:t>ontroller</w:t>
+      </w:r>
+      <w:proofErr w:type="spellEnd"/>
+      <w:r>
+        <w:rPr>
+          <w:rFonts w:ascii="Arial" w:hAnsi="Arial" w:cs="Arial"/>
+          <w:color w:val="393939"/>
+          <w:sz w:val="24"/>
+          <w:szCs w:val="24"/>
+          <w:shd w:val="clear" w:color="auto" w:fill="FFFFFF"/>
+        </w:rPr>
+        <w:t>;</w:t>
+      </w:r>
+    </w:p>
+    <w:p>
+      <w:pPr>
+        <w:spacing w:line="360" w:lineRule="auto"/>
+        <w:jc w:val="both"/>
+        <w:rPr>
+          <w:rFonts w:ascii="Arial" w:hAnsi="Arial" w:cs="Arial"/>
+          <w:color w:val="393939"/>
+          <w:sz w:val="24"/>
+          <w:szCs w:val="24"/>
+          <w:shd w:val="clear" w:color="auto" w:fill="FFFFFF"/>
+        </w:rPr>
+      </w:pPr>
+      <w:r>
+        <w:rPr>
+          <w:rFonts w:ascii="Arial" w:hAnsi="Arial" w:cs="Arial"/>
+          <w:color w:val="393939"/>
+          <w:sz w:val="24"/>
+          <w:szCs w:val="24"/>
+          <w:shd w:val="clear" w:color="auto" w:fill="FFFFFF"/>
+        </w:rPr>
+        <w:t xml:space="preserve">Realizado as alterações </w:t>
+      </w:r>
+      <w:r>
+        <w:rPr>
+          <w:rFonts w:ascii="Arial" w:hAnsi="Arial" w:cs="Arial"/>
+          <w:color w:val="393939"/>
+          <w:sz w:val="24"/>
+          <w:szCs w:val="24"/>
+          <w:shd w:val="clear" w:color="auto" w:fill="FFFFFF"/>
+        </w:rPr>
+        <w:t xml:space="preserve">nas respectivas </w:t>
+      </w:r>
+      <w:proofErr w:type="spellStart"/>
+      <w:r>
+        <w:rPr>
+          <w:rFonts w:ascii="Arial" w:hAnsi="Arial" w:cs="Arial"/>
+          <w:color w:val="393939"/>
+          <w:sz w:val="24"/>
+          <w:szCs w:val="24"/>
+          <w:shd w:val="clear" w:color="auto" w:fill="FFFFFF"/>
+        </w:rPr>
+        <w:t>Views</w:t>
+      </w:r>
+      <w:proofErr w:type="spellEnd"/>
+      <w:r>
+        <w:rPr>
+          <w:rFonts w:ascii="Arial" w:hAnsi="Arial" w:cs="Arial"/>
+          <w:color w:val="393939"/>
+          <w:sz w:val="24"/>
+          <w:szCs w:val="24"/>
+          <w:shd w:val="clear" w:color="auto" w:fill="FFFFFF"/>
+        </w:rPr>
+        <w:t xml:space="preserve"> </w:t>
+      </w:r>
+      <w:r>
+        <w:rPr>
+          <w:rFonts w:ascii="Arial" w:hAnsi="Arial" w:cs="Arial"/>
+          <w:color w:val="393939"/>
+          <w:sz w:val="24"/>
+          <w:szCs w:val="24"/>
+          <w:shd w:val="clear" w:color="auto" w:fill="FFFFFF"/>
+        </w:rPr>
+        <w:t>"Listagem"</w:t>
+      </w:r>
+      <w:r>
+        <w:rPr>
+          <w:rFonts w:ascii="Arial" w:hAnsi="Arial" w:cs="Arial"/>
+          <w:color w:val="393939"/>
+          <w:sz w:val="24"/>
+          <w:szCs w:val="24"/>
+          <w:shd w:val="clear" w:color="auto" w:fill="FFFFFF"/>
+        </w:rPr>
+        <w:t>;</w:t>
+      </w:r>
+    </w:p>
+    <w:p>
+      <w:pPr>
+        <w:spacing w:line="360" w:lineRule="auto"/>
+        <w:jc w:val="both"/>
+        <w:rPr>
+          <w:rFonts w:ascii="Arial" w:hAnsi="Arial" w:cs="Arial"/>
+          <w:color w:val="393939"/>
+          <w:sz w:val="24"/>
+          <w:szCs w:val="24"/>
+          <w:shd w:val="clear" w:color="auto" w:fill="FFFFFF"/>
+        </w:rPr>
+      </w:pPr>
+      <w:r>
+        <w:rPr>
+          <w:rFonts w:ascii="Arial" w:hAnsi="Arial" w:cs="Arial"/>
+          <w:color w:val="393939"/>
+          <w:sz w:val="24"/>
+          <w:szCs w:val="24"/>
+          <w:shd w:val="clear" w:color="auto" w:fill="FFFFFF"/>
+        </w:rPr>
+        <w:t xml:space="preserve">Utilizado </w:t>
+      </w:r>
+      <w:r>
+        <w:rPr>
+          <w:rFonts w:ascii="Arial" w:hAnsi="Arial" w:cs="Arial"/>
+          <w:color w:val="393939"/>
+          <w:sz w:val="24"/>
+          <w:szCs w:val="24"/>
+          <w:shd w:val="clear" w:color="auto" w:fill="FFFFFF"/>
+        </w:rPr>
+        <w:t>estilização</w:t>
+      </w:r>
+      <w:r>
+        <w:rPr>
+          <w:rFonts w:ascii="Arial" w:hAnsi="Arial" w:cs="Arial"/>
+          <w:color w:val="393939"/>
+          <w:sz w:val="24"/>
+          <w:szCs w:val="24"/>
+          <w:shd w:val="clear" w:color="auto" w:fill="FFFFFF"/>
+        </w:rPr>
+        <w:t xml:space="preserve"> </w:t>
+      </w:r>
+      <w:proofErr w:type="spellStart"/>
+      <w:r>
+        <w:rPr>
+          <w:rFonts w:ascii="Arial" w:hAnsi="Arial" w:cs="Arial"/>
+          <w:color w:val="393939"/>
+          <w:sz w:val="24"/>
+          <w:szCs w:val="24"/>
+          <w:shd w:val="clear" w:color="auto" w:fill="FFFFFF"/>
+        </w:rPr>
+        <w:t>Bootstrap</w:t>
+      </w:r>
+      <w:proofErr w:type="spellEnd"/>
+      <w:r>
+        <w:rPr>
+          <w:rFonts w:ascii="Arial" w:hAnsi="Arial" w:cs="Arial"/>
+          <w:color w:val="393939"/>
+          <w:sz w:val="24"/>
+          <w:szCs w:val="24"/>
+          <w:shd w:val="clear" w:color="auto" w:fill="FFFFFF"/>
+        </w:rPr>
+        <w:t xml:space="preserve"> para melhorar a visualização.</w:t>
       </w:r>
     </w:p>
     <w:p>
@@ -6625,6 +6844,8 @@
         </w:rPr>
         <w:br w:type="page"/>
       </w:r>
+      <w:bookmarkStart w:id="17" w:name="_GoBack"/>
+      <w:bookmarkEnd w:id="17"/>
     </w:p>
     <w:p>
       <w:pPr>
@@ -6634,7 +6855,7 @@
           <w:color w:val="4F81BD" w:themeColor="accent1"/>
         </w:rPr>
       </w:pPr>
-      <w:bookmarkStart w:id="17" w:name="_Toc143517950"/>
+      <w:bookmarkStart w:id="18" w:name="_Toc143517950"/>
       <w:r>
         <w:rPr>
           <w:noProof/>
@@ -6642,26 +6863,26 @@
         </w:rPr>
         <w:lastRenderedPageBreak/>
         <w:drawing>
-          <wp:anchor distT="0" distB="0" distL="114300" distR="114300" simplePos="0" relativeHeight="251684864" behindDoc="0" locked="0" layoutInCell="1" allowOverlap="1" wp14:anchorId="4D903574" wp14:editId="5B289F13">
+          <wp:anchor distT="0" distB="0" distL="114300" distR="114300" simplePos="0" relativeHeight="251684864" behindDoc="0" locked="0" layoutInCell="1" allowOverlap="1" wp14:anchorId="2917265D" wp14:editId="3E347BD6">
             <wp:simplePos x="0" y="0"/>
             <wp:positionH relativeFrom="margin">
-              <wp:align>center</wp:align>
+              <wp:posOffset>-729615</wp:posOffset>
             </wp:positionH>
             <wp:positionV relativeFrom="paragraph">
-              <wp:posOffset>292227</wp:posOffset>
+              <wp:posOffset>233680</wp:posOffset>
             </wp:positionV>
-            <wp:extent cx="7051675" cy="3196590"/>
-            <wp:effectExtent l="0" t="0" r="0" b="3810"/>
+            <wp:extent cx="6861175" cy="3079115"/>
+            <wp:effectExtent l="0" t="0" r="0" b="6985"/>
             <wp:wrapThrough wrapText="bothSides">
               <wp:wrapPolygon edited="0">
                 <wp:start x="0" y="0"/>
-                <wp:lineTo x="0" y="21497"/>
-                <wp:lineTo x="21532" y="21497"/>
-                <wp:lineTo x="21532" y="0"/>
+                <wp:lineTo x="0" y="21515"/>
+                <wp:lineTo x="21530" y="21515"/>
+                <wp:lineTo x="21530" y="0"/>
                 <wp:lineTo x="0" y="0"/>
               </wp:wrapPolygon>
             </wp:wrapThrough>
-            <wp:docPr id="5" name="Imagem 5"/>
+            <wp:docPr id="9" name="Imagem 9"/>
             <wp:cNvGraphicFramePr>
               <a:graphicFrameLocks xmlns:a="http://schemas.openxmlformats.org/drawingml/2006/main" noChangeAspect="1"/>
             </wp:cNvGraphicFramePr>
@@ -6687,7 +6908,7 @@
                   <pic:spPr>
                     <a:xfrm>
                       <a:off x="0" y="0"/>
-                      <a:ext cx="7051675" cy="3196590"/>
+                      <a:ext cx="6861175" cy="3079115"/>
                     </a:xfrm>
                     <a:prstGeom prst="rect">
                       <a:avLst/>
@@ -6733,22 +6954,10 @@
         </w:rPr>
         <w:t>s</w:t>
       </w:r>
-      <w:bookmarkEnd w:id="17"/>
-    </w:p>
-    <w:p>
-      <w:pPr>
-        <w:rPr>
-          <w:rFonts w:ascii="Arial" w:hAnsi="Arial" w:cs="Arial"/>
-          <w:color w:val="393939"/>
-          <w:sz w:val="24"/>
-          <w:szCs w:val="24"/>
-          <w:shd w:val="clear" w:color="auto" w:fill="FFFFFF"/>
-        </w:rPr>
-      </w:pPr>
-    </w:p>
-    <w:p>
-      <w:pPr>
-        <w:spacing w:before="240"/>
+      <w:bookmarkEnd w:id="18"/>
+    </w:p>
+    <w:p>
+      <w:pPr>
         <w:jc w:val="both"/>
         <w:rPr>
           <w:rFonts w:ascii="Arial" w:hAnsi="Arial" w:cs="Arial"/>
@@ -6773,7 +6982,6 @@
     <w:p>
       <w:pPr>
         <w:spacing w:after="0" w:line="360" w:lineRule="auto"/>
-        <w:ind w:firstLine="708"/>
         <w:jc w:val="both"/>
         <w:rPr>
           <w:rFonts w:ascii="Arial" w:hAnsi="Arial" w:cs="Arial"/>
@@ -6791,13 +6999,32 @@
           <w:szCs w:val="24"/>
           <w:shd w:val="clear" w:color="auto" w:fill="FFFFFF"/>
         </w:rPr>
-        <w:t>• Na versão atual, existe apenas um usuário, cujo log in está definido diretamente via código.</w:t>
+        <w:t xml:space="preserve">- </w:t>
+      </w:r>
+      <w:r>
+        <w:rPr>
+          <w:rFonts w:ascii="Arial" w:hAnsi="Arial" w:cs="Arial"/>
+          <w:color w:val="393939"/>
+          <w:sz w:val="24"/>
+          <w:szCs w:val="24"/>
+          <w:shd w:val="clear" w:color="auto" w:fill="FFFFFF"/>
+        </w:rPr>
+        <w:t>Na</w:t>
+      </w:r>
+      <w:r>
+        <w:rPr>
+          <w:rFonts w:ascii="Arial" w:hAnsi="Arial" w:cs="Arial"/>
+          <w:color w:val="393939"/>
+          <w:sz w:val="24"/>
+          <w:szCs w:val="24"/>
+          <w:shd w:val="clear" w:color="auto" w:fill="FFFFFF"/>
+        </w:rPr>
+        <w:t xml:space="preserve"> versão atual, existe apenas um usuário, cujo log in está definido diretamente via código.</w:t>
       </w:r>
     </w:p>
     <w:p>
       <w:pPr>
         <w:spacing w:after="0" w:line="360" w:lineRule="auto"/>
-        <w:ind w:firstLine="708"/>
         <w:jc w:val="both"/>
         <w:rPr>
           <w:rFonts w:ascii="Arial" w:hAnsi="Arial" w:cs="Arial"/>
@@ -6815,13 +7042,32 @@
           <w:szCs w:val="24"/>
           <w:shd w:val="clear" w:color="auto" w:fill="FFFFFF"/>
         </w:rPr>
-        <w:t>• É necessário implementar uma estrutura de banco de dados que possibilite o cadastro de usuários.</w:t>
+        <w:t xml:space="preserve"> - </w:t>
+      </w:r>
+      <w:r>
+        <w:rPr>
+          <w:rFonts w:ascii="Arial" w:hAnsi="Arial" w:cs="Arial"/>
+          <w:color w:val="393939"/>
+          <w:sz w:val="24"/>
+          <w:szCs w:val="24"/>
+          <w:shd w:val="clear" w:color="auto" w:fill="FFFFFF"/>
+        </w:rPr>
+        <w:t>É</w:t>
+      </w:r>
+      <w:r>
+        <w:rPr>
+          <w:rFonts w:ascii="Arial" w:hAnsi="Arial" w:cs="Arial"/>
+          <w:color w:val="393939"/>
+          <w:sz w:val="24"/>
+          <w:szCs w:val="24"/>
+          <w:shd w:val="clear" w:color="auto" w:fill="FFFFFF"/>
+        </w:rPr>
+        <w:t xml:space="preserve"> necessário implementar uma estrutura de banco de dados que possibilite o cadastro de usuários.</w:t>
       </w:r>
     </w:p>
     <w:p>
       <w:pPr>
         <w:spacing w:after="0" w:line="360" w:lineRule="auto"/>
-        <w:ind w:firstLine="708"/>
         <w:jc w:val="both"/>
         <w:rPr>
           <w:rFonts w:ascii="Arial" w:hAnsi="Arial" w:cs="Arial"/>
@@ -6839,7 +7085,27 @@
           <w:szCs w:val="24"/>
           <w:shd w:val="clear" w:color="auto" w:fill="FFFFFF"/>
         </w:rPr>
-        <w:t>• Também é preciso criar páginas de inclusão, edição, listagem e exclusão de usuário. Apenas o usuário de log in “</w:t>
+        <w:t xml:space="preserve">- </w:t>
+      </w:r>
+      <w:r>
+        <w:rPr>
+          <w:rFonts w:ascii="Arial" w:hAnsi="Arial" w:cs="Arial"/>
+          <w:color w:val="393939"/>
+          <w:sz w:val="24"/>
+          <w:szCs w:val="24"/>
+          <w:shd w:val="clear" w:color="auto" w:fill="FFFFFF"/>
+        </w:rPr>
+        <w:t>Também</w:t>
+      </w:r>
+      <w:r>
+        <w:rPr>
+          <w:rFonts w:ascii="Arial" w:hAnsi="Arial" w:cs="Arial"/>
+          <w:color w:val="393939"/>
+          <w:sz w:val="24"/>
+          <w:szCs w:val="24"/>
+          <w:shd w:val="clear" w:color="auto" w:fill="FFFFFF"/>
+        </w:rPr>
+        <w:t xml:space="preserve"> é preciso criar páginas de inclusão, edição, listagem e exclusão de usuário. Apenas o usuário de log in “</w:t>
       </w:r>
       <w:proofErr w:type="spellStart"/>
       <w:r>
@@ -6867,7 +7133,6 @@
     <w:p>
       <w:pPr>
         <w:spacing w:after="0" w:line="360" w:lineRule="auto"/>
-        <w:ind w:firstLine="708"/>
         <w:jc w:val="both"/>
         <w:rPr>
           <w:rFonts w:ascii="Arial" w:hAnsi="Arial" w:cs="Arial"/>
@@ -6885,47 +7150,65 @@
           <w:szCs w:val="24"/>
           <w:shd w:val="clear" w:color="auto" w:fill="FFFFFF"/>
         </w:rPr>
-        <w:t>• A funcionalidade de log in deve ser alterada para que, em vez de usar dados fixos, use informações do banco de dados para validar o usuário.</w:t>
-      </w:r>
-      <w:r>
-        <w:rPr>
-          <w:rFonts w:ascii="Arial" w:hAnsi="Arial" w:cs="Arial"/>
-          <w:color w:val="393939"/>
-          <w:sz w:val="24"/>
-          <w:szCs w:val="24"/>
-          <w:shd w:val="clear" w:color="auto" w:fill="FFFFFF"/>
-        </w:rPr>
-        <w:br/>
-        <w:t>• Preferencialmente, deve-se utilizar encriptação MD5 para armazenamento das senhas.</w:t>
-      </w:r>
-      <w:r>
-        <w:rPr>
-          <w:rFonts w:ascii="Arial" w:hAnsi="Arial" w:cs="Arial"/>
-          <w:color w:val="393939"/>
-          <w:sz w:val="24"/>
-          <w:szCs w:val="24"/>
-          <w:shd w:val="clear" w:color="auto" w:fill="FFFFFF"/>
-        </w:rPr>
-        <w:t>.</w:t>
-      </w:r>
-    </w:p>
-    <w:p>
-      <w:pPr>
-        <w:spacing w:line="360" w:lineRule="auto"/>
+        <w:t xml:space="preserve">- </w:t>
+      </w:r>
+      <w:r>
+        <w:rPr>
+          <w:rFonts w:ascii="Arial" w:hAnsi="Arial" w:cs="Arial"/>
+          <w:color w:val="393939"/>
+          <w:sz w:val="24"/>
+          <w:szCs w:val="24"/>
+          <w:shd w:val="clear" w:color="auto" w:fill="FFFFFF"/>
+        </w:rPr>
+        <w:t>A funcionalidade de log in deve ser alterada para que, em vez de usar dados fixos, use informações do banco de dados para validar o usuário.</w:t>
+      </w:r>
+    </w:p>
+    <w:p>
+      <w:pPr>
+        <w:spacing w:after="0" w:line="360" w:lineRule="auto"/>
         <w:jc w:val="both"/>
         <w:rPr>
           <w:rFonts w:ascii="Arial" w:hAnsi="Arial" w:cs="Arial"/>
-          <w:b/>
-          <w:color w:val="393939"/>
-          <w:sz w:val="24"/>
-          <w:szCs w:val="24"/>
-          <w:shd w:val="clear" w:color="auto" w:fill="FFFFFF"/>
-        </w:rPr>
-      </w:pPr>
-    </w:p>
-    <w:p>
-      <w:pPr>
-        <w:spacing w:line="360" w:lineRule="auto"/>
+          <w:color w:val="393939"/>
+          <w:sz w:val="24"/>
+          <w:szCs w:val="24"/>
+          <w:shd w:val="clear" w:color="auto" w:fill="FFFFFF"/>
+        </w:rPr>
+      </w:pPr>
+      <w:r>
+        <w:rPr>
+          <w:rFonts w:ascii="Arial" w:hAnsi="Arial" w:cs="Arial"/>
+          <w:color w:val="393939"/>
+          <w:sz w:val="24"/>
+          <w:szCs w:val="24"/>
+          <w:shd w:val="clear" w:color="auto" w:fill="FFFFFF"/>
+        </w:rPr>
+        <w:t xml:space="preserve">- </w:t>
+      </w:r>
+      <w:r>
+        <w:rPr>
+          <w:rFonts w:ascii="Arial" w:hAnsi="Arial" w:cs="Arial"/>
+          <w:color w:val="393939"/>
+          <w:sz w:val="24"/>
+          <w:szCs w:val="24"/>
+          <w:shd w:val="clear" w:color="auto" w:fill="FFFFFF"/>
+        </w:rPr>
+        <w:t>Preferencialmente</w:t>
+      </w:r>
+      <w:r>
+        <w:rPr>
+          <w:rFonts w:ascii="Arial" w:hAnsi="Arial" w:cs="Arial"/>
+          <w:color w:val="393939"/>
+          <w:sz w:val="24"/>
+          <w:szCs w:val="24"/>
+          <w:shd w:val="clear" w:color="auto" w:fill="FFFFFF"/>
+        </w:rPr>
+        <w:t>, deve-se utilizar encriptação MD5 para armazenamento das senhas.</w:t>
+      </w:r>
+    </w:p>
+    <w:p>
+      <w:pPr>
+        <w:spacing w:before="240" w:after="0" w:line="360" w:lineRule="auto"/>
         <w:jc w:val="both"/>
         <w:rPr>
           <w:rFonts w:ascii="Arial" w:hAnsi="Arial" w:cs="Arial"/>
@@ -6946,33 +7229,174 @@
         </w:rPr>
         <w:t xml:space="preserve">Solução: </w:t>
       </w:r>
-      <w:r>
-        <w:rPr>
-          <w:rFonts w:ascii="Arial" w:hAnsi="Arial" w:cs="Arial"/>
-          <w:color w:val="393939"/>
-          <w:sz w:val="24"/>
-          <w:szCs w:val="24"/>
-          <w:shd w:val="clear" w:color="auto" w:fill="FFFFFF"/>
-        </w:rPr>
-        <w:t>Aguardando suporte técnico externo (on-line)</w:t>
-      </w:r>
-    </w:p>
-    <w:p>
-      <w:pPr>
-        <w:rPr>
-          <w:rFonts w:ascii="Open Sans" w:hAnsi="Open Sans"/>
-          <w:color w:val="393939"/>
-          <w:sz w:val="20"/>
-          <w:szCs w:val="20"/>
-          <w:shd w:val="clear" w:color="auto" w:fill="FFFFFF"/>
-        </w:rPr>
-      </w:pPr>
-      <w:r>
-        <w:rPr>
-          <w:rFonts w:ascii="Open Sans" w:hAnsi="Open Sans"/>
-          <w:color w:val="393939"/>
-          <w:sz w:val="20"/>
-          <w:szCs w:val="20"/>
+    </w:p>
+    <w:p>
+      <w:pPr>
+        <w:spacing w:after="0" w:line="360" w:lineRule="auto"/>
+        <w:jc w:val="both"/>
+        <w:rPr>
+          <w:rFonts w:ascii="Arial" w:hAnsi="Arial" w:cs="Arial"/>
+          <w:color w:val="393939"/>
+          <w:sz w:val="24"/>
+          <w:szCs w:val="24"/>
+          <w:shd w:val="clear" w:color="auto" w:fill="FFFFFF"/>
+        </w:rPr>
+      </w:pPr>
+      <w:r>
+        <w:rPr>
+          <w:rFonts w:ascii="Arial" w:hAnsi="Arial" w:cs="Arial"/>
+          <w:color w:val="393939"/>
+          <w:sz w:val="24"/>
+          <w:szCs w:val="24"/>
+          <w:shd w:val="clear" w:color="auto" w:fill="FFFFFF"/>
+        </w:rPr>
+        <w:t xml:space="preserve">- </w:t>
+      </w:r>
+      <w:r>
+        <w:rPr>
+          <w:rFonts w:ascii="Arial" w:hAnsi="Arial" w:cs="Arial"/>
+          <w:color w:val="393939"/>
+          <w:sz w:val="24"/>
+          <w:szCs w:val="24"/>
+          <w:shd w:val="clear" w:color="auto" w:fill="FFFFFF"/>
+        </w:rPr>
+        <w:t>Implementado</w:t>
+      </w:r>
+      <w:r>
+        <w:rPr>
+          <w:rFonts w:ascii="Arial" w:hAnsi="Arial" w:cs="Arial"/>
+          <w:color w:val="393939"/>
+          <w:sz w:val="24"/>
+          <w:szCs w:val="24"/>
+          <w:shd w:val="clear" w:color="auto" w:fill="FFFFFF"/>
+        </w:rPr>
+        <w:t xml:space="preserve"> uma estrutura de banco de dados que possibilite o cadastro de usuários em níveis de acesso diferenciados (ADMIN e PADRÂO)</w:t>
+      </w:r>
+    </w:p>
+    <w:p>
+      <w:pPr>
+        <w:spacing w:after="0" w:line="360" w:lineRule="auto"/>
+        <w:jc w:val="both"/>
+        <w:rPr>
+          <w:rFonts w:ascii="Arial" w:hAnsi="Arial" w:cs="Arial"/>
+          <w:color w:val="393939"/>
+          <w:sz w:val="24"/>
+          <w:szCs w:val="24"/>
+          <w:shd w:val="clear" w:color="auto" w:fill="FFFFFF"/>
+        </w:rPr>
+      </w:pPr>
+      <w:r>
+        <w:rPr>
+          <w:rFonts w:ascii="Arial" w:hAnsi="Arial" w:cs="Arial"/>
+          <w:color w:val="393939"/>
+          <w:sz w:val="24"/>
+          <w:szCs w:val="24"/>
+          <w:shd w:val="clear" w:color="auto" w:fill="FFFFFF"/>
+        </w:rPr>
+        <w:t xml:space="preserve">- </w:t>
+      </w:r>
+      <w:r>
+        <w:rPr>
+          <w:rFonts w:ascii="Arial" w:hAnsi="Arial" w:cs="Arial"/>
+          <w:color w:val="393939"/>
+          <w:sz w:val="24"/>
+          <w:szCs w:val="24"/>
+          <w:shd w:val="clear" w:color="auto" w:fill="FFFFFF"/>
+        </w:rPr>
+        <w:t>Alterado</w:t>
+      </w:r>
+      <w:r>
+        <w:rPr>
+          <w:rFonts w:ascii="Arial" w:hAnsi="Arial" w:cs="Arial"/>
+          <w:color w:val="393939"/>
+          <w:sz w:val="24"/>
+          <w:szCs w:val="24"/>
+          <w:shd w:val="clear" w:color="auto" w:fill="FFFFFF"/>
+        </w:rPr>
+        <w:t xml:space="preserve"> a funcionalidade de log in para utilizar as informações do banco de dados para validar o usuário.</w:t>
+      </w:r>
+    </w:p>
+    <w:p>
+      <w:pPr>
+        <w:spacing w:after="0" w:line="360" w:lineRule="auto"/>
+        <w:jc w:val="both"/>
+        <w:rPr>
+          <w:rFonts w:ascii="Arial" w:hAnsi="Arial" w:cs="Arial"/>
+          <w:color w:val="393939"/>
+          <w:sz w:val="24"/>
+          <w:szCs w:val="24"/>
+          <w:shd w:val="clear" w:color="auto" w:fill="FFFFFF"/>
+        </w:rPr>
+      </w:pPr>
+      <w:r>
+        <w:rPr>
+          <w:rFonts w:ascii="Arial" w:hAnsi="Arial" w:cs="Arial"/>
+          <w:color w:val="393939"/>
+          <w:sz w:val="24"/>
+          <w:szCs w:val="24"/>
+          <w:shd w:val="clear" w:color="auto" w:fill="FFFFFF"/>
+        </w:rPr>
+        <w:t xml:space="preserve">- </w:t>
+      </w:r>
+      <w:r>
+        <w:rPr>
+          <w:rFonts w:ascii="Arial" w:hAnsi="Arial" w:cs="Arial"/>
+          <w:color w:val="393939"/>
+          <w:sz w:val="24"/>
+          <w:szCs w:val="24"/>
+          <w:shd w:val="clear" w:color="auto" w:fill="FFFFFF"/>
+        </w:rPr>
+        <w:t>Criado</w:t>
+      </w:r>
+      <w:r>
+        <w:rPr>
+          <w:rFonts w:ascii="Arial" w:hAnsi="Arial" w:cs="Arial"/>
+          <w:color w:val="393939"/>
+          <w:sz w:val="24"/>
+          <w:szCs w:val="24"/>
+          <w:shd w:val="clear" w:color="auto" w:fill="FFFFFF"/>
+        </w:rPr>
+        <w:t xml:space="preserve"> as páginas de inclusão, edição, listagem e exclusão de usuário. Implementado lógica para permitir que apenas o usuário de log in “ADMIN” tenha acesso a essas funcionalidades.</w:t>
+      </w:r>
+    </w:p>
+    <w:p>
+      <w:pPr>
+        <w:spacing w:after="0" w:line="360" w:lineRule="auto"/>
+        <w:jc w:val="both"/>
+        <w:rPr>
+          <w:rFonts w:ascii="Arial" w:hAnsi="Arial" w:cs="Arial"/>
+          <w:color w:val="393939"/>
+          <w:sz w:val="24"/>
+          <w:szCs w:val="24"/>
+          <w:shd w:val="clear" w:color="auto" w:fill="FFFFFF"/>
+        </w:rPr>
+      </w:pPr>
+      <w:r>
+        <w:rPr>
+          <w:rFonts w:ascii="Arial" w:hAnsi="Arial" w:cs="Arial"/>
+          <w:color w:val="393939"/>
+          <w:sz w:val="24"/>
+          <w:szCs w:val="24"/>
+          <w:shd w:val="clear" w:color="auto" w:fill="FFFFFF"/>
+        </w:rPr>
+        <w:t xml:space="preserve">- </w:t>
+      </w:r>
+      <w:r>
+        <w:rPr>
+          <w:rFonts w:ascii="Arial" w:hAnsi="Arial" w:cs="Arial"/>
+          <w:color w:val="393939"/>
+          <w:sz w:val="24"/>
+          <w:szCs w:val="24"/>
+          <w:shd w:val="clear" w:color="auto" w:fill="FFFFFF"/>
+        </w:rPr>
+        <w:t>Implementado encriptação MD5 para armazenamento das senhas.</w:t>
+      </w:r>
+      <w:r>
+        <w:rPr>
+          <w:rFonts w:ascii="Arial" w:hAnsi="Arial" w:cs="Arial"/>
+          <w:color w:val="393939"/>
+          <w:sz w:val="24"/>
+          <w:szCs w:val="24"/>
           <w:shd w:val="clear" w:color="auto" w:fill="FFFFFF"/>
         </w:rPr>
         <w:br w:type="page"/>
@@ -6982,7 +7406,7 @@
       <w:pPr>
         <w:pStyle w:val="Ttulo1"/>
       </w:pPr>
-      <w:bookmarkStart w:id="18" w:name="_Toc143517951"/>
+      <w:bookmarkStart w:id="19" w:name="_Toc143517951"/>
       <w:r>
         <w:lastRenderedPageBreak/>
         <w:t xml:space="preserve">Versionamento do projeto com </w:t>
@@ -6991,7 +7415,7 @@
       <w:r>
         <w:t>Git</w:t>
       </w:r>
-      <w:bookmarkEnd w:id="18"/>
+      <w:bookmarkEnd w:id="19"/>
       <w:proofErr w:type="spellEnd"/>
     </w:p>
     <w:p>
@@ -7070,11 +7494,11 @@
       <w:pPr>
         <w:pStyle w:val="Ttulo1"/>
       </w:pPr>
-      <w:bookmarkStart w:id="19" w:name="_Toc143517952"/>
+      <w:bookmarkStart w:id="20" w:name="_Toc143517952"/>
       <w:r>
         <w:t>GitHub como Repositório:</w:t>
       </w:r>
-      <w:bookmarkEnd w:id="19"/>
+      <w:bookmarkEnd w:id="20"/>
     </w:p>
     <w:p>
       <w:pPr>
@@ -7135,14 +7559,7 @@
         <w:rPr>
           <w:shd w:val="clear" w:color="auto" w:fill="FFFFFF"/>
         </w:rPr>
-        <w:t xml:space="preserve"> equipe </w:t>
-      </w:r>
-      <w:bookmarkStart w:id="20" w:name="_GoBack"/>
-      <w:r>
-        <w:rPr>
-          <w:shd w:val="clear" w:color="auto" w:fill="FFFFFF"/>
-        </w:rPr>
-        <w:t>colabor</w:t>
+        <w:t xml:space="preserve"> equipe colabor</w:t>
       </w:r>
       <w:r>
         <w:rPr>
@@ -7154,14 +7571,7 @@
         <w:rPr>
           <w:shd w:val="clear" w:color="auto" w:fill="FFFFFF"/>
         </w:rPr>
-        <w:t xml:space="preserve"> </w:t>
-      </w:r>
-      <w:bookmarkEnd w:id="20"/>
-      <w:r>
-        <w:rPr>
-          <w:shd w:val="clear" w:color="auto" w:fill="FFFFFF"/>
-        </w:rPr>
-        <w:t>de maneira eficiente, mantendo a segurança das informações.</w:t>
+        <w:t xml:space="preserve"> de maneira eficiente, mantendo a segurança das informações.</w:t>
       </w:r>
     </w:p>
     <w:p>
@@ -7324,7 +7734,7 @@
     </w:p>
     <w:sectPr>
       <w:pgSz w:w="11906" w:h="16838"/>
-      <w:pgMar w:top="1417" w:right="1701" w:bottom="1134" w:left="1701" w:header="708" w:footer="708" w:gutter="0"/>
+      <w:pgMar w:top="1417" w:right="1701" w:bottom="993" w:left="1701" w:header="708" w:footer="708" w:gutter="0"/>
       <w:cols w:space="708"/>
       <w:docGrid w:linePitch="360"/>
     </w:sectPr>
@@ -8911,6 +9321,7 @@
   <w:style w:type="character" w:default="1" w:styleId="Fontepargpadro">
     <w:name w:val="Default Paragraph Font"/>
     <w:uiPriority w:val="1"/>
+    <w:semiHidden/>
     <w:unhideWhenUsed/>
   </w:style>
   <w:style w:type="table" w:default="1" w:styleId="Tabelanormal">
@@ -9405,7 +9816,7 @@
 </file>
 
 <file path=customXml/itemProps1.xml><?xml version="1.0" encoding="utf-8"?>
-<ds:datastoreItem xmlns:ds="http://schemas.openxmlformats.org/officeDocument/2006/customXml" ds:itemID="{DF225A72-7FE4-4642-BA65-D052975F3EA8}">
+<ds:datastoreItem xmlns:ds="http://schemas.openxmlformats.org/officeDocument/2006/customXml" ds:itemID="{442C3EC6-4910-4CCE-A932-C5887377AFB9}">
   <ds:schemaRefs>
     <ds:schemaRef ds:uri="http://schemas.openxmlformats.org/officeDocument/2006/bibliography"/>
   </ds:schemaRefs>

</xml_diff>